<commit_message>
changed to use modules, added pdf of layout
</commit_message>
<xml_diff>
--- a/data/1x RS232 converter.docx
+++ b/data/1x RS232 converter.docx
@@ -305,19 +305,7 @@
           <w:rPr>
             <w:rStyle w:val="Hyperlink"/>
           </w:rPr>
-          <w:t xml:space="preserve">3.5mm </w:t>
-        </w:r>
-        <w:r>
-          <w:rPr>
-            <w:rStyle w:val="Hyperlink"/>
-          </w:rPr>
-          <w:t>j</w:t>
-        </w:r>
-        <w:r>
-          <w:rPr>
-            <w:rStyle w:val="Hyperlink"/>
-          </w:rPr>
-          <w:t>ack</w:t>
+          <w:t>3.5mm jack</w:t>
         </w:r>
       </w:hyperlink>
     </w:p>
@@ -326,73 +314,12 @@
         <w:rPr>
           <w:noProof/>
         </w:rPr>
-        <w:drawing>
-          <wp:anchor distT="0" distB="0" distL="114300" distR="114300" simplePos="0" relativeHeight="251663360" behindDoc="0" locked="0" layoutInCell="1" allowOverlap="1" wp14:anchorId="13CDF897" wp14:editId="5FC68535">
-            <wp:simplePos x="0" y="0"/>
-            <wp:positionH relativeFrom="column">
-              <wp:posOffset>3767948</wp:posOffset>
-            </wp:positionH>
-            <wp:positionV relativeFrom="paragraph">
-              <wp:posOffset>1592204</wp:posOffset>
-            </wp:positionV>
-            <wp:extent cx="1398253" cy="1398253"/>
-            <wp:effectExtent l="0" t="0" r="0" b="0"/>
-            <wp:wrapNone/>
-            <wp:docPr id="6" name="Picture 6" descr="SparkFun RJ45 MagJack Breakout"/>
-            <wp:cNvGraphicFramePr>
-              <a:graphicFrameLocks xmlns:a="http://schemas.openxmlformats.org/drawingml/2006/main" noChangeAspect="1"/>
-            </wp:cNvGraphicFramePr>
-            <a:graphic xmlns:a="http://schemas.openxmlformats.org/drawingml/2006/main">
-              <a:graphicData uri="http://schemas.openxmlformats.org/drawingml/2006/picture">
-                <pic:pic xmlns:pic="http://schemas.openxmlformats.org/drawingml/2006/picture">
-                  <pic:nvPicPr>
-                    <pic:cNvPr id="0" name="Picture 7" descr="SparkFun RJ45 MagJack Breakout"/>
-                    <pic:cNvPicPr>
-                      <a:picLocks noChangeAspect="1" noChangeArrowheads="1"/>
-                    </pic:cNvPicPr>
-                  </pic:nvPicPr>
-                  <pic:blipFill>
-                    <a:blip r:embed="rId10" cstate="print">
-                      <a:extLst>
-                        <a:ext uri="{28A0092B-C50C-407E-A947-70E740481C1C}">
-                          <a14:useLocalDpi xmlns:a14="http://schemas.microsoft.com/office/drawing/2010/main" val="0"/>
-                        </a:ext>
-                      </a:extLst>
-                    </a:blip>
-                    <a:srcRect/>
-                    <a:stretch>
-                      <a:fillRect/>
-                    </a:stretch>
-                  </pic:blipFill>
-                  <pic:spPr bwMode="auto">
-                    <a:xfrm rot="5400000">
-                      <a:off x="0" y="0"/>
-                      <a:ext cx="1398253" cy="1398253"/>
-                    </a:xfrm>
-                    <a:prstGeom prst="rect">
-                      <a:avLst/>
-                    </a:prstGeom>
-                    <a:noFill/>
-                    <a:ln>
-                      <a:noFill/>
-                    </a:ln>
-                  </pic:spPr>
-                </pic:pic>
-              </a:graphicData>
-            </a:graphic>
-            <wp14:sizeRelH relativeFrom="page">
-              <wp14:pctWidth>0</wp14:pctWidth>
-            </wp14:sizeRelH>
-            <wp14:sizeRelV relativeFrom="page">
-              <wp14:pctHeight>0</wp14:pctHeight>
-            </wp14:sizeRelV>
-          </wp:anchor>
-        </w:drawing>
-      </w:r>
-      <w:r>
-        <w:t xml:space="preserve">2x </w:t>
-      </w:r>
-      <w:hyperlink r:id="rId11" w:history="1">
+        <w:t>s</w:t>
+      </w:r>
+      <w:r>
+        <w:t xml:space="preserve">x </w:t>
+      </w:r>
+      <w:hyperlink r:id="rId10" w:history="1">
         <w:r>
           <w:rPr>
             <w:rStyle w:val="Hyperlink"/>
@@ -402,10 +329,16 @@
       </w:hyperlink>
     </w:p>
     <w:p>
+      <w:pPr>
+        <w:rPr>
+          <w:color w:val="0563C1" w:themeColor="hyperlink"/>
+          <w:u w:val="single"/>
+        </w:rPr>
+      </w:pPr>
       <w:r>
         <w:t xml:space="preserve">1x </w:t>
       </w:r>
-      <w:hyperlink r:id="rId12" w:history="1">
+      <w:hyperlink r:id="rId11" w:history="1">
         <w:r>
           <w:rPr>
             <w:rStyle w:val="Hyperlink"/>
@@ -422,7 +355,7 @@
         <mc:AlternateContent>
           <mc:Choice Requires="wps">
             <w:drawing>
-              <wp:anchor distT="0" distB="0" distL="114300" distR="114300" simplePos="0" relativeHeight="251696128" behindDoc="0" locked="0" layoutInCell="1" allowOverlap="1" wp14:anchorId="663A2D16" wp14:editId="60E09DA0">
+              <wp:anchor distT="0" distB="0" distL="114300" distR="114300" simplePos="0" relativeHeight="251696128" behindDoc="0" locked="0" layoutInCell="1" allowOverlap="1" wp14:anchorId="663A2D16" wp14:editId="50DA2D4B">
                 <wp:simplePos x="0" y="0"/>
                 <wp:positionH relativeFrom="column">
                   <wp:posOffset>3620696</wp:posOffset>
@@ -487,7 +420,7 @@
           </mc:Choice>
           <mc:Fallback>
             <w:pict>
-              <v:shapetype w14:anchorId="37FECC69" id="_x0000_t34" coordsize="21600,21600" o:spt="34" o:oned="t" adj="10800" path="m,l@0,0@0,21600,21600,21600e" filled="f">
+              <v:shapetype w14:anchorId="1D379A2F" id="_x0000_t34" coordsize="21600,21600" o:spt="34" o:oned="t" adj="10800" path="m,l@0,0@0,21600,21600,21600e" filled="f">
                 <v:stroke joinstyle="miter"/>
                 <v:formulas>
                   <v:f eqn="val #0"/>
@@ -749,7 +682,7 @@
                     <pic:cNvPicPr/>
                   </pic:nvPicPr>
                   <pic:blipFill>
-                    <a:blip r:embed="rId13"/>
+                    <a:blip r:embed="rId12"/>
                     <a:stretch>
                       <a:fillRect/>
                     </a:stretch>
@@ -867,7 +800,7 @@
                     <pic:cNvPicPr/>
                   </pic:nvPicPr>
                   <pic:blipFill>
-                    <a:blip r:embed="rId13"/>
+                    <a:blip r:embed="rId12"/>
                     <a:stretch>
                       <a:fillRect/>
                     </a:stretch>
@@ -1314,6 +1247,9 @@
         </mc:AlternateContent>
       </w:r>
       <w:r>
+        <w:rPr>
+          <w:noProof/>
+        </w:rPr>
         <w:drawing>
           <wp:anchor distT="0" distB="0" distL="114300" distR="114300" simplePos="0" relativeHeight="251669504" behindDoc="0" locked="0" layoutInCell="1" allowOverlap="1" wp14:anchorId="509B5386" wp14:editId="71E01571">
             <wp:simplePos x="0" y="0"/>
@@ -1338,7 +1274,7 @@
                     <pic:cNvPicPr/>
                   </pic:nvPicPr>
                   <pic:blipFill>
-                    <a:blip r:embed="rId13"/>
+                    <a:blip r:embed="rId12"/>
                     <a:stretch>
                       <a:fillRect/>
                     </a:stretch>
@@ -1715,6 +1651,9 @@
         </mc:AlternateContent>
       </w:r>
       <w:r>
+        <w:rPr>
+          <w:noProof/>
+        </w:rPr>
         <w:drawing>
           <wp:anchor distT="0" distB="0" distL="114300" distR="114300" simplePos="0" relativeHeight="251670528" behindDoc="0" locked="0" layoutInCell="1" allowOverlap="1" wp14:anchorId="57379119" wp14:editId="09C66193">
             <wp:simplePos x="0" y="0"/>
@@ -1739,7 +1678,7 @@
                     <pic:cNvPicPr/>
                   </pic:nvPicPr>
                   <pic:blipFill>
-                    <a:blip r:embed="rId13"/>
+                    <a:blip r:embed="rId12"/>
                     <a:stretch>
                       <a:fillRect/>
                     </a:stretch>
@@ -2189,6 +2128,19 @@
         </mc:AlternateContent>
       </w:r>
       <w:r>
+        <w:t xml:space="preserve">1x </w:t>
+      </w:r>
+      <w:hyperlink r:id="rId13" w:history="1">
+        <w:r>
+          <w:rPr>
+            <w:rStyle w:val="Hyperlink"/>
+          </w:rPr>
+          <w:t>RJ45 8 pin connector</w:t>
+        </w:r>
+      </w:hyperlink>
+    </w:p>
+    <w:p>
+      <w:r>
         <w:t>4</w:t>
       </w:r>
       <w:r>
@@ -2202,8 +2154,6 @@
           <w:t>SPDT Slide switch</w:t>
         </w:r>
       </w:hyperlink>
-      <w:bookmarkStart w:id="0" w:name="_GoBack"/>
-      <w:bookmarkEnd w:id="0"/>
     </w:p>
     <w:p>
       <w:r>
@@ -2213,6 +2163,1402 @@
         <mc:AlternateContent>
           <mc:Choice Requires="wpi">
             <w:drawing>
+              <wp:anchor distT="0" distB="0" distL="114300" distR="114300" simplePos="0" relativeHeight="251762688" behindDoc="0" locked="0" layoutInCell="1" allowOverlap="1" wp14:anchorId="5BF3F88C" wp14:editId="0ED52FE4">
+                <wp:simplePos x="0" y="0"/>
+                <wp:positionH relativeFrom="column">
+                  <wp:posOffset>5287104</wp:posOffset>
+                </wp:positionH>
+                <wp:positionV relativeFrom="paragraph">
+                  <wp:posOffset>815657</wp:posOffset>
+                </wp:positionV>
+                <wp:extent cx="246240" cy="489240"/>
+                <wp:effectExtent l="38100" t="38100" r="59055" b="63500"/>
+                <wp:wrapNone/>
+                <wp:docPr id="146" name="Ink 146"/>
+                <wp:cNvGraphicFramePr/>
+                <a:graphic xmlns:a="http://schemas.openxmlformats.org/drawingml/2006/main">
+                  <a:graphicData uri="http://schemas.microsoft.com/office/word/2010/wordprocessingInk">
+                    <w14:contentPart bwMode="auto" r:id="rId15">
+                      <w14:nvContentPartPr>
+                        <w14:cNvContentPartPr/>
+                      </w14:nvContentPartPr>
+                      <w14:xfrm>
+                        <a:off x="0" y="0"/>
+                        <a:ext cx="246240" cy="489240"/>
+                      </w14:xfrm>
+                    </w14:contentPart>
+                  </a:graphicData>
+                </a:graphic>
+              </wp:anchor>
+            </w:drawing>
+          </mc:Choice>
+          <mc:Fallback>
+            <w:pict>
+              <v:shapetype w14:anchorId="6F5FB569" id="_x0000_t75" coordsize="21600,21600" o:spt="75" o:preferrelative="t" path="m@4@5l@4@11@9@11@9@5xe" filled="f" stroked="f">
+                <v:stroke joinstyle="miter"/>
+                <v:formulas>
+                  <v:f eqn="if lineDrawn pixelLineWidth 0"/>
+                  <v:f eqn="sum @0 1 0"/>
+                  <v:f eqn="sum 0 0 @1"/>
+                  <v:f eqn="prod @2 1 2"/>
+                  <v:f eqn="prod @3 21600 pixelWidth"/>
+                  <v:f eqn="prod @3 21600 pixelHeight"/>
+                  <v:f eqn="sum @0 0 1"/>
+                  <v:f eqn="prod @6 1 2"/>
+                  <v:f eqn="prod @7 21600 pixelWidth"/>
+                  <v:f eqn="sum @8 21600 0"/>
+                  <v:f eqn="prod @7 21600 pixelHeight"/>
+                  <v:f eqn="sum @10 21600 0"/>
+                </v:formulas>
+                <v:path o:extrusionok="f" gradientshapeok="t" o:connecttype="rect"/>
+                <o:lock v:ext="edit" aspectratio="t"/>
+              </v:shapetype>
+              <v:shape id="Ink 146" o:spid="_x0000_s1026" type="#_x0000_t75" style="position:absolute;margin-left:415.5pt;margin-top:63.45pt;width:21.45pt;height:40.5pt;z-index:251762688;visibility:visible;mso-wrap-style:square;mso-wrap-distance-left:9pt;mso-wrap-distance-top:0;mso-wrap-distance-right:9pt;mso-wrap-distance-bottom:0;mso-position-horizontal:absolute;mso-position-horizontal-relative:text;mso-position-vertical:absolute;mso-position-vertical-relative:text" o:gfxdata="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">
+                <v:imagedata r:id="rId16" o:title=""/>
+              </v:shape>
+            </w:pict>
+          </mc:Fallback>
+        </mc:AlternateContent>
+      </w:r>
+      <w:r>
+        <w:rPr>
+          <w:noProof/>
+        </w:rPr>
+        <mc:AlternateContent>
+          <mc:Choice Requires="wpi">
+            <w:drawing>
+              <wp:anchor distT="0" distB="0" distL="114300" distR="114300" simplePos="0" relativeHeight="251761664" behindDoc="0" locked="0" layoutInCell="1" allowOverlap="1" wp14:anchorId="1F021472" wp14:editId="6C0D08B2">
+                <wp:simplePos x="0" y="0"/>
+                <wp:positionH relativeFrom="column">
+                  <wp:posOffset>5079024</wp:posOffset>
+                </wp:positionH>
+                <wp:positionV relativeFrom="paragraph">
+                  <wp:posOffset>972977</wp:posOffset>
+                </wp:positionV>
+                <wp:extent cx="148680" cy="390240"/>
+                <wp:effectExtent l="38100" t="38100" r="41910" b="48260"/>
+                <wp:wrapNone/>
+                <wp:docPr id="145" name="Ink 145"/>
+                <wp:cNvGraphicFramePr/>
+                <a:graphic xmlns:a="http://schemas.openxmlformats.org/drawingml/2006/main">
+                  <a:graphicData uri="http://schemas.microsoft.com/office/word/2010/wordprocessingInk">
+                    <w14:contentPart bwMode="auto" r:id="rId17">
+                      <w14:nvContentPartPr>
+                        <w14:cNvContentPartPr/>
+                      </w14:nvContentPartPr>
+                      <w14:xfrm>
+                        <a:off x="0" y="0"/>
+                        <a:ext cx="148680" cy="390240"/>
+                      </w14:xfrm>
+                    </w14:contentPart>
+                  </a:graphicData>
+                </a:graphic>
+              </wp:anchor>
+            </w:drawing>
+          </mc:Choice>
+          <mc:Fallback>
+            <w:pict>
+              <v:shape w14:anchorId="7F887311" id="Ink 145" o:spid="_x0000_s1026" type="#_x0000_t75" style="position:absolute;margin-left:399.45pt;margin-top:76pt;width:12.75pt;height:31.95pt;z-index:251761664;visibility:visible;mso-wrap-style:square;mso-wrap-distance-left:9pt;mso-wrap-distance-top:0;mso-wrap-distance-right:9pt;mso-wrap-distance-bottom:0;mso-position-horizontal:absolute;mso-position-horizontal-relative:text;mso-position-vertical:absolute;mso-position-vertical-relative:text" o:gfxdata="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">
+                <v:imagedata r:id="rId18" o:title=""/>
+              </v:shape>
+            </w:pict>
+          </mc:Fallback>
+        </mc:AlternateContent>
+      </w:r>
+      <w:r>
+        <w:rPr>
+          <w:noProof/>
+        </w:rPr>
+        <mc:AlternateContent>
+          <mc:Choice Requires="wpi">
+            <w:drawing>
+              <wp:anchor distT="0" distB="0" distL="114300" distR="114300" simplePos="0" relativeHeight="251760640" behindDoc="0" locked="0" layoutInCell="1" allowOverlap="1" wp14:anchorId="32B819BE" wp14:editId="0789F4BA">
+                <wp:simplePos x="0" y="0"/>
+                <wp:positionH relativeFrom="column">
+                  <wp:posOffset>4901184</wp:posOffset>
+                </wp:positionH>
+                <wp:positionV relativeFrom="paragraph">
+                  <wp:posOffset>909257</wp:posOffset>
+                </wp:positionV>
+                <wp:extent cx="369000" cy="164880"/>
+                <wp:effectExtent l="38100" t="38100" r="50165" b="45085"/>
+                <wp:wrapNone/>
+                <wp:docPr id="144" name="Ink 144"/>
+                <wp:cNvGraphicFramePr/>
+                <a:graphic xmlns:a="http://schemas.openxmlformats.org/drawingml/2006/main">
+                  <a:graphicData uri="http://schemas.microsoft.com/office/word/2010/wordprocessingInk">
+                    <w14:contentPart bwMode="auto" r:id="rId19">
+                      <w14:nvContentPartPr>
+                        <w14:cNvContentPartPr/>
+                      </w14:nvContentPartPr>
+                      <w14:xfrm>
+                        <a:off x="0" y="0"/>
+                        <a:ext cx="369000" cy="164880"/>
+                      </w14:xfrm>
+                    </w14:contentPart>
+                  </a:graphicData>
+                </a:graphic>
+              </wp:anchor>
+            </w:drawing>
+          </mc:Choice>
+          <mc:Fallback>
+            <w:pict>
+              <v:shape w14:anchorId="0A7BCC4C" id="Ink 144" o:spid="_x0000_s1026" type="#_x0000_t75" style="position:absolute;margin-left:385.35pt;margin-top:71pt;width:30.2pt;height:14.2pt;z-index:251760640;visibility:visible;mso-wrap-style:square;mso-wrap-distance-left:9pt;mso-wrap-distance-top:0;mso-wrap-distance-right:9pt;mso-wrap-distance-bottom:0;mso-position-horizontal:absolute;mso-position-horizontal-relative:text;mso-position-vertical:absolute;mso-position-vertical-relative:text" o:gfxdata="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">
+                <v:imagedata r:id="rId20" o:title=""/>
+              </v:shape>
+            </w:pict>
+          </mc:Fallback>
+        </mc:AlternateContent>
+      </w:r>
+      <w:r>
+        <w:rPr>
+          <w:noProof/>
+        </w:rPr>
+        <w:drawing>
+          <wp:anchor distT="0" distB="0" distL="114300" distR="114300" simplePos="0" relativeHeight="251657215" behindDoc="0" locked="0" layoutInCell="1" allowOverlap="1" wp14:anchorId="21EBA751" wp14:editId="20A45BAF">
+            <wp:simplePos x="0" y="0"/>
+            <wp:positionH relativeFrom="margin">
+              <wp:posOffset>3752850</wp:posOffset>
+            </wp:positionH>
+            <wp:positionV relativeFrom="paragraph">
+              <wp:posOffset>353441</wp:posOffset>
+            </wp:positionV>
+            <wp:extent cx="1047223" cy="1047223"/>
+            <wp:effectExtent l="0" t="0" r="635" b="635"/>
+            <wp:wrapNone/>
+            <wp:docPr id="138" name="Picture 138" descr="SparkFun RJ45 Breakout"/>
+            <wp:cNvGraphicFramePr>
+              <a:graphicFrameLocks xmlns:a="http://schemas.openxmlformats.org/drawingml/2006/main" noChangeAspect="1"/>
+            </wp:cNvGraphicFramePr>
+            <a:graphic xmlns:a="http://schemas.openxmlformats.org/drawingml/2006/main">
+              <a:graphicData uri="http://schemas.openxmlformats.org/drawingml/2006/picture">
+                <pic:pic xmlns:pic="http://schemas.openxmlformats.org/drawingml/2006/picture">
+                  <pic:nvPicPr>
+                    <pic:cNvPr id="0" name="Picture 3" descr="SparkFun RJ45 Breakout"/>
+                    <pic:cNvPicPr>
+                      <a:picLocks noChangeAspect="1" noChangeArrowheads="1"/>
+                    </pic:cNvPicPr>
+                  </pic:nvPicPr>
+                  <pic:blipFill>
+                    <a:blip r:embed="rId21" cstate="print">
+                      <a:extLst>
+                        <a:ext uri="{28A0092B-C50C-407E-A947-70E740481C1C}">
+                          <a14:useLocalDpi xmlns:a14="http://schemas.microsoft.com/office/drawing/2010/main" val="0"/>
+                        </a:ext>
+                      </a:extLst>
+                    </a:blip>
+                    <a:srcRect/>
+                    <a:stretch>
+                      <a:fillRect/>
+                    </a:stretch>
+                  </pic:blipFill>
+                  <pic:spPr bwMode="auto">
+                    <a:xfrm rot="5400000">
+                      <a:off x="0" y="0"/>
+                      <a:ext cx="1047223" cy="1047223"/>
+                    </a:xfrm>
+                    <a:prstGeom prst="rect">
+                      <a:avLst/>
+                    </a:prstGeom>
+                    <a:noFill/>
+                    <a:ln>
+                      <a:noFill/>
+                    </a:ln>
+                  </pic:spPr>
+                </pic:pic>
+              </a:graphicData>
+            </a:graphic>
+            <wp14:sizeRelH relativeFrom="margin">
+              <wp14:pctWidth>0</wp14:pctWidth>
+            </wp14:sizeRelH>
+            <wp14:sizeRelV relativeFrom="margin">
+              <wp14:pctHeight>0</wp14:pctHeight>
+            </wp14:sizeRelV>
+          </wp:anchor>
+        </w:drawing>
+      </w:r>
+      <w:r>
+        <w:rPr>
+          <w:noProof/>
+        </w:rPr>
+        <mc:AlternateContent>
+          <mc:Choice Requires="wpi">
+            <w:drawing>
+              <wp:anchor distT="0" distB="0" distL="114300" distR="114300" simplePos="0" relativeHeight="251759616" behindDoc="0" locked="0" layoutInCell="1" allowOverlap="1" wp14:anchorId="5984D879" wp14:editId="40D7A460">
+                <wp:simplePos x="0" y="0"/>
+                <wp:positionH relativeFrom="column">
+                  <wp:posOffset>3124758</wp:posOffset>
+                </wp:positionH>
+                <wp:positionV relativeFrom="paragraph">
+                  <wp:posOffset>3626394</wp:posOffset>
+                </wp:positionV>
+                <wp:extent cx="75240" cy="167760"/>
+                <wp:effectExtent l="57150" t="38100" r="58420" b="60960"/>
+                <wp:wrapNone/>
+                <wp:docPr id="94" name="Ink 94"/>
+                <wp:cNvGraphicFramePr/>
+                <a:graphic xmlns:a="http://schemas.openxmlformats.org/drawingml/2006/main">
+                  <a:graphicData uri="http://schemas.microsoft.com/office/word/2010/wordprocessingInk">
+                    <w14:contentPart bwMode="auto" r:id="rId22">
+                      <w14:nvContentPartPr>
+                        <w14:cNvContentPartPr/>
+                      </w14:nvContentPartPr>
+                      <w14:xfrm>
+                        <a:off x="0" y="0"/>
+                        <a:ext cx="75240" cy="167760"/>
+                      </w14:xfrm>
+                    </w14:contentPart>
+                  </a:graphicData>
+                </a:graphic>
+              </wp:anchor>
+            </w:drawing>
+          </mc:Choice>
+          <mc:Fallback>
+            <w:pict>
+              <v:shape w14:anchorId="7AB147D5" id="Ink 94" o:spid="_x0000_s1026" type="#_x0000_t75" style="position:absolute;margin-left:245.05pt;margin-top:284.55pt;width:7.65pt;height:14.95pt;z-index:251759616;visibility:visible;mso-wrap-style:square;mso-wrap-distance-left:9pt;mso-wrap-distance-top:0;mso-wrap-distance-right:9pt;mso-wrap-distance-bottom:0;mso-position-horizontal:absolute;mso-position-horizontal-relative:text;mso-position-vertical:absolute;mso-position-vertical-relative:text" o:gfxdata="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">
+                <v:imagedata r:id="rId23" o:title=""/>
+              </v:shape>
+            </w:pict>
+          </mc:Fallback>
+        </mc:AlternateContent>
+      </w:r>
+      <w:r>
+        <w:rPr>
+          <w:noProof/>
+        </w:rPr>
+        <mc:AlternateContent>
+          <mc:Choice Requires="wpi">
+            <w:drawing>
+              <wp:anchor distT="0" distB="0" distL="114300" distR="114300" simplePos="0" relativeHeight="251758592" behindDoc="0" locked="0" layoutInCell="1" allowOverlap="1" wp14:anchorId="43552592" wp14:editId="57691E38">
+                <wp:simplePos x="0" y="0"/>
+                <wp:positionH relativeFrom="column">
+                  <wp:posOffset>3058158</wp:posOffset>
+                </wp:positionH>
+                <wp:positionV relativeFrom="paragraph">
+                  <wp:posOffset>3716034</wp:posOffset>
+                </wp:positionV>
+                <wp:extent cx="88560" cy="98280"/>
+                <wp:effectExtent l="38100" t="38100" r="45085" b="54610"/>
+                <wp:wrapNone/>
+                <wp:docPr id="93" name="Ink 93"/>
+                <wp:cNvGraphicFramePr/>
+                <a:graphic xmlns:a="http://schemas.openxmlformats.org/drawingml/2006/main">
+                  <a:graphicData uri="http://schemas.microsoft.com/office/word/2010/wordprocessingInk">
+                    <w14:contentPart bwMode="auto" r:id="rId24">
+                      <w14:nvContentPartPr>
+                        <w14:cNvContentPartPr/>
+                      </w14:nvContentPartPr>
+                      <w14:xfrm>
+                        <a:off x="0" y="0"/>
+                        <a:ext cx="88560" cy="98280"/>
+                      </w14:xfrm>
+                    </w14:contentPart>
+                  </a:graphicData>
+                </a:graphic>
+              </wp:anchor>
+            </w:drawing>
+          </mc:Choice>
+          <mc:Fallback>
+            <w:pict>
+              <v:shape w14:anchorId="43743870" id="Ink 93" o:spid="_x0000_s1026" type="#_x0000_t75" style="position:absolute;margin-left:240.05pt;margin-top:291.85pt;width:8.4pt;height:9.3pt;z-index:251758592;visibility:visible;mso-wrap-style:square;mso-wrap-distance-left:9pt;mso-wrap-distance-top:0;mso-wrap-distance-right:9pt;mso-wrap-distance-bottom:0;mso-position-horizontal:absolute;mso-position-horizontal-relative:text;mso-position-vertical:absolute;mso-position-vertical-relative:text" o:gfxdata="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">
+                <v:imagedata r:id="rId25" o:title=""/>
+              </v:shape>
+            </w:pict>
+          </mc:Fallback>
+        </mc:AlternateContent>
+      </w:r>
+      <w:r>
+        <w:rPr>
+          <w:noProof/>
+        </w:rPr>
+        <mc:AlternateContent>
+          <mc:Choice Requires="wpi">
+            <w:drawing>
+              <wp:anchor distT="0" distB="0" distL="114300" distR="114300" simplePos="0" relativeHeight="251757568" behindDoc="0" locked="0" layoutInCell="1" allowOverlap="1" wp14:anchorId="5CBCABCD" wp14:editId="4A3F9296">
+                <wp:simplePos x="0" y="0"/>
+                <wp:positionH relativeFrom="column">
+                  <wp:posOffset>2997318</wp:posOffset>
+                </wp:positionH>
+                <wp:positionV relativeFrom="paragraph">
+                  <wp:posOffset>3674274</wp:posOffset>
+                </wp:positionV>
+                <wp:extent cx="88560" cy="135360"/>
+                <wp:effectExtent l="38100" t="38100" r="45085" b="55245"/>
+                <wp:wrapNone/>
+                <wp:docPr id="92" name="Ink 92"/>
+                <wp:cNvGraphicFramePr/>
+                <a:graphic xmlns:a="http://schemas.openxmlformats.org/drawingml/2006/main">
+                  <a:graphicData uri="http://schemas.microsoft.com/office/word/2010/wordprocessingInk">
+                    <w14:contentPart bwMode="auto" r:id="rId26">
+                      <w14:nvContentPartPr>
+                        <w14:cNvContentPartPr/>
+                      </w14:nvContentPartPr>
+                      <w14:xfrm>
+                        <a:off x="0" y="0"/>
+                        <a:ext cx="88560" cy="135360"/>
+                      </w14:xfrm>
+                    </w14:contentPart>
+                  </a:graphicData>
+                </a:graphic>
+              </wp:anchor>
+            </w:drawing>
+          </mc:Choice>
+          <mc:Fallback>
+            <w:pict>
+              <v:shape w14:anchorId="73C6D2FD" id="Ink 92" o:spid="_x0000_s1026" type="#_x0000_t75" style="position:absolute;margin-left:235.4pt;margin-top:288.75pt;width:8.2pt;height:11.95pt;z-index:251757568;visibility:visible;mso-wrap-style:square;mso-wrap-distance-left:9pt;mso-wrap-distance-top:0;mso-wrap-distance-right:9pt;mso-wrap-distance-bottom:0;mso-position-horizontal:absolute;mso-position-horizontal-relative:text;mso-position-vertical:absolute;mso-position-vertical-relative:text" o:gfxdata="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">
+                <v:imagedata r:id="rId27" o:title=""/>
+              </v:shape>
+            </w:pict>
+          </mc:Fallback>
+        </mc:AlternateContent>
+      </w:r>
+      <w:r>
+        <w:rPr>
+          <w:noProof/>
+        </w:rPr>
+        <mc:AlternateContent>
+          <mc:Choice Requires="wpi">
+            <w:drawing>
+              <wp:anchor distT="0" distB="0" distL="114300" distR="114300" simplePos="0" relativeHeight="251756544" behindDoc="0" locked="0" layoutInCell="1" allowOverlap="1" wp14:anchorId="04A16140" wp14:editId="1E8BE547">
+                <wp:simplePos x="0" y="0"/>
+                <wp:positionH relativeFrom="column">
+                  <wp:posOffset>3178398</wp:posOffset>
+                </wp:positionH>
+                <wp:positionV relativeFrom="paragraph">
+                  <wp:posOffset>2557194</wp:posOffset>
+                </wp:positionV>
+                <wp:extent cx="74160" cy="109080"/>
+                <wp:effectExtent l="38100" t="38100" r="40640" b="43815"/>
+                <wp:wrapNone/>
+                <wp:docPr id="91" name="Ink 91"/>
+                <wp:cNvGraphicFramePr/>
+                <a:graphic xmlns:a="http://schemas.openxmlformats.org/drawingml/2006/main">
+                  <a:graphicData uri="http://schemas.microsoft.com/office/word/2010/wordprocessingInk">
+                    <w14:contentPart bwMode="auto" r:id="rId28">
+                      <w14:nvContentPartPr>
+                        <w14:cNvContentPartPr/>
+                      </w14:nvContentPartPr>
+                      <w14:xfrm>
+                        <a:off x="0" y="0"/>
+                        <a:ext cx="74160" cy="109080"/>
+                      </w14:xfrm>
+                    </w14:contentPart>
+                  </a:graphicData>
+                </a:graphic>
+              </wp:anchor>
+            </w:drawing>
+          </mc:Choice>
+          <mc:Fallback>
+            <w:pict>
+              <v:shape w14:anchorId="78BF418F" id="Ink 91" o:spid="_x0000_s1026" type="#_x0000_t75" style="position:absolute;margin-left:249.4pt;margin-top:200.5pt;width:7.35pt;height:10.25pt;z-index:251756544;visibility:visible;mso-wrap-style:square;mso-wrap-distance-left:9pt;mso-wrap-distance-top:0;mso-wrap-distance-right:9pt;mso-wrap-distance-bottom:0;mso-position-horizontal:absolute;mso-position-horizontal-relative:text;mso-position-vertical:absolute;mso-position-vertical-relative:text" o:gfxdata="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">
+                <v:imagedata r:id="rId29" o:title=""/>
+              </v:shape>
+            </w:pict>
+          </mc:Fallback>
+        </mc:AlternateContent>
+      </w:r>
+      <w:r>
+        <w:rPr>
+          <w:noProof/>
+        </w:rPr>
+        <mc:AlternateContent>
+          <mc:Choice Requires="wpi">
+            <w:drawing>
+              <wp:anchor distT="0" distB="0" distL="114300" distR="114300" simplePos="0" relativeHeight="251755520" behindDoc="0" locked="0" layoutInCell="1" allowOverlap="1" wp14:anchorId="6EB2D987" wp14:editId="568D8CA8">
+                <wp:simplePos x="0" y="0"/>
+                <wp:positionH relativeFrom="column">
+                  <wp:posOffset>3124038</wp:posOffset>
+                </wp:positionH>
+                <wp:positionV relativeFrom="paragraph">
+                  <wp:posOffset>2646474</wp:posOffset>
+                </wp:positionV>
+                <wp:extent cx="67680" cy="65880"/>
+                <wp:effectExtent l="38100" t="38100" r="46990" b="48895"/>
+                <wp:wrapNone/>
+                <wp:docPr id="90" name="Ink 90"/>
+                <wp:cNvGraphicFramePr/>
+                <a:graphic xmlns:a="http://schemas.openxmlformats.org/drawingml/2006/main">
+                  <a:graphicData uri="http://schemas.microsoft.com/office/word/2010/wordprocessingInk">
+                    <w14:contentPart bwMode="auto" r:id="rId30">
+                      <w14:nvContentPartPr>
+                        <w14:cNvContentPartPr/>
+                      </w14:nvContentPartPr>
+                      <w14:xfrm>
+                        <a:off x="0" y="0"/>
+                        <a:ext cx="67680" cy="65880"/>
+                      </w14:xfrm>
+                    </w14:contentPart>
+                  </a:graphicData>
+                </a:graphic>
+              </wp:anchor>
+            </w:drawing>
+          </mc:Choice>
+          <mc:Fallback>
+            <w:pict>
+              <v:shape w14:anchorId="4197B583" id="Ink 90" o:spid="_x0000_s1026" type="#_x0000_t75" style="position:absolute;margin-left:245.55pt;margin-top:207.7pt;width:6.4pt;height:6.35pt;z-index:251755520;visibility:visible;mso-wrap-style:square;mso-wrap-distance-left:9pt;mso-wrap-distance-top:0;mso-wrap-distance-right:9pt;mso-wrap-distance-bottom:0;mso-position-horizontal:absolute;mso-position-horizontal-relative:text;mso-position-vertical:absolute;mso-position-vertical-relative:text" o:gfxdata="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">
+                <v:imagedata r:id="rId31" o:title=""/>
+              </v:shape>
+            </w:pict>
+          </mc:Fallback>
+        </mc:AlternateContent>
+      </w:r>
+      <w:r>
+        <w:rPr>
+          <w:noProof/>
+        </w:rPr>
+        <mc:AlternateContent>
+          <mc:Choice Requires="wpi">
+            <w:drawing>
+              <wp:anchor distT="0" distB="0" distL="114300" distR="114300" simplePos="0" relativeHeight="251754496" behindDoc="0" locked="0" layoutInCell="1" allowOverlap="1" wp14:anchorId="574A0F0E" wp14:editId="63E14272">
+                <wp:simplePos x="0" y="0"/>
+                <wp:positionH relativeFrom="column">
+                  <wp:posOffset>3041958</wp:posOffset>
+                </wp:positionH>
+                <wp:positionV relativeFrom="paragraph">
+                  <wp:posOffset>2693634</wp:posOffset>
+                </wp:positionV>
+                <wp:extent cx="143280" cy="85680"/>
+                <wp:effectExtent l="38100" t="38100" r="47625" b="48260"/>
+                <wp:wrapNone/>
+                <wp:docPr id="89" name="Ink 89"/>
+                <wp:cNvGraphicFramePr/>
+                <a:graphic xmlns:a="http://schemas.openxmlformats.org/drawingml/2006/main">
+                  <a:graphicData uri="http://schemas.microsoft.com/office/word/2010/wordprocessingInk">
+                    <w14:contentPart bwMode="auto" r:id="rId32">
+                      <w14:nvContentPartPr>
+                        <w14:cNvContentPartPr/>
+                      </w14:nvContentPartPr>
+                      <w14:xfrm>
+                        <a:off x="0" y="0"/>
+                        <a:ext cx="143280" cy="85680"/>
+                      </w14:xfrm>
+                    </w14:contentPart>
+                  </a:graphicData>
+                </a:graphic>
+              </wp:anchor>
+            </w:drawing>
+          </mc:Choice>
+          <mc:Fallback>
+            <w:pict>
+              <v:shape w14:anchorId="4379DCD3" id="Ink 89" o:spid="_x0000_s1026" type="#_x0000_t75" style="position:absolute;margin-left:238.95pt;margin-top:211.45pt;width:12.5pt;height:8.2pt;z-index:251754496;visibility:visible;mso-wrap-style:square;mso-wrap-distance-left:9pt;mso-wrap-distance-top:0;mso-wrap-distance-right:9pt;mso-wrap-distance-bottom:0;mso-position-horizontal:absolute;mso-position-horizontal-relative:text;mso-position-vertical:absolute;mso-position-vertical-relative:text" o:gfxdata="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">
+                <v:imagedata r:id="rId33" o:title=""/>
+              </v:shape>
+            </w:pict>
+          </mc:Fallback>
+        </mc:AlternateContent>
+      </w:r>
+      <w:r>
+        <w:rPr>
+          <w:noProof/>
+        </w:rPr>
+        <mc:AlternateContent>
+          <mc:Choice Requires="wpi">
+            <w:drawing>
+              <wp:anchor distT="0" distB="0" distL="114300" distR="114300" simplePos="0" relativeHeight="251753472" behindDoc="0" locked="0" layoutInCell="1" allowOverlap="1" wp14:anchorId="1831CBBC" wp14:editId="4511C58F">
+                <wp:simplePos x="0" y="0"/>
+                <wp:positionH relativeFrom="column">
+                  <wp:posOffset>2716158</wp:posOffset>
+                </wp:positionH>
+                <wp:positionV relativeFrom="paragraph">
+                  <wp:posOffset>3390594</wp:posOffset>
+                </wp:positionV>
+                <wp:extent cx="145440" cy="103680"/>
+                <wp:effectExtent l="38100" t="38100" r="6985" b="48895"/>
+                <wp:wrapNone/>
+                <wp:docPr id="88" name="Ink 88"/>
+                <wp:cNvGraphicFramePr/>
+                <a:graphic xmlns:a="http://schemas.openxmlformats.org/drawingml/2006/main">
+                  <a:graphicData uri="http://schemas.microsoft.com/office/word/2010/wordprocessingInk">
+                    <w14:contentPart bwMode="auto" r:id="rId34">
+                      <w14:nvContentPartPr>
+                        <w14:cNvContentPartPr/>
+                      </w14:nvContentPartPr>
+                      <w14:xfrm>
+                        <a:off x="0" y="0"/>
+                        <a:ext cx="145440" cy="103680"/>
+                      </w14:xfrm>
+                    </w14:contentPart>
+                  </a:graphicData>
+                </a:graphic>
+              </wp:anchor>
+            </w:drawing>
+          </mc:Choice>
+          <mc:Fallback>
+            <w:pict>
+              <v:shape w14:anchorId="06F4CE9C" id="Ink 88" o:spid="_x0000_s1026" type="#_x0000_t75" style="position:absolute;margin-left:213.15pt;margin-top:266.3pt;width:12.8pt;height:9.7pt;z-index:251753472;visibility:visible;mso-wrap-style:square;mso-wrap-distance-left:9pt;mso-wrap-distance-top:0;mso-wrap-distance-right:9pt;mso-wrap-distance-bottom:0;mso-position-horizontal:absolute;mso-position-horizontal-relative:text;mso-position-vertical:absolute;mso-position-vertical-relative:text" o:gfxdata="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">
+                <v:imagedata r:id="rId35" o:title=""/>
+              </v:shape>
+            </w:pict>
+          </mc:Fallback>
+        </mc:AlternateContent>
+      </w:r>
+      <w:r>
+        <w:rPr>
+          <w:noProof/>
+        </w:rPr>
+        <mc:AlternateContent>
+          <mc:Choice Requires="wpi">
+            <w:drawing>
+              <wp:anchor distT="0" distB="0" distL="114300" distR="114300" simplePos="0" relativeHeight="251752448" behindDoc="0" locked="0" layoutInCell="1" allowOverlap="1" wp14:anchorId="3BD4D1DC" wp14:editId="19AE9205">
+                <wp:simplePos x="0" y="0"/>
+                <wp:positionH relativeFrom="column">
+                  <wp:posOffset>2754678</wp:posOffset>
+                </wp:positionH>
+                <wp:positionV relativeFrom="paragraph">
+                  <wp:posOffset>2995314</wp:posOffset>
+                </wp:positionV>
+                <wp:extent cx="375480" cy="496440"/>
+                <wp:effectExtent l="38100" t="38100" r="43815" b="56515"/>
+                <wp:wrapNone/>
+                <wp:docPr id="87" name="Ink 87"/>
+                <wp:cNvGraphicFramePr/>
+                <a:graphic xmlns:a="http://schemas.openxmlformats.org/drawingml/2006/main">
+                  <a:graphicData uri="http://schemas.microsoft.com/office/word/2010/wordprocessingInk">
+                    <w14:contentPart bwMode="auto" r:id="rId36">
+                      <w14:nvContentPartPr>
+                        <w14:cNvContentPartPr/>
+                      </w14:nvContentPartPr>
+                      <w14:xfrm>
+                        <a:off x="0" y="0"/>
+                        <a:ext cx="375480" cy="496440"/>
+                      </w14:xfrm>
+                    </w14:contentPart>
+                  </a:graphicData>
+                </a:graphic>
+              </wp:anchor>
+            </w:drawing>
+          </mc:Choice>
+          <mc:Fallback>
+            <w:pict>
+              <v:shape w14:anchorId="759A4CC1" id="Ink 87" o:spid="_x0000_s1026" type="#_x0000_t75" style="position:absolute;margin-left:216.3pt;margin-top:235.15pt;width:30.6pt;height:40.4pt;z-index:251752448;visibility:visible;mso-wrap-style:square;mso-wrap-distance-left:9pt;mso-wrap-distance-top:0;mso-wrap-distance-right:9pt;mso-wrap-distance-bottom:0;mso-position-horizontal:absolute;mso-position-horizontal-relative:text;mso-position-vertical:absolute;mso-position-vertical-relative:text" o:gfxdata="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">
+                <v:imagedata r:id="rId37" o:title=""/>
+              </v:shape>
+            </w:pict>
+          </mc:Fallback>
+        </mc:AlternateContent>
+      </w:r>
+      <w:r>
+        <w:rPr>
+          <w:noProof/>
+        </w:rPr>
+        <mc:AlternateContent>
+          <mc:Choice Requires="wpi">
+            <w:drawing>
+              <wp:anchor distT="0" distB="0" distL="114300" distR="114300" simplePos="0" relativeHeight="251751424" behindDoc="0" locked="0" layoutInCell="1" allowOverlap="1" wp14:anchorId="777D7A9E" wp14:editId="65431235">
+                <wp:simplePos x="0" y="0"/>
+                <wp:positionH relativeFrom="column">
+                  <wp:posOffset>2758638</wp:posOffset>
+                </wp:positionH>
+                <wp:positionV relativeFrom="paragraph">
+                  <wp:posOffset>2803434</wp:posOffset>
+                </wp:positionV>
+                <wp:extent cx="166680" cy="101880"/>
+                <wp:effectExtent l="57150" t="38100" r="43180" b="50800"/>
+                <wp:wrapNone/>
+                <wp:docPr id="84" name="Ink 84"/>
+                <wp:cNvGraphicFramePr/>
+                <a:graphic xmlns:a="http://schemas.openxmlformats.org/drawingml/2006/main">
+                  <a:graphicData uri="http://schemas.microsoft.com/office/word/2010/wordprocessingInk">
+                    <w14:contentPart bwMode="auto" r:id="rId38">
+                      <w14:nvContentPartPr>
+                        <w14:cNvContentPartPr/>
+                      </w14:nvContentPartPr>
+                      <w14:xfrm>
+                        <a:off x="0" y="0"/>
+                        <a:ext cx="166680" cy="101880"/>
+                      </w14:xfrm>
+                    </w14:contentPart>
+                  </a:graphicData>
+                </a:graphic>
+              </wp:anchor>
+            </w:drawing>
+          </mc:Choice>
+          <mc:Fallback>
+            <w:pict>
+              <v:shape w14:anchorId="63199335" id="Ink 84" o:spid="_x0000_s1026" type="#_x0000_t75" style="position:absolute;margin-left:216.5pt;margin-top:220pt;width:14.55pt;height:9.25pt;z-index:251751424;visibility:visible;mso-wrap-style:square;mso-wrap-distance-left:9pt;mso-wrap-distance-top:0;mso-wrap-distance-right:9pt;mso-wrap-distance-bottom:0;mso-position-horizontal:absolute;mso-position-horizontal-relative:text;mso-position-vertical:absolute;mso-position-vertical-relative:text" o:gfxdata="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">
+                <v:imagedata r:id="rId39" o:title=""/>
+              </v:shape>
+            </w:pict>
+          </mc:Fallback>
+        </mc:AlternateContent>
+      </w:r>
+      <w:r>
+        <w:rPr>
+          <w:noProof/>
+        </w:rPr>
+        <mc:AlternateContent>
+          <mc:Choice Requires="wpi">
+            <w:drawing>
+              <wp:anchor distT="0" distB="0" distL="114300" distR="114300" simplePos="0" relativeHeight="251750400" behindDoc="0" locked="0" layoutInCell="1" allowOverlap="1" wp14:anchorId="05DD0D54" wp14:editId="7F22147E">
+                <wp:simplePos x="0" y="0"/>
+                <wp:positionH relativeFrom="column">
+                  <wp:posOffset>2821638</wp:posOffset>
+                </wp:positionH>
+                <wp:positionV relativeFrom="paragraph">
+                  <wp:posOffset>2826834</wp:posOffset>
+                </wp:positionV>
+                <wp:extent cx="1222560" cy="233280"/>
+                <wp:effectExtent l="57150" t="57150" r="34925" b="52705"/>
+                <wp:wrapNone/>
+                <wp:docPr id="83" name="Ink 83"/>
+                <wp:cNvGraphicFramePr/>
+                <a:graphic xmlns:a="http://schemas.openxmlformats.org/drawingml/2006/main">
+                  <a:graphicData uri="http://schemas.microsoft.com/office/word/2010/wordprocessingInk">
+                    <w14:contentPart bwMode="auto" r:id="rId40">
+                      <w14:nvContentPartPr>
+                        <w14:cNvContentPartPr/>
+                      </w14:nvContentPartPr>
+                      <w14:xfrm>
+                        <a:off x="0" y="0"/>
+                        <a:ext cx="1222560" cy="233280"/>
+                      </w14:xfrm>
+                    </w14:contentPart>
+                  </a:graphicData>
+                </a:graphic>
+              </wp:anchor>
+            </w:drawing>
+          </mc:Choice>
+          <mc:Fallback>
+            <w:pict>
+              <v:shape w14:anchorId="275ACA22" id="Ink 83" o:spid="_x0000_s1026" type="#_x0000_t75" style="position:absolute;margin-left:221.5pt;margin-top:221.7pt;width:97.5pt;height:20.2pt;z-index:251750400;visibility:visible;mso-wrap-style:square;mso-wrap-distance-left:9pt;mso-wrap-distance-top:0;mso-wrap-distance-right:9pt;mso-wrap-distance-bottom:0;mso-position-horizontal:absolute;mso-position-horizontal-relative:text;mso-position-vertical:absolute;mso-position-vertical-relative:text" o:gfxdata="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">
+                <v:imagedata r:id="rId41" o:title=""/>
+              </v:shape>
+            </w:pict>
+          </mc:Fallback>
+        </mc:AlternateContent>
+      </w:r>
+      <w:r>
+        <w:rPr>
+          <w:noProof/>
+        </w:rPr>
+        <mc:AlternateContent>
+          <mc:Choice Requires="wpi">
+            <w:drawing>
+              <wp:anchor distT="0" distB="0" distL="114300" distR="114300" simplePos="0" relativeHeight="251749376" behindDoc="0" locked="0" layoutInCell="1" allowOverlap="1" wp14:anchorId="5C6F57EF" wp14:editId="1DCA06BE">
+                <wp:simplePos x="0" y="0"/>
+                <wp:positionH relativeFrom="column">
+                  <wp:posOffset>4591758</wp:posOffset>
+                </wp:positionH>
+                <wp:positionV relativeFrom="paragraph">
+                  <wp:posOffset>2886594</wp:posOffset>
+                </wp:positionV>
+                <wp:extent cx="63360" cy="73440"/>
+                <wp:effectExtent l="38100" t="38100" r="51435" b="41275"/>
+                <wp:wrapNone/>
+                <wp:docPr id="82" name="Ink 82"/>
+                <wp:cNvGraphicFramePr/>
+                <a:graphic xmlns:a="http://schemas.openxmlformats.org/drawingml/2006/main">
+                  <a:graphicData uri="http://schemas.microsoft.com/office/word/2010/wordprocessingInk">
+                    <w14:contentPart bwMode="auto" r:id="rId42">
+                      <w14:nvContentPartPr>
+                        <w14:cNvContentPartPr/>
+                      </w14:nvContentPartPr>
+                      <w14:xfrm>
+                        <a:off x="0" y="0"/>
+                        <a:ext cx="63360" cy="73440"/>
+                      </w14:xfrm>
+                    </w14:contentPart>
+                  </a:graphicData>
+                </a:graphic>
+              </wp:anchor>
+            </w:drawing>
+          </mc:Choice>
+          <mc:Fallback>
+            <w:pict>
+              <v:shape w14:anchorId="0F47B4A9" id="Ink 82" o:spid="_x0000_s1026" type="#_x0000_t75" style="position:absolute;margin-left:360.8pt;margin-top:226.45pt;width:6.45pt;height:7.3pt;z-index:251749376;visibility:visible;mso-wrap-style:square;mso-wrap-distance-left:9pt;mso-wrap-distance-top:0;mso-wrap-distance-right:9pt;mso-wrap-distance-bottom:0;mso-position-horizontal:absolute;mso-position-horizontal-relative:text;mso-position-vertical:absolute;mso-position-vertical-relative:text" o:gfxdata="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">
+                <v:imagedata r:id="rId43" o:title=""/>
+              </v:shape>
+            </w:pict>
+          </mc:Fallback>
+        </mc:AlternateContent>
+      </w:r>
+      <w:r>
+        <w:rPr>
+          <w:noProof/>
+        </w:rPr>
+        <mc:AlternateContent>
+          <mc:Choice Requires="wpi">
+            <w:drawing>
+              <wp:anchor distT="0" distB="0" distL="114300" distR="114300" simplePos="0" relativeHeight="251748352" behindDoc="0" locked="0" layoutInCell="1" allowOverlap="1" wp14:anchorId="3285E184" wp14:editId="1E7A70C2">
+                <wp:simplePos x="0" y="0"/>
+                <wp:positionH relativeFrom="column">
+                  <wp:posOffset>5026638</wp:posOffset>
+                </wp:positionH>
+                <wp:positionV relativeFrom="paragraph">
+                  <wp:posOffset>2743314</wp:posOffset>
+                </wp:positionV>
+                <wp:extent cx="119880" cy="132480"/>
+                <wp:effectExtent l="57150" t="38100" r="0" b="39370"/>
+                <wp:wrapNone/>
+                <wp:docPr id="81" name="Ink 81"/>
+                <wp:cNvGraphicFramePr/>
+                <a:graphic xmlns:a="http://schemas.openxmlformats.org/drawingml/2006/main">
+                  <a:graphicData uri="http://schemas.microsoft.com/office/word/2010/wordprocessingInk">
+                    <w14:contentPart bwMode="auto" r:id="rId44">
+                      <w14:nvContentPartPr>
+                        <w14:cNvContentPartPr/>
+                      </w14:nvContentPartPr>
+                      <w14:xfrm>
+                        <a:off x="0" y="0"/>
+                        <a:ext cx="119880" cy="132480"/>
+                      </w14:xfrm>
+                    </w14:contentPart>
+                  </a:graphicData>
+                </a:graphic>
+              </wp:anchor>
+            </w:drawing>
+          </mc:Choice>
+          <mc:Fallback>
+            <w:pict>
+              <v:shape w14:anchorId="589A6C8A" id="Ink 81" o:spid="_x0000_s1026" type="#_x0000_t75" style="position:absolute;margin-left:395.1pt;margin-top:215.35pt;width:11.1pt;height:11.8pt;z-index:251748352;visibility:visible;mso-wrap-style:square;mso-wrap-distance-left:9pt;mso-wrap-distance-top:0;mso-wrap-distance-right:9pt;mso-wrap-distance-bottom:0;mso-position-horizontal:absolute;mso-position-horizontal-relative:text;mso-position-vertical:absolute;mso-position-vertical-relative:text" o:gfxdata="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">
+                <v:imagedata r:id="rId45" o:title=""/>
+              </v:shape>
+            </w:pict>
+          </mc:Fallback>
+        </mc:AlternateContent>
+      </w:r>
+      <w:r>
+        <w:rPr>
+          <w:noProof/>
+        </w:rPr>
+        <mc:AlternateContent>
+          <mc:Choice Requires="wpi">
+            <w:drawing>
+              <wp:anchor distT="0" distB="0" distL="114300" distR="114300" simplePos="0" relativeHeight="251747328" behindDoc="0" locked="0" layoutInCell="1" allowOverlap="1" wp14:anchorId="31AE572C" wp14:editId="0B6A1FE4">
+                <wp:simplePos x="0" y="0"/>
+                <wp:positionH relativeFrom="column">
+                  <wp:posOffset>4953558</wp:posOffset>
+                </wp:positionH>
+                <wp:positionV relativeFrom="paragraph">
+                  <wp:posOffset>2770314</wp:posOffset>
+                </wp:positionV>
+                <wp:extent cx="55800" cy="97920"/>
+                <wp:effectExtent l="19050" t="38100" r="40005" b="54610"/>
+                <wp:wrapNone/>
+                <wp:docPr id="80" name="Ink 80"/>
+                <wp:cNvGraphicFramePr/>
+                <a:graphic xmlns:a="http://schemas.openxmlformats.org/drawingml/2006/main">
+                  <a:graphicData uri="http://schemas.microsoft.com/office/word/2010/wordprocessingInk">
+                    <w14:contentPart bwMode="auto" r:id="rId46">
+                      <w14:nvContentPartPr>
+                        <w14:cNvContentPartPr/>
+                      </w14:nvContentPartPr>
+                      <w14:xfrm>
+                        <a:off x="0" y="0"/>
+                        <a:ext cx="55800" cy="97920"/>
+                      </w14:xfrm>
+                    </w14:contentPart>
+                  </a:graphicData>
+                </a:graphic>
+              </wp:anchor>
+            </w:drawing>
+          </mc:Choice>
+          <mc:Fallback>
+            <w:pict>
+              <v:shape w14:anchorId="694C19E1" id="Ink 80" o:spid="_x0000_s1026" type="#_x0000_t75" style="position:absolute;margin-left:389.6pt;margin-top:217.5pt;width:5.55pt;height:9.3pt;z-index:251747328;visibility:visible;mso-wrap-style:square;mso-wrap-distance-left:9pt;mso-wrap-distance-top:0;mso-wrap-distance-right:9pt;mso-wrap-distance-bottom:0;mso-position-horizontal:absolute;mso-position-horizontal-relative:text;mso-position-vertical:absolute;mso-position-vertical-relative:text" o:gfxdata="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">
+                <v:imagedata r:id="rId47" o:title=""/>
+              </v:shape>
+            </w:pict>
+          </mc:Fallback>
+        </mc:AlternateContent>
+      </w:r>
+      <w:r>
+        <w:rPr>
+          <w:noProof/>
+        </w:rPr>
+        <mc:AlternateContent>
+          <mc:Choice Requires="wpi">
+            <w:drawing>
+              <wp:anchor distT="0" distB="0" distL="114300" distR="114300" simplePos="0" relativeHeight="251746304" behindDoc="0" locked="0" layoutInCell="1" allowOverlap="1" wp14:anchorId="261B0AFC" wp14:editId="6AD4807E">
+                <wp:simplePos x="0" y="0"/>
+                <wp:positionH relativeFrom="column">
+                  <wp:posOffset>4827198</wp:posOffset>
+                </wp:positionH>
+                <wp:positionV relativeFrom="paragraph">
+                  <wp:posOffset>2792274</wp:posOffset>
+                </wp:positionV>
+                <wp:extent cx="138600" cy="75240"/>
+                <wp:effectExtent l="38100" t="57150" r="52070" b="58420"/>
+                <wp:wrapNone/>
+                <wp:docPr id="79" name="Ink 79"/>
+                <wp:cNvGraphicFramePr/>
+                <a:graphic xmlns:a="http://schemas.openxmlformats.org/drawingml/2006/main">
+                  <a:graphicData uri="http://schemas.microsoft.com/office/word/2010/wordprocessingInk">
+                    <w14:contentPart bwMode="auto" r:id="rId48">
+                      <w14:nvContentPartPr>
+                        <w14:cNvContentPartPr/>
+                      </w14:nvContentPartPr>
+                      <w14:xfrm>
+                        <a:off x="0" y="0"/>
+                        <a:ext cx="138600" cy="75240"/>
+                      </w14:xfrm>
+                    </w14:contentPart>
+                  </a:graphicData>
+                </a:graphic>
+              </wp:anchor>
+            </w:drawing>
+          </mc:Choice>
+          <mc:Fallback>
+            <w:pict>
+              <v:shape w14:anchorId="7908E92B" id="Ink 79" o:spid="_x0000_s1026" type="#_x0000_t75" style="position:absolute;margin-left:379.2pt;margin-top:218.95pt;width:12.75pt;height:7.65pt;z-index:251746304;visibility:visible;mso-wrap-style:square;mso-wrap-distance-left:9pt;mso-wrap-distance-top:0;mso-wrap-distance-right:9pt;mso-wrap-distance-bottom:0;mso-position-horizontal:absolute;mso-position-horizontal-relative:text;mso-position-vertical:absolute;mso-position-vertical-relative:text" o:gfxdata="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">
+                <v:imagedata r:id="rId49" o:title=""/>
+              </v:shape>
+            </w:pict>
+          </mc:Fallback>
+        </mc:AlternateContent>
+      </w:r>
+      <w:r>
+        <w:rPr>
+          <w:noProof/>
+        </w:rPr>
+        <mc:AlternateContent>
+          <mc:Choice Requires="wpi">
+            <w:drawing>
+              <wp:anchor distT="0" distB="0" distL="114300" distR="114300" simplePos="0" relativeHeight="251745280" behindDoc="0" locked="0" layoutInCell="1" allowOverlap="1" wp14:anchorId="28FD6834" wp14:editId="11366282">
+                <wp:simplePos x="0" y="0"/>
+                <wp:positionH relativeFrom="column">
+                  <wp:posOffset>4666638</wp:posOffset>
+                </wp:positionH>
+                <wp:positionV relativeFrom="paragraph">
+                  <wp:posOffset>2781474</wp:posOffset>
+                </wp:positionV>
+                <wp:extent cx="190440" cy="35280"/>
+                <wp:effectExtent l="57150" t="38100" r="57785" b="41275"/>
+                <wp:wrapNone/>
+                <wp:docPr id="78" name="Ink 78"/>
+                <wp:cNvGraphicFramePr/>
+                <a:graphic xmlns:a="http://schemas.openxmlformats.org/drawingml/2006/main">
+                  <a:graphicData uri="http://schemas.microsoft.com/office/word/2010/wordprocessingInk">
+                    <w14:contentPart bwMode="auto" r:id="rId50">
+                      <w14:nvContentPartPr>
+                        <w14:cNvContentPartPr/>
+                      </w14:nvContentPartPr>
+                      <w14:xfrm>
+                        <a:off x="0" y="0"/>
+                        <a:ext cx="190440" cy="35280"/>
+                      </w14:xfrm>
+                    </w14:contentPart>
+                  </a:graphicData>
+                </a:graphic>
+              </wp:anchor>
+            </w:drawing>
+          </mc:Choice>
+          <mc:Fallback>
+            <w:pict>
+              <v:shape w14:anchorId="361FC3AE" id="Ink 78" o:spid="_x0000_s1026" type="#_x0000_t75" style="position:absolute;margin-left:366.55pt;margin-top:218.25pt;width:16.65pt;height:4.25pt;z-index:251745280;visibility:visible;mso-wrap-style:square;mso-wrap-distance-left:9pt;mso-wrap-distance-top:0;mso-wrap-distance-right:9pt;mso-wrap-distance-bottom:0;mso-position-horizontal:absolute;mso-position-horizontal-relative:text;mso-position-vertical:absolute;mso-position-vertical-relative:text" o:gfxdata="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">
+                <v:imagedata r:id="rId51" o:title=""/>
+              </v:shape>
+            </w:pict>
+          </mc:Fallback>
+        </mc:AlternateContent>
+      </w:r>
+      <w:r>
+        <w:rPr>
+          <w:noProof/>
+        </w:rPr>
+        <mc:AlternateContent>
+          <mc:Choice Requires="wpi">
+            <w:drawing>
+              <wp:anchor distT="0" distB="0" distL="114300" distR="114300" simplePos="0" relativeHeight="251744256" behindDoc="0" locked="0" layoutInCell="1" allowOverlap="1" wp14:anchorId="345B5D40" wp14:editId="2015DAEB">
+                <wp:simplePos x="0" y="0"/>
+                <wp:positionH relativeFrom="column">
+                  <wp:posOffset>4728558</wp:posOffset>
+                </wp:positionH>
+                <wp:positionV relativeFrom="paragraph">
+                  <wp:posOffset>2673474</wp:posOffset>
+                </wp:positionV>
+                <wp:extent cx="62280" cy="208080"/>
+                <wp:effectExtent l="38100" t="38100" r="52070" b="59055"/>
+                <wp:wrapNone/>
+                <wp:docPr id="77" name="Ink 77"/>
+                <wp:cNvGraphicFramePr/>
+                <a:graphic xmlns:a="http://schemas.openxmlformats.org/drawingml/2006/main">
+                  <a:graphicData uri="http://schemas.microsoft.com/office/word/2010/wordprocessingInk">
+                    <w14:contentPart bwMode="auto" r:id="rId52">
+                      <w14:nvContentPartPr>
+                        <w14:cNvContentPartPr/>
+                      </w14:nvContentPartPr>
+                      <w14:xfrm>
+                        <a:off x="0" y="0"/>
+                        <a:ext cx="62280" cy="208080"/>
+                      </w14:xfrm>
+                    </w14:contentPart>
+                  </a:graphicData>
+                </a:graphic>
+              </wp:anchor>
+            </w:drawing>
+          </mc:Choice>
+          <mc:Fallback>
+            <w:pict>
+              <v:shape w14:anchorId="3789DA1C" id="Ink 77" o:spid="_x0000_s1026" type="#_x0000_t75" style="position:absolute;margin-left:371.55pt;margin-top:209.7pt;width:6.35pt;height:17.9pt;z-index:251744256;visibility:visible;mso-wrap-style:square;mso-wrap-distance-left:9pt;mso-wrap-distance-top:0;mso-wrap-distance-right:9pt;mso-wrap-distance-bottom:0;mso-position-horizontal:absolute;mso-position-horizontal-relative:text;mso-position-vertical:absolute;mso-position-vertical-relative:text" o:gfxdata="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">
+                <v:imagedata r:id="rId53" o:title=""/>
+              </v:shape>
+            </w:pict>
+          </mc:Fallback>
+        </mc:AlternateContent>
+      </w:r>
+      <w:r>
+        <w:rPr>
+          <w:noProof/>
+        </w:rPr>
+        <mc:AlternateContent>
+          <mc:Choice Requires="wpi">
+            <w:drawing>
+              <wp:anchor distT="0" distB="0" distL="114300" distR="114300" simplePos="0" relativeHeight="251743232" behindDoc="0" locked="0" layoutInCell="1" allowOverlap="1" wp14:anchorId="25A78BC2" wp14:editId="390D456B">
+                <wp:simplePos x="0" y="0"/>
+                <wp:positionH relativeFrom="column">
+                  <wp:posOffset>4625238</wp:posOffset>
+                </wp:positionH>
+                <wp:positionV relativeFrom="paragraph">
+                  <wp:posOffset>2851674</wp:posOffset>
+                </wp:positionV>
+                <wp:extent cx="97200" cy="98640"/>
+                <wp:effectExtent l="38100" t="38100" r="55245" b="53975"/>
+                <wp:wrapNone/>
+                <wp:docPr id="76" name="Ink 76"/>
+                <wp:cNvGraphicFramePr/>
+                <a:graphic xmlns:a="http://schemas.openxmlformats.org/drawingml/2006/main">
+                  <a:graphicData uri="http://schemas.microsoft.com/office/word/2010/wordprocessingInk">
+                    <w14:contentPart bwMode="auto" r:id="rId54">
+                      <w14:nvContentPartPr>
+                        <w14:cNvContentPartPr/>
+                      </w14:nvContentPartPr>
+                      <w14:xfrm>
+                        <a:off x="0" y="0"/>
+                        <a:ext cx="97200" cy="98640"/>
+                      </w14:xfrm>
+                    </w14:contentPart>
+                  </a:graphicData>
+                </a:graphic>
+              </wp:anchor>
+            </w:drawing>
+          </mc:Choice>
+          <mc:Fallback>
+            <w:pict>
+              <v:shape w14:anchorId="6AEE1C1A" id="Ink 76" o:spid="_x0000_s1026" type="#_x0000_t75" style="position:absolute;margin-left:363.4pt;margin-top:223.7pt;width:9.35pt;height:9.25pt;z-index:251743232;visibility:visible;mso-wrap-style:square;mso-wrap-distance-left:9pt;mso-wrap-distance-top:0;mso-wrap-distance-right:9pt;mso-wrap-distance-bottom:0;mso-position-horizontal:absolute;mso-position-horizontal-relative:text;mso-position-vertical:absolute;mso-position-vertical-relative:text" o:gfxdata="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">
+                <v:imagedata r:id="rId55" o:title=""/>
+              </v:shape>
+            </w:pict>
+          </mc:Fallback>
+        </mc:AlternateContent>
+      </w:r>
+      <w:r>
+        <w:rPr>
+          <w:noProof/>
+        </w:rPr>
+        <mc:AlternateContent>
+          <mc:Choice Requires="wpi">
+            <w:drawing>
+              <wp:anchor distT="0" distB="0" distL="114300" distR="114300" simplePos="0" relativeHeight="251742208" behindDoc="0" locked="0" layoutInCell="1" allowOverlap="1" wp14:anchorId="65B89D8E" wp14:editId="51B621A5">
+                <wp:simplePos x="0" y="0"/>
+                <wp:positionH relativeFrom="column">
+                  <wp:posOffset>4558998</wp:posOffset>
+                </wp:positionH>
+                <wp:positionV relativeFrom="paragraph">
+                  <wp:posOffset>2798394</wp:posOffset>
+                </wp:positionV>
+                <wp:extent cx="4680" cy="41400"/>
+                <wp:effectExtent l="57150" t="57150" r="52705" b="53975"/>
+                <wp:wrapNone/>
+                <wp:docPr id="35" name="Ink 35"/>
+                <wp:cNvGraphicFramePr/>
+                <a:graphic xmlns:a="http://schemas.openxmlformats.org/drawingml/2006/main">
+                  <a:graphicData uri="http://schemas.microsoft.com/office/word/2010/wordprocessingInk">
+                    <w14:contentPart bwMode="auto" r:id="rId56">
+                      <w14:nvContentPartPr>
+                        <w14:cNvContentPartPr/>
+                      </w14:nvContentPartPr>
+                      <w14:xfrm>
+                        <a:off x="0" y="0"/>
+                        <a:ext cx="4680" cy="41400"/>
+                      </w14:xfrm>
+                    </w14:contentPart>
+                  </a:graphicData>
+                </a:graphic>
+              </wp:anchor>
+            </w:drawing>
+          </mc:Choice>
+          <mc:Fallback>
+            <w:pict>
+              <v:shape w14:anchorId="629EA247" id="Ink 35" o:spid="_x0000_s1026" type="#_x0000_t75" style="position:absolute;margin-left:358.1pt;margin-top:219.65pt;width:1.85pt;height:4.65pt;z-index:251742208;visibility:visible;mso-wrap-style:square;mso-wrap-distance-left:9pt;mso-wrap-distance-top:0;mso-wrap-distance-right:9pt;mso-wrap-distance-bottom:0;mso-position-horizontal:absolute;mso-position-horizontal-relative:text;mso-position-vertical:absolute;mso-position-vertical-relative:text" o:gfxdata="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">
+                <v:imagedata r:id="rId57" o:title=""/>
+              </v:shape>
+            </w:pict>
+          </mc:Fallback>
+        </mc:AlternateContent>
+      </w:r>
+      <w:r>
+        <w:rPr>
+          <w:noProof/>
+        </w:rPr>
+        <mc:AlternateContent>
+          <mc:Choice Requires="wpi">
+            <w:drawing>
+              <wp:anchor distT="0" distB="0" distL="114300" distR="114300" simplePos="0" relativeHeight="251741184" behindDoc="0" locked="0" layoutInCell="1" allowOverlap="1" wp14:anchorId="6411374D" wp14:editId="04EB1E9B">
+                <wp:simplePos x="0" y="0"/>
+                <wp:positionH relativeFrom="column">
+                  <wp:posOffset>4610838</wp:posOffset>
+                </wp:positionH>
+                <wp:positionV relativeFrom="paragraph">
+                  <wp:posOffset>2909274</wp:posOffset>
+                </wp:positionV>
+                <wp:extent cx="720" cy="23760"/>
+                <wp:effectExtent l="57150" t="38100" r="56515" b="52705"/>
+                <wp:wrapNone/>
+                <wp:docPr id="25" name="Ink 25"/>
+                <wp:cNvGraphicFramePr/>
+                <a:graphic xmlns:a="http://schemas.openxmlformats.org/drawingml/2006/main">
+                  <a:graphicData uri="http://schemas.microsoft.com/office/word/2010/wordprocessingInk">
+                    <w14:contentPart bwMode="auto" r:id="rId58">
+                      <w14:nvContentPartPr>
+                        <w14:cNvContentPartPr/>
+                      </w14:nvContentPartPr>
+                      <w14:xfrm>
+                        <a:off x="0" y="0"/>
+                        <a:ext cx="720" cy="23760"/>
+                      </w14:xfrm>
+                    </w14:contentPart>
+                  </a:graphicData>
+                </a:graphic>
+              </wp:anchor>
+            </w:drawing>
+          </mc:Choice>
+          <mc:Fallback>
+            <w:pict>
+              <v:shape w14:anchorId="375789FB" id="Ink 25" o:spid="_x0000_s1026" type="#_x0000_t75" style="position:absolute;margin-left:363.05pt;margin-top:229.1pt;width:3.85pt;height:1.85pt;z-index:251741184;visibility:visible;mso-wrap-style:square;mso-wrap-distance-left:9pt;mso-wrap-distance-top:0;mso-wrap-distance-right:9pt;mso-wrap-distance-bottom:0;mso-position-horizontal:absolute;mso-position-horizontal-relative:text;mso-position-vertical:absolute;mso-position-vertical-relative:text" o:gfxdata="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">
+                <v:imagedata r:id="rId59" o:title="" cropleft="78"/>
+              </v:shape>
+            </w:pict>
+          </mc:Fallback>
+        </mc:AlternateContent>
+      </w:r>
+      <w:r>
+        <w:rPr>
+          <w:noProof/>
+        </w:rPr>
+        <mc:AlternateContent>
+          <mc:Choice Requires="wpi">
+            <w:drawing>
+              <wp:anchor distT="0" distB="0" distL="114300" distR="114300" simplePos="0" relativeHeight="251740160" behindDoc="0" locked="0" layoutInCell="1" allowOverlap="1" wp14:anchorId="26F823A8" wp14:editId="65028D61">
+                <wp:simplePos x="0" y="0"/>
+                <wp:positionH relativeFrom="column">
+                  <wp:posOffset>4423278</wp:posOffset>
+                </wp:positionH>
+                <wp:positionV relativeFrom="paragraph">
+                  <wp:posOffset>2903514</wp:posOffset>
+                </wp:positionV>
+                <wp:extent cx="84960" cy="124560"/>
+                <wp:effectExtent l="57150" t="57150" r="29845" b="46990"/>
+                <wp:wrapNone/>
+                <wp:docPr id="20" name="Ink 20"/>
+                <wp:cNvGraphicFramePr/>
+                <a:graphic xmlns:a="http://schemas.openxmlformats.org/drawingml/2006/main">
+                  <a:graphicData uri="http://schemas.microsoft.com/office/word/2010/wordprocessingInk">
+                    <w14:contentPart bwMode="auto" r:id="rId60">
+                      <w14:nvContentPartPr>
+                        <w14:cNvContentPartPr/>
+                      </w14:nvContentPartPr>
+                      <w14:xfrm>
+                        <a:off x="0" y="0"/>
+                        <a:ext cx="84960" cy="124560"/>
+                      </w14:xfrm>
+                    </w14:contentPart>
+                  </a:graphicData>
+                </a:graphic>
+              </wp:anchor>
+            </w:drawing>
+          </mc:Choice>
+          <mc:Fallback>
+            <w:pict>
+              <v:shape w14:anchorId="5CC5CF0F" id="Ink 20" o:spid="_x0000_s1026" type="#_x0000_t75" style="position:absolute;margin-left:347.4pt;margin-top:227.8pt;width:8.55pt;height:11.45pt;z-index:251740160;visibility:visible;mso-wrap-style:square;mso-wrap-distance-left:9pt;mso-wrap-distance-top:0;mso-wrap-distance-right:9pt;mso-wrap-distance-bottom:0;mso-position-horizontal:absolute;mso-position-horizontal-relative:text;mso-position-vertical:absolute;mso-position-vertical-relative:text" o:gfxdata="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">
+                <v:imagedata r:id="rId61" o:title=""/>
+              </v:shape>
+            </w:pict>
+          </mc:Fallback>
+        </mc:AlternateContent>
+      </w:r>
+      <w:r>
+        <w:rPr>
+          <w:noProof/>
+        </w:rPr>
+        <mc:AlternateContent>
+          <mc:Choice Requires="wpi">
+            <w:drawing>
+              <wp:anchor distT="0" distB="0" distL="114300" distR="114300" simplePos="0" relativeHeight="251739136" behindDoc="0" locked="0" layoutInCell="1" allowOverlap="1" wp14:anchorId="2CC80D61" wp14:editId="7EF8B0CC">
+                <wp:simplePos x="0" y="0"/>
+                <wp:positionH relativeFrom="column">
+                  <wp:posOffset>4317078</wp:posOffset>
+                </wp:positionH>
+                <wp:positionV relativeFrom="paragraph">
+                  <wp:posOffset>2941674</wp:posOffset>
+                </wp:positionV>
+                <wp:extent cx="104760" cy="97560"/>
+                <wp:effectExtent l="19050" t="38100" r="29210" b="55245"/>
+                <wp:wrapNone/>
+                <wp:docPr id="19" name="Ink 19"/>
+                <wp:cNvGraphicFramePr/>
+                <a:graphic xmlns:a="http://schemas.openxmlformats.org/drawingml/2006/main">
+                  <a:graphicData uri="http://schemas.microsoft.com/office/word/2010/wordprocessingInk">
+                    <w14:contentPart bwMode="auto" r:id="rId62">
+                      <w14:nvContentPartPr>
+                        <w14:cNvContentPartPr/>
+                      </w14:nvContentPartPr>
+                      <w14:xfrm>
+                        <a:off x="0" y="0"/>
+                        <a:ext cx="104760" cy="97560"/>
+                      </w14:xfrm>
+                    </w14:contentPart>
+                  </a:graphicData>
+                </a:graphic>
+              </wp:anchor>
+            </w:drawing>
+          </mc:Choice>
+          <mc:Fallback>
+            <w:pict>
+              <v:shape w14:anchorId="53CD7FFE" id="Ink 19" o:spid="_x0000_s1026" type="#_x0000_t75" style="position:absolute;margin-left:339.05pt;margin-top:230.8pt;width:9.95pt;height:9.5pt;z-index:251739136;visibility:visible;mso-wrap-style:square;mso-wrap-distance-left:9pt;mso-wrap-distance-top:0;mso-wrap-distance-right:9pt;mso-wrap-distance-bottom:0;mso-position-horizontal:absolute;mso-position-horizontal-relative:text;mso-position-vertical:absolute;mso-position-vertical-relative:text" o:gfxdata="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">
+                <v:imagedata r:id="rId63" o:title=""/>
+              </v:shape>
+            </w:pict>
+          </mc:Fallback>
+        </mc:AlternateContent>
+      </w:r>
+      <w:r>
+        <w:rPr>
+          <w:noProof/>
+        </w:rPr>
+        <mc:AlternateContent>
+          <mc:Choice Requires="wpi">
+            <w:drawing>
+              <wp:anchor distT="0" distB="0" distL="114300" distR="114300" simplePos="0" relativeHeight="251738112" behindDoc="0" locked="0" layoutInCell="1" allowOverlap="1" wp14:anchorId="608D0CD0" wp14:editId="1F024256">
+                <wp:simplePos x="0" y="0"/>
+                <wp:positionH relativeFrom="column">
+                  <wp:posOffset>4138158</wp:posOffset>
+                </wp:positionH>
+                <wp:positionV relativeFrom="paragraph">
+                  <wp:posOffset>2954274</wp:posOffset>
+                </wp:positionV>
+                <wp:extent cx="183960" cy="121680"/>
+                <wp:effectExtent l="38100" t="57150" r="6985" b="50165"/>
+                <wp:wrapNone/>
+                <wp:docPr id="18" name="Ink 18"/>
+                <wp:cNvGraphicFramePr/>
+                <a:graphic xmlns:a="http://schemas.openxmlformats.org/drawingml/2006/main">
+                  <a:graphicData uri="http://schemas.microsoft.com/office/word/2010/wordprocessingInk">
+                    <w14:contentPart bwMode="auto" r:id="rId64">
+                      <w14:nvContentPartPr>
+                        <w14:cNvContentPartPr/>
+                      </w14:nvContentPartPr>
+                      <w14:xfrm>
+                        <a:off x="0" y="0"/>
+                        <a:ext cx="183960" cy="121680"/>
+                      </w14:xfrm>
+                    </w14:contentPart>
+                  </a:graphicData>
+                </a:graphic>
+              </wp:anchor>
+            </w:drawing>
+          </mc:Choice>
+          <mc:Fallback>
+            <w:pict>
+              <v:shape w14:anchorId="54BD5D94" id="Ink 18" o:spid="_x0000_s1026" type="#_x0000_t75" style="position:absolute;margin-left:325.1pt;margin-top:231.8pt;width:16.05pt;height:11.55pt;z-index:251738112;visibility:visible;mso-wrap-style:square;mso-wrap-distance-left:9pt;mso-wrap-distance-top:0;mso-wrap-distance-right:9pt;mso-wrap-distance-bottom:0;mso-position-horizontal:absolute;mso-position-horizontal-relative:text;mso-position-vertical:absolute;mso-position-vertical-relative:text" o:gfxdata="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">
+                <v:imagedata r:id="rId65" o:title=""/>
+              </v:shape>
+            </w:pict>
+          </mc:Fallback>
+        </mc:AlternateContent>
+      </w:r>
+      <w:r>
+        <w:rPr>
+          <w:noProof/>
+        </w:rPr>
+        <mc:AlternateContent>
+          <mc:Choice Requires="wpi">
+            <w:drawing>
+              <wp:anchor distT="0" distB="0" distL="114300" distR="114300" simplePos="0" relativeHeight="251737088" behindDoc="0" locked="0" layoutInCell="1" allowOverlap="1" wp14:anchorId="17F2C48B" wp14:editId="21EF8084">
+                <wp:simplePos x="0" y="0"/>
+                <wp:positionH relativeFrom="column">
+                  <wp:posOffset>4156878</wp:posOffset>
+                </wp:positionH>
+                <wp:positionV relativeFrom="paragraph">
+                  <wp:posOffset>2970474</wp:posOffset>
+                </wp:positionV>
+                <wp:extent cx="34200" cy="150480"/>
+                <wp:effectExtent l="38100" t="38100" r="42545" b="40640"/>
+                <wp:wrapNone/>
+                <wp:docPr id="17" name="Ink 17"/>
+                <wp:cNvGraphicFramePr/>
+                <a:graphic xmlns:a="http://schemas.openxmlformats.org/drawingml/2006/main">
+                  <a:graphicData uri="http://schemas.microsoft.com/office/word/2010/wordprocessingInk">
+                    <w14:contentPart bwMode="auto" r:id="rId66">
+                      <w14:nvContentPartPr>
+                        <w14:cNvContentPartPr/>
+                      </w14:nvContentPartPr>
+                      <w14:xfrm>
+                        <a:off x="0" y="0"/>
+                        <a:ext cx="34200" cy="150480"/>
+                      </w14:xfrm>
+                    </w14:contentPart>
+                  </a:graphicData>
+                </a:graphic>
+              </wp:anchor>
+            </w:drawing>
+          </mc:Choice>
+          <mc:Fallback>
+            <w:pict>
+              <v:shape w14:anchorId="489BD0A9" id="Ink 17" o:spid="_x0000_s1026" type="#_x0000_t75" style="position:absolute;margin-left:326.55pt;margin-top:233.15pt;width:4.15pt;height:13.3pt;z-index:251737088;visibility:visible;mso-wrap-style:square;mso-wrap-distance-left:9pt;mso-wrap-distance-top:0;mso-wrap-distance-right:9pt;mso-wrap-distance-bottom:0;mso-position-horizontal:absolute;mso-position-horizontal-relative:text;mso-position-vertical:absolute;mso-position-vertical-relative:text" o:gfxdata="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">
+                <v:imagedata r:id="rId67" o:title=""/>
+              </v:shape>
+            </w:pict>
+          </mc:Fallback>
+        </mc:AlternateContent>
+      </w:r>
+      <w:r>
+        <w:rPr>
+          <w:noProof/>
+        </w:rPr>
+        <mc:AlternateContent>
+          <mc:Choice Requires="wps">
+            <w:drawing>
+              <wp:anchor distT="0" distB="0" distL="114300" distR="114300" simplePos="0" relativeHeight="251736064" behindDoc="0" locked="0" layoutInCell="1" allowOverlap="1" wp14:anchorId="6BB35182" wp14:editId="65AE63AD">
+                <wp:simplePos x="0" y="0"/>
+                <wp:positionH relativeFrom="column">
+                  <wp:posOffset>2616539</wp:posOffset>
+                </wp:positionH>
+                <wp:positionV relativeFrom="paragraph">
+                  <wp:posOffset>2764081</wp:posOffset>
+                </wp:positionV>
+                <wp:extent cx="172218" cy="98411"/>
+                <wp:effectExtent l="0" t="0" r="18415" b="16510"/>
+                <wp:wrapNone/>
+                <wp:docPr id="16" name="Rounded Rectangle 16"/>
+                <wp:cNvGraphicFramePr/>
+                <a:graphic xmlns:a="http://schemas.openxmlformats.org/drawingml/2006/main">
+                  <a:graphicData uri="http://schemas.microsoft.com/office/word/2010/wordprocessingShape">
+                    <wps:wsp>
+                      <wps:cNvSpPr/>
+                      <wps:spPr>
+                        <a:xfrm>
+                          <a:off x="0" y="0"/>
+                          <a:ext cx="172218" cy="98411"/>
+                        </a:xfrm>
+                        <a:prstGeom prst="roundRect">
+                          <a:avLst/>
+                        </a:prstGeom>
+                      </wps:spPr>
+                      <wps:style>
+                        <a:lnRef idx="2">
+                          <a:schemeClr val="accent1">
+                            <a:shade val="50000"/>
+                          </a:schemeClr>
+                        </a:lnRef>
+                        <a:fillRef idx="1">
+                          <a:schemeClr val="accent1"/>
+                        </a:fillRef>
+                        <a:effectRef idx="0">
+                          <a:schemeClr val="accent1"/>
+                        </a:effectRef>
+                        <a:fontRef idx="minor">
+                          <a:schemeClr val="lt1"/>
+                        </a:fontRef>
+                      </wps:style>
+                      <wps:bodyPr rot="0" spcFirstLastPara="0" vertOverflow="overflow" horzOverflow="overflow" vert="horz" wrap="square" lIns="91440" tIns="45720" rIns="91440" bIns="45720" numCol="1" spcCol="0" rtlCol="0" fromWordArt="0" anchor="ctr" anchorCtr="0" forceAA="0" compatLnSpc="1">
+                        <a:prstTxWarp prst="textNoShape">
+                          <a:avLst/>
+                        </a:prstTxWarp>
+                        <a:noAutofit/>
+                      </wps:bodyPr>
+                    </wps:wsp>
+                  </a:graphicData>
+                </a:graphic>
+              </wp:anchor>
+            </w:drawing>
+          </mc:Choice>
+          <mc:Fallback>
+            <w:pict>
+              <v:roundrect w14:anchorId="6EBA1E61" id="Rounded Rectangle 16" o:spid="_x0000_s1026" style="position:absolute;margin-left:206.05pt;margin-top:217.65pt;width:13.55pt;height:7.75pt;z-index:251736064;visibility:visible;mso-wrap-style:square;mso-wrap-distance-left:9pt;mso-wrap-distance-top:0;mso-wrap-distance-right:9pt;mso-wrap-distance-bottom:0;mso-position-horizontal:absolute;mso-position-horizontal-relative:text;mso-position-vertical:absolute;mso-position-vertical-relative:text;v-text-anchor:middle" arcsize="10923f" o:gfxdata="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" fillcolor="#5b9bd5 [3204]" strokecolor="#1f4d78 [1604]" strokeweight="1pt">
+                <v:stroke joinstyle="miter"/>
+              </v:roundrect>
+            </w:pict>
+          </mc:Fallback>
+        </mc:AlternateContent>
+      </w:r>
+      <w:r>
+        <w:rPr>
+          <w:noProof/>
+        </w:rPr>
+        <mc:AlternateContent>
+          <mc:Choice Requires="wps">
+            <w:drawing>
+              <wp:anchor distT="0" distB="0" distL="114300" distR="114300" simplePos="0" relativeHeight="251734016" behindDoc="0" locked="0" layoutInCell="1" allowOverlap="1" wp14:anchorId="712A6538" wp14:editId="3377F02A">
+                <wp:simplePos x="0" y="0"/>
+                <wp:positionH relativeFrom="column">
+                  <wp:posOffset>2611986</wp:posOffset>
+                </wp:positionH>
+                <wp:positionV relativeFrom="paragraph">
+                  <wp:posOffset>3563412</wp:posOffset>
+                </wp:positionV>
+                <wp:extent cx="172218" cy="98411"/>
+                <wp:effectExtent l="0" t="0" r="18415" b="16510"/>
+                <wp:wrapNone/>
+                <wp:docPr id="2" name="Rounded Rectangle 2"/>
+                <wp:cNvGraphicFramePr/>
+                <a:graphic xmlns:a="http://schemas.openxmlformats.org/drawingml/2006/main">
+                  <a:graphicData uri="http://schemas.microsoft.com/office/word/2010/wordprocessingShape">
+                    <wps:wsp>
+                      <wps:cNvSpPr/>
+                      <wps:spPr>
+                        <a:xfrm>
+                          <a:off x="0" y="0"/>
+                          <a:ext cx="172218" cy="98411"/>
+                        </a:xfrm>
+                        <a:prstGeom prst="roundRect">
+                          <a:avLst/>
+                        </a:prstGeom>
+                      </wps:spPr>
+                      <wps:style>
+                        <a:lnRef idx="2">
+                          <a:schemeClr val="accent1">
+                            <a:shade val="50000"/>
+                          </a:schemeClr>
+                        </a:lnRef>
+                        <a:fillRef idx="1">
+                          <a:schemeClr val="accent1"/>
+                        </a:fillRef>
+                        <a:effectRef idx="0">
+                          <a:schemeClr val="accent1"/>
+                        </a:effectRef>
+                        <a:fontRef idx="minor">
+                          <a:schemeClr val="lt1"/>
+                        </a:fontRef>
+                      </wps:style>
+                      <wps:bodyPr rot="0" spcFirstLastPara="0" vertOverflow="overflow" horzOverflow="overflow" vert="horz" wrap="square" lIns="91440" tIns="45720" rIns="91440" bIns="45720" numCol="1" spcCol="0" rtlCol="0" fromWordArt="0" anchor="ctr" anchorCtr="0" forceAA="0" compatLnSpc="1">
+                        <a:prstTxWarp prst="textNoShape">
+                          <a:avLst/>
+                        </a:prstTxWarp>
+                        <a:noAutofit/>
+                      </wps:bodyPr>
+                    </wps:wsp>
+                  </a:graphicData>
+                </a:graphic>
+              </wp:anchor>
+            </w:drawing>
+          </mc:Choice>
+          <mc:Fallback>
+            <w:pict>
+              <v:roundrect w14:anchorId="1ECC28D3" id="Rounded Rectangle 2" o:spid="_x0000_s1026" style="position:absolute;margin-left:205.65pt;margin-top:280.6pt;width:13.55pt;height:7.75pt;z-index:251734016;visibility:visible;mso-wrap-style:square;mso-wrap-distance-left:9pt;mso-wrap-distance-top:0;mso-wrap-distance-right:9pt;mso-wrap-distance-bottom:0;mso-position-horizontal:absolute;mso-position-horizontal-relative:text;mso-position-vertical:absolute;mso-position-vertical-relative:text;v-text-anchor:middle" arcsize="10923f" o:gfxdata="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" fillcolor="#5b9bd5 [3204]" strokecolor="#1f4d78 [1604]" strokeweight="1pt">
+                <v:stroke joinstyle="miter"/>
+              </v:roundrect>
+            </w:pict>
+          </mc:Fallback>
+        </mc:AlternateContent>
+      </w:r>
+      <w:r>
+        <w:rPr>
+          <w:noProof/>
+        </w:rPr>
+        <mc:AlternateContent>
+          <mc:Choice Requires="wpi">
+            <w:drawing>
               <wp:anchor distT="0" distB="0" distL="114300" distR="114300" simplePos="0" relativeHeight="251732992" behindDoc="0" locked="0" layoutInCell="1" allowOverlap="1" wp14:anchorId="1647603B" wp14:editId="4B438103">
                 <wp:simplePos x="0" y="0"/>
                 <wp:positionH relativeFrom="column">
@@ -2228,7 +3574,7 @@
                 <wp:cNvGraphicFramePr/>
                 <a:graphic xmlns:a="http://schemas.openxmlformats.org/drawingml/2006/main">
                   <a:graphicData uri="http://schemas.microsoft.com/office/word/2010/wordprocessingInk">
-                    <w14:contentPart bwMode="auto" r:id="rId15">
+                    <w14:contentPart bwMode="auto" r:id="rId68">
                       <w14:nvContentPartPr>
                         <w14:cNvContentPartPr/>
                       </w14:nvContentPartPr>
@@ -2264,7 +3610,7 @@
                 <o:lock v:ext="edit" aspectratio="t"/>
               </v:shapetype>
               <v:shape id="Ink 75" o:spid="_x0000_s1026" type="#_x0000_t75" style="position:absolute;margin-left:-47.8pt;margin-top:80.95pt;width:20.45pt;height:11.7pt;z-index:251732992;visibility:visible;mso-wrap-style:square;mso-wrap-distance-left:9pt;mso-wrap-distance-top:0;mso-wrap-distance-right:9pt;mso-wrap-distance-bottom:0;mso-position-horizontal:absolute;mso-position-horizontal-relative:text;mso-position-vertical:absolute;mso-position-vertical-relative:text" o:gfxdata="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">
-                <v:imagedata r:id="rId16" o:title=""/>
+                <v:imagedata r:id="rId69" o:title=""/>
               </v:shape>
             </w:pict>
           </mc:Fallback>
@@ -2292,7 +3638,7 @@
                 <wp:cNvGraphicFramePr/>
                 <a:graphic xmlns:a="http://schemas.openxmlformats.org/drawingml/2006/main">
                   <a:graphicData uri="http://schemas.microsoft.com/office/word/2010/wordprocessingInk">
-                    <w14:contentPart bwMode="auto" r:id="rId17">
+                    <w14:contentPart bwMode="auto" r:id="rId70">
                       <w14:nvContentPartPr>
                         <w14:cNvContentPartPr/>
                       </w14:nvContentPartPr>
@@ -2309,7 +3655,7 @@
           <mc:Fallback>
             <w:pict>
               <v:shape w14:anchorId="2938C62D" id="Ink 74" o:spid="_x0000_s1026" type="#_x0000_t75" style="position:absolute;margin-left:-52.9pt;margin-top:91.75pt;width:16.4pt;height:17.3pt;z-index:251731968;visibility:visible;mso-wrap-style:square;mso-wrap-distance-left:9pt;mso-wrap-distance-top:0;mso-wrap-distance-right:9pt;mso-wrap-distance-bottom:0;mso-position-horizontal:absolute;mso-position-horizontal-relative:text;mso-position-vertical:absolute;mso-position-vertical-relative:text" o:gfxdata="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">
-                <v:imagedata r:id="rId18" o:title=""/>
+                <v:imagedata r:id="rId71" o:title=""/>
               </v:shape>
             </w:pict>
           </mc:Fallback>
@@ -2337,7 +3683,7 @@
                 <wp:cNvGraphicFramePr/>
                 <a:graphic xmlns:a="http://schemas.openxmlformats.org/drawingml/2006/main">
                   <a:graphicData uri="http://schemas.microsoft.com/office/word/2010/wordprocessingInk">
-                    <w14:contentPart bwMode="auto" r:id="rId19">
+                    <w14:contentPart bwMode="auto" r:id="rId72">
                       <w14:nvContentPartPr>
                         <w14:cNvContentPartPr/>
                       </w14:nvContentPartPr>
@@ -2354,7 +3700,7 @@
           <mc:Fallback>
             <w:pict>
               <v:shape w14:anchorId="70C6934D" id="Ink 73" o:spid="_x0000_s1026" type="#_x0000_t75" style="position:absolute;margin-left:-59.05pt;margin-top:101.9pt;width:17.1pt;height:11.25pt;z-index:251730944;visibility:visible;mso-wrap-style:square;mso-wrap-distance-left:9pt;mso-wrap-distance-top:0;mso-wrap-distance-right:9pt;mso-wrap-distance-bottom:0;mso-position-horizontal:absolute;mso-position-horizontal-relative:text;mso-position-vertical:absolute;mso-position-vertical-relative:text" o:gfxdata="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">
-                <v:imagedata r:id="rId20" o:title=""/>
+                <v:imagedata r:id="rId73" o:title=""/>
               </v:shape>
             </w:pict>
           </mc:Fallback>
@@ -2382,7 +3728,7 @@
                 <wp:cNvGraphicFramePr/>
                 <a:graphic xmlns:a="http://schemas.openxmlformats.org/drawingml/2006/main">
                   <a:graphicData uri="http://schemas.microsoft.com/office/word/2010/wordprocessingInk">
-                    <w14:contentPart bwMode="auto" r:id="rId21">
+                    <w14:contentPart bwMode="auto" r:id="rId74">
                       <w14:nvContentPartPr>
                         <w14:cNvContentPartPr/>
                       </w14:nvContentPartPr>
@@ -2399,7 +3745,7 @@
           <mc:Fallback>
             <w:pict>
               <v:shape w14:anchorId="7A5710CC" id="Ink 72" o:spid="_x0000_s1026" type="#_x0000_t75" style="position:absolute;margin-left:-62.1pt;margin-top:108.6pt;width:9.7pt;height:14.7pt;z-index:251729920;visibility:visible;mso-wrap-style:square;mso-wrap-distance-left:9pt;mso-wrap-distance-top:0;mso-wrap-distance-right:9pt;mso-wrap-distance-bottom:0;mso-position-horizontal:absolute;mso-position-horizontal-relative:text;mso-position-vertical:absolute;mso-position-vertical-relative:text" o:gfxdata="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">
-                <v:imagedata r:id="rId22" o:title=""/>
+                <v:imagedata r:id="rId75" o:title=""/>
               </v:shape>
             </w:pict>
           </mc:Fallback>
@@ -2427,7 +3773,7 @@
                 <wp:cNvGraphicFramePr/>
                 <a:graphic xmlns:a="http://schemas.openxmlformats.org/drawingml/2006/main">
                   <a:graphicData uri="http://schemas.microsoft.com/office/word/2010/wordprocessingInk">
-                    <w14:contentPart bwMode="auto" r:id="rId23">
+                    <w14:contentPart bwMode="auto" r:id="rId76">
                       <w14:nvContentPartPr>
                         <w14:cNvContentPartPr/>
                       </w14:nvContentPartPr>
@@ -2444,7 +3790,7 @@
           <mc:Fallback>
             <w:pict>
               <v:shape w14:anchorId="44DFC838" id="Ink 71" o:spid="_x0000_s1026" type="#_x0000_t75" style="position:absolute;margin-left:-64.4pt;margin-top:126.3pt;width:13.05pt;height:4.5pt;z-index:251728896;visibility:visible;mso-wrap-style:square;mso-wrap-distance-left:9pt;mso-wrap-distance-top:0;mso-wrap-distance-right:9pt;mso-wrap-distance-bottom:0;mso-position-horizontal:absolute;mso-position-horizontal-relative:text;mso-position-vertical:absolute;mso-position-vertical-relative:text" o:gfxdata="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">
-                <v:imagedata r:id="rId24" o:title=""/>
+                <v:imagedata r:id="rId77" o:title=""/>
               </v:shape>
             </w:pict>
           </mc:Fallback>
@@ -2472,7 +3818,7 @@
                 <wp:cNvGraphicFramePr/>
                 <a:graphic xmlns:a="http://schemas.openxmlformats.org/drawingml/2006/main">
                   <a:graphicData uri="http://schemas.microsoft.com/office/word/2010/wordprocessingInk">
-                    <w14:contentPart bwMode="auto" r:id="rId25">
+                    <w14:contentPart bwMode="auto" r:id="rId78">
                       <w14:nvContentPartPr>
                         <w14:cNvContentPartPr/>
                       </w14:nvContentPartPr>
@@ -2489,7 +3835,7 @@
           <mc:Fallback>
             <w:pict>
               <v:shape w14:anchorId="7724CAB9" id="Ink 70" o:spid="_x0000_s1026" type="#_x0000_t75" style="position:absolute;margin-left:-69.8pt;margin-top:121.95pt;width:13.15pt;height:13.3pt;z-index:251727872;visibility:visible;mso-wrap-style:square;mso-wrap-distance-left:9pt;mso-wrap-distance-top:0;mso-wrap-distance-right:9pt;mso-wrap-distance-bottom:0;mso-position-horizontal:absolute;mso-position-horizontal-relative:text;mso-position-vertical:absolute;mso-position-vertical-relative:text" o:gfxdata="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">
-                <v:imagedata r:id="rId26" o:title=""/>
+                <v:imagedata r:id="rId79" o:title=""/>
               </v:shape>
             </w:pict>
           </mc:Fallback>
@@ -2517,7 +3863,7 @@
                 <wp:cNvGraphicFramePr/>
                 <a:graphic xmlns:a="http://schemas.openxmlformats.org/drawingml/2006/main">
                   <a:graphicData uri="http://schemas.microsoft.com/office/word/2010/wordprocessingInk">
-                    <w14:contentPart bwMode="auto" r:id="rId27">
+                    <w14:contentPart bwMode="auto" r:id="rId80">
                       <w14:nvContentPartPr>
                         <w14:cNvContentPartPr/>
                       </w14:nvContentPartPr>
@@ -2534,142 +3880,7 @@
           <mc:Fallback>
             <w:pict>
               <v:shape w14:anchorId="03E5EB93" id="Ink 69" o:spid="_x0000_s1026" type="#_x0000_t75" style="position:absolute;margin-left:-66.75pt;margin-top:126.2pt;width:12pt;height:10.2pt;z-index:251726848;visibility:visible;mso-wrap-style:square;mso-wrap-distance-left:9pt;mso-wrap-distance-top:0;mso-wrap-distance-right:9pt;mso-wrap-distance-bottom:0;mso-position-horizontal:absolute;mso-position-horizontal-relative:text;mso-position-vertical:absolute;mso-position-vertical-relative:text" o:gfxdata="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">
-                <v:imagedata r:id="rId28" o:title=""/>
-              </v:shape>
-            </w:pict>
-          </mc:Fallback>
-        </mc:AlternateContent>
-      </w:r>
-      <w:r>
-        <w:rPr>
-          <w:noProof/>
-        </w:rPr>
-        <mc:AlternateContent>
-          <mc:Choice Requires="wpi">
-            <w:drawing>
-              <wp:anchor distT="0" distB="0" distL="114300" distR="114300" simplePos="0" relativeHeight="251725824" behindDoc="0" locked="0" layoutInCell="1" allowOverlap="1" wp14:anchorId="1C070331" wp14:editId="54123F59">
-                <wp:simplePos x="0" y="0"/>
-                <wp:positionH relativeFrom="column">
-                  <wp:posOffset>5355927</wp:posOffset>
-                </wp:positionH>
-                <wp:positionV relativeFrom="paragraph">
-                  <wp:posOffset>1293320</wp:posOffset>
-                </wp:positionV>
-                <wp:extent cx="224280" cy="208800"/>
-                <wp:effectExtent l="38100" t="38100" r="42545" b="58420"/>
-                <wp:wrapNone/>
-                <wp:docPr id="68" name="Ink 68"/>
-                <wp:cNvGraphicFramePr/>
-                <a:graphic xmlns:a="http://schemas.openxmlformats.org/drawingml/2006/main">
-                  <a:graphicData uri="http://schemas.microsoft.com/office/word/2010/wordprocessingInk">
-                    <w14:contentPart bwMode="auto" r:id="rId29">
-                      <w14:nvContentPartPr>
-                        <w14:cNvContentPartPr/>
-                      </w14:nvContentPartPr>
-                      <w14:xfrm>
-                        <a:off x="0" y="0"/>
-                        <a:ext cx="224280" cy="208800"/>
-                      </w14:xfrm>
-                    </w14:contentPart>
-                  </a:graphicData>
-                </a:graphic>
-              </wp:anchor>
-            </w:drawing>
-          </mc:Choice>
-          <mc:Fallback>
-            <w:pict>
-              <v:shape w14:anchorId="526F89F2" id="Ink 68" o:spid="_x0000_s1026" type="#_x0000_t75" style="position:absolute;margin-left:421.1pt;margin-top:101.05pt;width:19.15pt;height:18.4pt;z-index:251725824;visibility:visible;mso-wrap-style:square;mso-wrap-distance-left:9pt;mso-wrap-distance-top:0;mso-wrap-distance-right:9pt;mso-wrap-distance-bottom:0;mso-position-horizontal:absolute;mso-position-horizontal-relative:text;mso-position-vertical:absolute;mso-position-vertical-relative:text" o:gfxdata="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">
-                <v:imagedata r:id="rId30" o:title=""/>
-              </v:shape>
-            </w:pict>
-          </mc:Fallback>
-        </mc:AlternateContent>
-      </w:r>
-      <w:r>
-        <w:rPr>
-          <w:noProof/>
-        </w:rPr>
-        <mc:AlternateContent>
-          <mc:Choice Requires="wpi">
-            <w:drawing>
-              <wp:anchor distT="0" distB="0" distL="114300" distR="114300" simplePos="0" relativeHeight="251724800" behindDoc="0" locked="0" layoutInCell="1" allowOverlap="1" wp14:anchorId="5B151D49" wp14:editId="54115F32">
-                <wp:simplePos x="0" y="0"/>
-                <wp:positionH relativeFrom="column">
-                  <wp:posOffset>5159727</wp:posOffset>
-                </wp:positionH>
-                <wp:positionV relativeFrom="paragraph">
-                  <wp:posOffset>1307360</wp:posOffset>
-                </wp:positionV>
-                <wp:extent cx="181440" cy="70920"/>
-                <wp:effectExtent l="38100" t="38100" r="47625" b="43815"/>
-                <wp:wrapNone/>
-                <wp:docPr id="67" name="Ink 67"/>
-                <wp:cNvGraphicFramePr/>
-                <a:graphic xmlns:a="http://schemas.openxmlformats.org/drawingml/2006/main">
-                  <a:graphicData uri="http://schemas.microsoft.com/office/word/2010/wordprocessingInk">
-                    <w14:contentPart bwMode="auto" r:id="rId31">
-                      <w14:nvContentPartPr>
-                        <w14:cNvContentPartPr/>
-                      </w14:nvContentPartPr>
-                      <w14:xfrm>
-                        <a:off x="0" y="0"/>
-                        <a:ext cx="181440" cy="70920"/>
-                      </w14:xfrm>
-                    </w14:contentPart>
-                  </a:graphicData>
-                </a:graphic>
-              </wp:anchor>
-            </w:drawing>
-          </mc:Choice>
-          <mc:Fallback>
-            <w:pict>
-              <v:shape w14:anchorId="38139EE5" id="Ink 67" o:spid="_x0000_s1026" type="#_x0000_t75" style="position:absolute;margin-left:405.65pt;margin-top:102.25pt;width:15.65pt;height:6.9pt;z-index:251724800;visibility:visible;mso-wrap-style:square;mso-wrap-distance-left:9pt;mso-wrap-distance-top:0;mso-wrap-distance-right:9pt;mso-wrap-distance-bottom:0;mso-position-horizontal:absolute;mso-position-horizontal-relative:text;mso-position-vertical:absolute;mso-position-vertical-relative:text" o:gfxdata="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">
-                <v:imagedata r:id="rId32" o:title=""/>
-              </v:shape>
-            </w:pict>
-          </mc:Fallback>
-        </mc:AlternateContent>
-      </w:r>
-      <w:r>
-        <w:rPr>
-          <w:noProof/>
-        </w:rPr>
-        <mc:AlternateContent>
-          <mc:Choice Requires="wpi">
-            <w:drawing>
-              <wp:anchor distT="0" distB="0" distL="114300" distR="114300" simplePos="0" relativeHeight="251723776" behindDoc="0" locked="0" layoutInCell="1" allowOverlap="1" wp14:anchorId="397DEDA9" wp14:editId="2F1346D6">
-                <wp:simplePos x="0" y="0"/>
-                <wp:positionH relativeFrom="column">
-                  <wp:posOffset>5251887</wp:posOffset>
-                </wp:positionH>
-                <wp:positionV relativeFrom="paragraph">
-                  <wp:posOffset>1356680</wp:posOffset>
-                </wp:positionV>
-                <wp:extent cx="44280" cy="197280"/>
-                <wp:effectExtent l="57150" t="57150" r="51435" b="50800"/>
-                <wp:wrapNone/>
-                <wp:docPr id="66" name="Ink 66"/>
-                <wp:cNvGraphicFramePr/>
-                <a:graphic xmlns:a="http://schemas.openxmlformats.org/drawingml/2006/main">
-                  <a:graphicData uri="http://schemas.microsoft.com/office/word/2010/wordprocessingInk">
-                    <w14:contentPart bwMode="auto" r:id="rId33">
-                      <w14:nvContentPartPr>
-                        <w14:cNvContentPartPr/>
-                      </w14:nvContentPartPr>
-                      <w14:xfrm>
-                        <a:off x="0" y="0"/>
-                        <a:ext cx="44280" cy="197280"/>
-                      </w14:xfrm>
-                    </w14:contentPart>
-                  </a:graphicData>
-                </a:graphic>
-              </wp:anchor>
-            </w:drawing>
-          </mc:Choice>
-          <mc:Fallback>
-            <w:pict>
-              <v:shape w14:anchorId="4B1200ED" id="Ink 66" o:spid="_x0000_s1026" type="#_x0000_t75" style="position:absolute;margin-left:412.65pt;margin-top:106.05pt;width:5.35pt;height:17.3pt;z-index:251723776;visibility:visible;mso-wrap-style:square;mso-wrap-distance-left:9pt;mso-wrap-distance-top:0;mso-wrap-distance-right:9pt;mso-wrap-distance-bottom:0;mso-position-horizontal:absolute;mso-position-horizontal-relative:text;mso-position-vertical:absolute;mso-position-vertical-relative:text" o:gfxdata="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">
-                <v:imagedata r:id="rId34" o:title=""/>
+                <v:imagedata r:id="rId81" o:title=""/>
               </v:shape>
             </w:pict>
           </mc:Fallback>
@@ -2697,7 +3908,7 @@
                 <wp:cNvGraphicFramePr/>
                 <a:graphic xmlns:a="http://schemas.openxmlformats.org/drawingml/2006/main">
                   <a:graphicData uri="http://schemas.microsoft.com/office/word/2010/wordprocessingInk">
-                    <w14:contentPart bwMode="auto" r:id="rId35">
+                    <w14:contentPart bwMode="auto" r:id="rId82">
                       <w14:nvContentPartPr>
                         <w14:cNvContentPartPr/>
                       </w14:nvContentPartPr>
@@ -2714,7 +3925,7 @@
           <mc:Fallback>
             <w:pict>
               <v:shape w14:anchorId="0A6E8B8D" id="Ink 65" o:spid="_x0000_s1026" type="#_x0000_t75" style="position:absolute;margin-left:105.05pt;margin-top:285.85pt;width:6.9pt;height:5.5pt;z-index:251722752;visibility:visible;mso-wrap-style:square;mso-wrap-distance-left:9pt;mso-wrap-distance-top:0;mso-wrap-distance-right:9pt;mso-wrap-distance-bottom:0;mso-position-horizontal:absolute;mso-position-horizontal-relative:text;mso-position-vertical:absolute;mso-position-vertical-relative:text" o:gfxdata="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">
-                <v:imagedata r:id="rId36" o:title=""/>
+                <v:imagedata r:id="rId83" o:title=""/>
               </v:shape>
             </w:pict>
           </mc:Fallback>
@@ -2742,7 +3953,7 @@
                 <wp:cNvGraphicFramePr/>
                 <a:graphic xmlns:a="http://schemas.openxmlformats.org/drawingml/2006/main">
                   <a:graphicData uri="http://schemas.microsoft.com/office/word/2010/wordprocessingInk">
-                    <w14:contentPart bwMode="auto" r:id="rId37">
+                    <w14:contentPart bwMode="auto" r:id="rId84">
                       <w14:nvContentPartPr>
                         <w14:cNvContentPartPr/>
                       </w14:nvContentPartPr>
@@ -2759,7 +3970,7 @@
           <mc:Fallback>
             <w:pict>
               <v:shape w14:anchorId="31658CB4" id="Ink 64" o:spid="_x0000_s1026" type="#_x0000_t75" style="position:absolute;margin-left:103.75pt;margin-top:283.6pt;width:10.75pt;height:7.9pt;z-index:251721728;visibility:visible;mso-wrap-style:square;mso-wrap-distance-left:9pt;mso-wrap-distance-top:0;mso-wrap-distance-right:9pt;mso-wrap-distance-bottom:0;mso-position-horizontal:absolute;mso-position-horizontal-relative:text;mso-position-vertical:absolute;mso-position-vertical-relative:text" o:gfxdata="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">
-                <v:imagedata r:id="rId38" o:title=""/>
+                <v:imagedata r:id="rId85" o:title=""/>
               </v:shape>
             </w:pict>
           </mc:Fallback>
@@ -2787,7 +3998,7 @@
                 <wp:cNvGraphicFramePr/>
                 <a:graphic xmlns:a="http://schemas.openxmlformats.org/drawingml/2006/main">
                   <a:graphicData uri="http://schemas.microsoft.com/office/word/2010/wordprocessingInk">
-                    <w14:contentPart bwMode="auto" r:id="rId39">
+                    <w14:contentPart bwMode="auto" r:id="rId86">
                       <w14:nvContentPartPr>
                         <w14:cNvContentPartPr/>
                       </w14:nvContentPartPr>
@@ -2804,7 +4015,7 @@
           <mc:Fallback>
             <w:pict>
               <v:shape w14:anchorId="5D37B288" id="Ink 63" o:spid="_x0000_s1026" type="#_x0000_t75" style="position:absolute;margin-left:103.95pt;margin-top:292.4pt;width:3.85pt;height:8.4pt;z-index:251720704;visibility:visible;mso-wrap-style:square;mso-wrap-distance-left:9pt;mso-wrap-distance-top:0;mso-wrap-distance-right:9pt;mso-wrap-distance-bottom:0;mso-position-horizontal:absolute;mso-position-horizontal-relative:text;mso-position-vertical:absolute;mso-position-vertical-relative:text" o:gfxdata="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">
-                <v:imagedata r:id="rId40" o:title=""/>
+                <v:imagedata r:id="rId87" o:title=""/>
               </v:shape>
             </w:pict>
           </mc:Fallback>
@@ -2832,7 +4043,7 @@
                 <wp:cNvGraphicFramePr/>
                 <a:graphic xmlns:a="http://schemas.openxmlformats.org/drawingml/2006/main">
                   <a:graphicData uri="http://schemas.microsoft.com/office/word/2010/wordprocessingInk">
-                    <w14:contentPart bwMode="auto" r:id="rId41">
+                    <w14:contentPart bwMode="auto" r:id="rId88">
                       <w14:nvContentPartPr>
                         <w14:cNvContentPartPr/>
                       </w14:nvContentPartPr>
@@ -2849,7 +4060,7 @@
           <mc:Fallback>
             <w:pict>
               <v:shape w14:anchorId="720234C3" id="Ink 62" o:spid="_x0000_s1026" type="#_x0000_t75" style="position:absolute;margin-left:93.2pt;margin-top:296.3pt;width:10pt;height:12.45pt;z-index:251719680;visibility:visible;mso-wrap-style:square;mso-wrap-distance-left:9pt;mso-wrap-distance-top:0;mso-wrap-distance-right:9pt;mso-wrap-distance-bottom:0;mso-position-horizontal:absolute;mso-position-horizontal-relative:text;mso-position-vertical:absolute;mso-position-vertical-relative:text" o:gfxdata="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">
-                <v:imagedata r:id="rId42" o:title=""/>
+                <v:imagedata r:id="rId89" o:title=""/>
               </v:shape>
             </w:pict>
           </mc:Fallback>
@@ -2877,7 +4088,7 @@
                 <wp:cNvGraphicFramePr/>
                 <a:graphic xmlns:a="http://schemas.openxmlformats.org/drawingml/2006/main">
                   <a:graphicData uri="http://schemas.microsoft.com/office/word/2010/wordprocessingInk">
-                    <w14:contentPart bwMode="auto" r:id="rId43">
+                    <w14:contentPart bwMode="auto" r:id="rId90">
                       <w14:nvContentPartPr>
                         <w14:cNvContentPartPr/>
                       </w14:nvContentPartPr>
@@ -2894,7 +4105,7 @@
           <mc:Fallback>
             <w:pict>
               <v:shape w14:anchorId="481D470C" id="Ink 61" o:spid="_x0000_s1026" type="#_x0000_t75" style="position:absolute;margin-left:80.8pt;margin-top:274.15pt;width:13.85pt;height:11.3pt;z-index:251718656;visibility:visible;mso-wrap-style:square;mso-wrap-distance-left:9pt;mso-wrap-distance-top:0;mso-wrap-distance-right:9pt;mso-wrap-distance-bottom:0;mso-position-horizontal:absolute;mso-position-horizontal-relative:text;mso-position-vertical:absolute;mso-position-vertical-relative:text" o:gfxdata="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">
-                <v:imagedata r:id="rId44" o:title=""/>
+                <v:imagedata r:id="rId91" o:title=""/>
               </v:shape>
             </w:pict>
           </mc:Fallback>
@@ -2922,7 +4133,7 @@
                 <wp:cNvGraphicFramePr/>
                 <a:graphic xmlns:a="http://schemas.openxmlformats.org/drawingml/2006/main">
                   <a:graphicData uri="http://schemas.microsoft.com/office/word/2010/wordprocessingInk">
-                    <w14:contentPart bwMode="auto" r:id="rId45">
+                    <w14:contentPart bwMode="auto" r:id="rId92">
                       <w14:nvContentPartPr>
                         <w14:cNvContentPartPr/>
                       </w14:nvContentPartPr>
@@ -2939,7 +4150,7 @@
           <mc:Fallback>
             <w:pict>
               <v:shape w14:anchorId="36134514" id="Ink 60" o:spid="_x0000_s1026" type="#_x0000_t75" style="position:absolute;margin-left:75.3pt;margin-top:291.25pt;width:8.75pt;height:9.05pt;z-index:251717632;visibility:visible;mso-wrap-style:square;mso-wrap-distance-left:9pt;mso-wrap-distance-top:0;mso-wrap-distance-right:9pt;mso-wrap-distance-bottom:0;mso-position-horizontal:absolute;mso-position-horizontal-relative:text;mso-position-vertical:absolute;mso-position-vertical-relative:text" o:gfxdata="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">
-                <v:imagedata r:id="rId46" o:title=""/>
+                <v:imagedata r:id="rId93" o:title=""/>
               </v:shape>
             </w:pict>
           </mc:Fallback>
@@ -2967,7 +4178,7 @@
                 <wp:cNvGraphicFramePr/>
                 <a:graphic xmlns:a="http://schemas.openxmlformats.org/drawingml/2006/main">
                   <a:graphicData uri="http://schemas.microsoft.com/office/word/2010/wordprocessingInk">
-                    <w14:contentPart bwMode="auto" r:id="rId47">
+                    <w14:contentPart bwMode="auto" r:id="rId94">
                       <w14:nvContentPartPr>
                         <w14:cNvContentPartPr/>
                       </w14:nvContentPartPr>
@@ -2984,7 +4195,7 @@
           <mc:Fallback>
             <w:pict>
               <v:shape w14:anchorId="246AE3DC" id="Ink 59" o:spid="_x0000_s1026" type="#_x0000_t75" style="position:absolute;margin-left:72.35pt;margin-top:288.55pt;width:7.9pt;height:5.4pt;z-index:251716608;visibility:visible;mso-wrap-style:square;mso-wrap-distance-left:9pt;mso-wrap-distance-top:0;mso-wrap-distance-right:9pt;mso-wrap-distance-bottom:0;mso-position-horizontal:absolute;mso-position-horizontal-relative:text;mso-position-vertical:absolute;mso-position-vertical-relative:text" o:gfxdata="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">
-                <v:imagedata r:id="rId48" o:title=""/>
+                <v:imagedata r:id="rId95" o:title=""/>
               </v:shape>
             </w:pict>
           </mc:Fallback>
@@ -3012,7 +4223,7 @@
                 <wp:cNvGraphicFramePr/>
                 <a:graphic xmlns:a="http://schemas.openxmlformats.org/drawingml/2006/main">
                   <a:graphicData uri="http://schemas.microsoft.com/office/word/2010/wordprocessingInk">
-                    <w14:contentPart bwMode="auto" r:id="rId49">
+                    <w14:contentPart bwMode="auto" r:id="rId96">
                       <w14:nvContentPartPr>
                         <w14:cNvContentPartPr/>
                       </w14:nvContentPartPr>
@@ -3029,7 +4240,7 @@
           <mc:Fallback>
             <w:pict>
               <v:shape w14:anchorId="512FA470" id="Ink 58" o:spid="_x0000_s1026" type="#_x0000_t75" style="position:absolute;margin-left:66.8pt;margin-top:285.7pt;width:11.3pt;height:10.1pt;z-index:251715584;visibility:visible;mso-wrap-style:square;mso-wrap-distance-left:9pt;mso-wrap-distance-top:0;mso-wrap-distance-right:9pt;mso-wrap-distance-bottom:0;mso-position-horizontal:absolute;mso-position-horizontal-relative:text;mso-position-vertical:absolute;mso-position-vertical-relative:text" o:gfxdata="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">
-                <v:imagedata r:id="rId50" o:title=""/>
+                <v:imagedata r:id="rId97" o:title=""/>
               </v:shape>
             </w:pict>
           </mc:Fallback>
@@ -3057,7 +4268,7 @@
                 <wp:cNvGraphicFramePr/>
                 <a:graphic xmlns:a="http://schemas.openxmlformats.org/drawingml/2006/main">
                   <a:graphicData uri="http://schemas.microsoft.com/office/word/2010/wordprocessingInk">
-                    <w14:contentPart bwMode="auto" r:id="rId51">
+                    <w14:contentPart bwMode="auto" r:id="rId98">
                       <w14:nvContentPartPr>
                         <w14:cNvContentPartPr/>
                       </w14:nvContentPartPr>
@@ -3074,7 +4285,7 @@
           <mc:Fallback>
             <w:pict>
               <v:shape w14:anchorId="465DD0DC" id="Ink 57" o:spid="_x0000_s1026" type="#_x0000_t75" style="position:absolute;margin-left:106.75pt;margin-top:229.05pt;width:12.45pt;height:7.75pt;z-index:251714560;visibility:visible;mso-wrap-style:square;mso-wrap-distance-left:9pt;mso-wrap-distance-top:0;mso-wrap-distance-right:9pt;mso-wrap-distance-bottom:0;mso-position-horizontal:absolute;mso-position-horizontal-relative:text;mso-position-vertical:absolute;mso-position-vertical-relative:text" o:gfxdata="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">
-                <v:imagedata r:id="rId52" o:title=""/>
+                <v:imagedata r:id="rId99" o:title=""/>
               </v:shape>
             </w:pict>
           </mc:Fallback>
@@ -3102,7 +4313,7 @@
                 <wp:cNvGraphicFramePr/>
                 <a:graphic xmlns:a="http://schemas.openxmlformats.org/drawingml/2006/main">
                   <a:graphicData uri="http://schemas.microsoft.com/office/word/2010/wordprocessingInk">
-                    <w14:contentPart bwMode="auto" r:id="rId53">
+                    <w14:contentPart bwMode="auto" r:id="rId100">
                       <w14:nvContentPartPr>
                         <w14:cNvContentPartPr/>
                       </w14:nvContentPartPr>
@@ -3119,7 +4330,7 @@
           <mc:Fallback>
             <w:pict>
               <v:shape w14:anchorId="79825F50" id="Ink 56" o:spid="_x0000_s1026" type="#_x0000_t75" style="position:absolute;margin-left:97.15pt;margin-top:227.35pt;width:1.6pt;height:1.15pt;z-index:251713536;visibility:visible;mso-wrap-style:square;mso-wrap-distance-left:9pt;mso-wrap-distance-top:0;mso-wrap-distance-right:9pt;mso-wrap-distance-bottom:0;mso-position-horizontal:absolute;mso-position-horizontal-relative:text;mso-position-vertical:absolute;mso-position-vertical-relative:text" o:gfxdata="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">
-                <v:imagedata r:id="rId54" o:title=""/>
+                <v:imagedata r:id="rId101" o:title=""/>
               </v:shape>
             </w:pict>
           </mc:Fallback>
@@ -3147,7 +4358,7 @@
                 <wp:cNvGraphicFramePr/>
                 <a:graphic xmlns:a="http://schemas.openxmlformats.org/drawingml/2006/main">
                   <a:graphicData uri="http://schemas.microsoft.com/office/word/2010/wordprocessingInk">
-                    <w14:contentPart bwMode="auto" r:id="rId55">
+                    <w14:contentPart bwMode="auto" r:id="rId102">
                       <w14:nvContentPartPr>
                         <w14:cNvContentPartPr/>
                       </w14:nvContentPartPr>
@@ -3164,7 +4375,7 @@
           <mc:Fallback>
             <w:pict>
               <v:shape w14:anchorId="16D9FA75" id="Ink 55" o:spid="_x0000_s1026" type="#_x0000_t75" style="position:absolute;margin-left:102.5pt;margin-top:231.7pt;width:6.55pt;height:6.65pt;z-index:251712512;visibility:visible;mso-wrap-style:square;mso-wrap-distance-left:9pt;mso-wrap-distance-top:0;mso-wrap-distance-right:9pt;mso-wrap-distance-bottom:0;mso-position-horizontal:absolute;mso-position-horizontal-relative:text;mso-position-vertical:absolute;mso-position-vertical-relative:text" o:gfxdata="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">
-                <v:imagedata r:id="rId56" o:title=""/>
+                <v:imagedata r:id="rId103" o:title=""/>
               </v:shape>
             </w:pict>
           </mc:Fallback>
@@ -3192,7 +4403,7 @@
                 <wp:cNvGraphicFramePr/>
                 <a:graphic xmlns:a="http://schemas.openxmlformats.org/drawingml/2006/main">
                   <a:graphicData uri="http://schemas.microsoft.com/office/word/2010/wordprocessingInk">
-                    <w14:contentPart bwMode="auto" r:id="rId57">
+                    <w14:contentPart bwMode="auto" r:id="rId104">
                       <w14:nvContentPartPr>
                         <w14:cNvContentPartPr/>
                       </w14:nvContentPartPr>
@@ -3209,7 +4420,7 @@
           <mc:Fallback>
             <w:pict>
               <v:shape w14:anchorId="6A88D8A0" id="Ink 54" o:spid="_x0000_s1026" type="#_x0000_t75" style="position:absolute;margin-left:80.9pt;margin-top:215.45pt;width:14.9pt;height:15.25pt;z-index:251711488;visibility:visible;mso-wrap-style:square;mso-wrap-distance-left:9pt;mso-wrap-distance-top:0;mso-wrap-distance-right:9pt;mso-wrap-distance-bottom:0;mso-position-horizontal:absolute;mso-position-horizontal-relative:text;mso-position-vertical:absolute;mso-position-vertical-relative:text" o:gfxdata="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">
-                <v:imagedata r:id="rId58" o:title=""/>
+                <v:imagedata r:id="rId105" o:title=""/>
               </v:shape>
             </w:pict>
           </mc:Fallback>
@@ -3237,7 +4448,7 @@
                 <wp:cNvGraphicFramePr/>
                 <a:graphic xmlns:a="http://schemas.openxmlformats.org/drawingml/2006/main">
                   <a:graphicData uri="http://schemas.microsoft.com/office/word/2010/wordprocessingInk">
-                    <w14:contentPart bwMode="auto" r:id="rId59">
+                    <w14:contentPart bwMode="auto" r:id="rId106">
                       <w14:nvContentPartPr>
                         <w14:cNvContentPartPr/>
                       </w14:nvContentPartPr>
@@ -3254,7 +4465,7 @@
           <mc:Fallback>
             <w:pict>
               <v:shape w14:anchorId="33767E22" id="Ink 53" o:spid="_x0000_s1026" type="#_x0000_t75" style="position:absolute;margin-left:76.2pt;margin-top:229.2pt;width:9.05pt;height:12.05pt;z-index:251710464;visibility:visible;mso-wrap-style:square;mso-wrap-distance-left:9pt;mso-wrap-distance-top:0;mso-wrap-distance-right:9pt;mso-wrap-distance-bottom:0;mso-position-horizontal:absolute;mso-position-horizontal-relative:text;mso-position-vertical:absolute;mso-position-vertical-relative:text" o:gfxdata="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">
-                <v:imagedata r:id="rId60" o:title=""/>
+                <v:imagedata r:id="rId107" o:title=""/>
               </v:shape>
             </w:pict>
           </mc:Fallback>
@@ -3282,7 +4493,7 @@
                 <wp:cNvGraphicFramePr/>
                 <a:graphic xmlns:a="http://schemas.openxmlformats.org/drawingml/2006/main">
                   <a:graphicData uri="http://schemas.microsoft.com/office/word/2010/wordprocessingInk">
-                    <w14:contentPart bwMode="auto" r:id="rId61">
+                    <w14:contentPart bwMode="auto" r:id="rId108">
                       <w14:nvContentPartPr>
                         <w14:cNvContentPartPr/>
                       </w14:nvContentPartPr>
@@ -3299,7 +4510,7 @@
           <mc:Fallback>
             <w:pict>
               <v:shape w14:anchorId="229DFDD9" id="Ink 52" o:spid="_x0000_s1026" type="#_x0000_t75" style="position:absolute;margin-left:73.3pt;margin-top:229pt;width:7.2pt;height:8.1pt;z-index:251709440;visibility:visible;mso-wrap-style:square;mso-wrap-distance-left:9pt;mso-wrap-distance-top:0;mso-wrap-distance-right:9pt;mso-wrap-distance-bottom:0;mso-position-horizontal:absolute;mso-position-horizontal-relative:text;mso-position-vertical:absolute;mso-position-vertical-relative:text" o:gfxdata="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">
-                <v:imagedata r:id="rId62" o:title=""/>
+                <v:imagedata r:id="rId109" o:title=""/>
               </v:shape>
             </w:pict>
           </mc:Fallback>
@@ -3327,7 +4538,7 @@
                 <wp:cNvGraphicFramePr/>
                 <a:graphic xmlns:a="http://schemas.openxmlformats.org/drawingml/2006/main">
                   <a:graphicData uri="http://schemas.microsoft.com/office/word/2010/wordprocessingInk">
-                    <w14:contentPart bwMode="auto" r:id="rId63">
+                    <w14:contentPart bwMode="auto" r:id="rId110">
                       <w14:nvContentPartPr>
                         <w14:cNvContentPartPr/>
                       </w14:nvContentPartPr>
@@ -3344,7 +4555,7 @@
           <mc:Fallback>
             <w:pict>
               <v:shape w14:anchorId="274A3092" id="Ink 51" o:spid="_x0000_s1026" type="#_x0000_t75" style="position:absolute;margin-left:69.15pt;margin-top:227.5pt;width:9.25pt;height:7.1pt;z-index:251708416;visibility:visible;mso-wrap-style:square;mso-wrap-distance-left:9pt;mso-wrap-distance-top:0;mso-wrap-distance-right:9pt;mso-wrap-distance-bottom:0;mso-position-horizontal:absolute;mso-position-horizontal-relative:text;mso-position-vertical:absolute;mso-position-vertical-relative:text" o:gfxdata="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">
-                <v:imagedata r:id="rId64" o:title=""/>
+                <v:imagedata r:id="rId111" o:title=""/>
               </v:shape>
             </w:pict>
           </mc:Fallback>
@@ -3372,7 +4583,7 @@
                 <wp:cNvGraphicFramePr/>
                 <a:graphic xmlns:a="http://schemas.openxmlformats.org/drawingml/2006/main">
                   <a:graphicData uri="http://schemas.microsoft.com/office/word/2010/wordprocessingInk">
-                    <w14:contentPart bwMode="auto" r:id="rId65">
+                    <w14:contentPart bwMode="auto" r:id="rId112">
                       <w14:nvContentPartPr>
                         <w14:cNvContentPartPr/>
                       </w14:nvContentPartPr>
@@ -3389,7 +4600,7 @@
           <mc:Fallback>
             <w:pict>
               <v:shape w14:anchorId="7D37C9E3" id="Ink 50" o:spid="_x0000_s1026" type="#_x0000_t75" style="position:absolute;margin-left:223.7pt;margin-top:202.35pt;width:11.75pt;height:4.6pt;z-index:251707392;visibility:visible;mso-wrap-style:square;mso-wrap-distance-left:9pt;mso-wrap-distance-top:0;mso-wrap-distance-right:9pt;mso-wrap-distance-bottom:0;mso-position-horizontal:absolute;mso-position-horizontal-relative:text;mso-position-vertical:absolute;mso-position-vertical-relative:text" o:gfxdata="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">
-                <v:imagedata r:id="rId66" o:title=""/>
+                <v:imagedata r:id="rId113" o:title=""/>
               </v:shape>
             </w:pict>
           </mc:Fallback>
@@ -3417,7 +4628,7 @@
                 <wp:cNvGraphicFramePr/>
                 <a:graphic xmlns:a="http://schemas.openxmlformats.org/drawingml/2006/main">
                   <a:graphicData uri="http://schemas.microsoft.com/office/word/2010/wordprocessingInk">
-                    <w14:contentPart bwMode="auto" r:id="rId67">
+                    <w14:contentPart bwMode="auto" r:id="rId114">
                       <w14:nvContentPartPr>
                         <w14:cNvContentPartPr/>
                       </w14:nvContentPartPr>
@@ -3434,7 +4645,7 @@
           <mc:Fallback>
             <w:pict>
               <v:shape w14:anchorId="1917E33D" id="Ink 49" o:spid="_x0000_s1026" type="#_x0000_t75" style="position:absolute;margin-left:240.6pt;margin-top:267.55pt;width:7.15pt;height:2.7pt;z-index:251706368;visibility:visible;mso-wrap-style:square;mso-wrap-distance-left:9pt;mso-wrap-distance-top:0;mso-wrap-distance-right:9pt;mso-wrap-distance-bottom:0;mso-position-horizontal:absolute;mso-position-horizontal-relative:text;mso-position-vertical:absolute;mso-position-vertical-relative:text" o:gfxdata="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">
-                <v:imagedata r:id="rId68" o:title=""/>
+                <v:imagedata r:id="rId115" o:title=""/>
               </v:shape>
             </w:pict>
           </mc:Fallback>
@@ -3462,7 +4673,7 @@
                 <wp:cNvGraphicFramePr/>
                 <a:graphic xmlns:a="http://schemas.openxmlformats.org/drawingml/2006/main">
                   <a:graphicData uri="http://schemas.microsoft.com/office/word/2010/wordprocessingInk">
-                    <w14:contentPart bwMode="auto" r:id="rId69">
+                    <w14:contentPart bwMode="auto" r:id="rId116">
                       <w14:nvContentPartPr>
                         <w14:cNvContentPartPr/>
                       </w14:nvContentPartPr>
@@ -3479,7 +4690,7 @@
           <mc:Fallback>
             <w:pict>
               <v:shape w14:anchorId="6C49717B" id="Ink 48" o:spid="_x0000_s1026" type="#_x0000_t75" style="position:absolute;margin-left:244.55pt;margin-top:265.35pt;width:1.8pt;height:7.65pt;z-index:251705344;visibility:visible;mso-wrap-style:square;mso-wrap-distance-left:9pt;mso-wrap-distance-top:0;mso-wrap-distance-right:9pt;mso-wrap-distance-bottom:0;mso-position-horizontal:absolute;mso-position-horizontal-relative:text;mso-position-vertical:absolute;mso-position-vertical-relative:text" o:gfxdata="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">
-                <v:imagedata r:id="rId70" o:title=""/>
+                <v:imagedata r:id="rId117" o:title=""/>
               </v:shape>
             </w:pict>
           </mc:Fallback>
@@ -3507,7 +4718,7 @@
                 <wp:cNvGraphicFramePr/>
                 <a:graphic xmlns:a="http://schemas.openxmlformats.org/drawingml/2006/main">
                   <a:graphicData uri="http://schemas.microsoft.com/office/word/2010/wordprocessingInk">
-                    <w14:contentPart bwMode="auto" r:id="rId71">
+                    <w14:contentPart bwMode="auto" r:id="rId118">
                       <w14:nvContentPartPr>
                         <w14:cNvContentPartPr/>
                       </w14:nvContentPartPr>
@@ -3524,7 +4735,7 @@
           <mc:Fallback>
             <w:pict>
               <v:shape w14:anchorId="6FACC62C" id="Ink 47" o:spid="_x0000_s1026" type="#_x0000_t75" style="position:absolute;margin-left:225.35pt;margin-top:269.5pt;width:4.6pt;height:2.4pt;z-index:251704320;visibility:visible;mso-wrap-style:square;mso-wrap-distance-left:9pt;mso-wrap-distance-top:0;mso-wrap-distance-right:9pt;mso-wrap-distance-bottom:0;mso-position-horizontal:absolute;mso-position-horizontal-relative:text;mso-position-vertical:absolute;mso-position-vertical-relative:text" o:gfxdata="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">
-                <v:imagedata r:id="rId72" o:title=""/>
+                <v:imagedata r:id="rId119" o:title=""/>
               </v:shape>
             </w:pict>
           </mc:Fallback>
@@ -3552,7 +4763,7 @@
                 <wp:cNvGraphicFramePr/>
                 <a:graphic xmlns:a="http://schemas.openxmlformats.org/drawingml/2006/main">
                   <a:graphicData uri="http://schemas.microsoft.com/office/word/2010/wordprocessingInk">
-                    <w14:contentPart bwMode="auto" r:id="rId73">
+                    <w14:contentPart bwMode="auto" r:id="rId120">
                       <w14:nvContentPartPr>
                         <w14:cNvContentPartPr/>
                       </w14:nvContentPartPr>
@@ -3569,7 +4780,7 @@
           <mc:Fallback>
             <w:pict>
               <v:shape w14:anchorId="0E9DD07E" id="Ink 46" o:spid="_x0000_s1026" type="#_x0000_t75" style="position:absolute;margin-left:238.65pt;margin-top:198.6pt;width:4.95pt;height:3.4pt;z-index:251703296;visibility:visible;mso-wrap-style:square;mso-wrap-distance-left:9pt;mso-wrap-distance-top:0;mso-wrap-distance-right:9pt;mso-wrap-distance-bottom:0;mso-position-horizontal:absolute;mso-position-horizontal-relative:text;mso-position-vertical:absolute;mso-position-vertical-relative:text" o:gfxdata="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">
-                <v:imagedata r:id="rId74" o:title=""/>
+                <v:imagedata r:id="rId121" o:title=""/>
               </v:shape>
             </w:pict>
           </mc:Fallback>
@@ -3597,7 +4808,7 @@
                 <wp:cNvGraphicFramePr/>
                 <a:graphic xmlns:a="http://schemas.openxmlformats.org/drawingml/2006/main">
                   <a:graphicData uri="http://schemas.microsoft.com/office/word/2010/wordprocessingInk">
-                    <w14:contentPart bwMode="auto" r:id="rId75">
+                    <w14:contentPart bwMode="auto" r:id="rId122">
                       <w14:nvContentPartPr>
                         <w14:cNvContentPartPr/>
                       </w14:nvContentPartPr>
@@ -3614,7 +4825,7 @@
           <mc:Fallback>
             <w:pict>
               <v:shape w14:anchorId="401BEAA3" id="Ink 45" o:spid="_x0000_s1026" type="#_x0000_t75" style="position:absolute;margin-left:239.95pt;margin-top:195.8pt;width:1.65pt;height:9.7pt;z-index:251702272;visibility:visible;mso-wrap-style:square;mso-wrap-distance-left:9pt;mso-wrap-distance-top:0;mso-wrap-distance-right:9pt;mso-wrap-distance-bottom:0;mso-position-horizontal:absolute;mso-position-horizontal-relative:text;mso-position-vertical:absolute;mso-position-vertical-relative:text" o:gfxdata="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">
-                <v:imagedata r:id="rId76" o:title=""/>
+                <v:imagedata r:id="rId123" o:title=""/>
               </v:shape>
             </w:pict>
           </mc:Fallback>
@@ -3642,7 +4853,7 @@
                 <wp:cNvGraphicFramePr/>
                 <a:graphic xmlns:a="http://schemas.openxmlformats.org/drawingml/2006/main">
                   <a:graphicData uri="http://schemas.microsoft.com/office/word/2010/wordprocessingInk">
-                    <w14:contentPart bwMode="auto" r:id="rId77">
+                    <w14:contentPart bwMode="auto" r:id="rId124">
                       <w14:nvContentPartPr>
                         <w14:cNvContentPartPr/>
                       </w14:nvContentPartPr>
@@ -3659,7 +4870,7 @@
           <mc:Fallback>
             <w:pict>
               <v:shape w14:anchorId="7273955C" id="Ink 44" o:spid="_x0000_s1026" type="#_x0000_t75" style="position:absolute;margin-left:224.35pt;margin-top:205.3pt;width:3.95pt;height:2.45pt;z-index:251701248;visibility:visible;mso-wrap-style:square;mso-wrap-distance-left:9pt;mso-wrap-distance-top:0;mso-wrap-distance-right:9pt;mso-wrap-distance-bottom:0;mso-position-horizontal:absolute;mso-position-horizontal-relative:text;mso-position-vertical:absolute;mso-position-vertical-relative:text" o:gfxdata="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">
-                <v:imagedata r:id="rId78" o:title=""/>
+                <v:imagedata r:id="rId125" o:title=""/>
               </v:shape>
             </w:pict>
           </mc:Fallback>
@@ -3693,7 +4904,7 @@
                     <pic:cNvPicPr/>
                   </pic:nvPicPr>
                   <pic:blipFill>
-                    <a:blip r:embed="rId79">
+                    <a:blip r:embed="rId126">
                       <a:clrChange>
                         <a:clrFrom>
                           <a:srgbClr val="FFFFFF"/>
@@ -3758,7 +4969,7 @@
                     <pic:cNvPicPr/>
                   </pic:nvPicPr>
                   <pic:blipFill>
-                    <a:blip r:embed="rId79">
+                    <a:blip r:embed="rId126">
                       <a:clrChange>
                         <a:clrFrom>
                           <a:srgbClr val="FFFFFF"/>
@@ -3798,7 +5009,7 @@
       <w:r>
         <w:t xml:space="preserve">2x </w:t>
       </w:r>
-      <w:hyperlink r:id="rId80" w:history="1">
+      <w:hyperlink r:id="rId127" w:history="1">
         <w:r>
           <w:rPr>
             <w:rStyle w:val="Hyperlink"/>
@@ -3806,6 +5017,8 @@
           <w:t>3mm Red LED</w:t>
         </w:r>
       </w:hyperlink>
+      <w:bookmarkStart w:id="0" w:name="_GoBack"/>
+      <w:bookmarkEnd w:id="0"/>
     </w:p>
     <w:sectPr>
       <w:pgSz w:w="12240" w:h="15840"/>
@@ -4282,7 +5495,7 @@
           <inkml:channelProperty channel="T" name="resolution" value="1" units="1/dev"/>
         </inkml:channelProperties>
       </inkml:inkSource>
-      <inkml:timestamp xml:id="ts0" timeString="2016-01-16T02:52:26.009"/>
+      <inkml:timestamp xml:id="ts0" timeString="2016-01-16T15:20:02.404"/>
     </inkml:context>
     <inkml:brush xml:id="br0">
       <inkml:brushProperty name="width" value="0.1" units="cm"/>
@@ -4290,7 +5503,7 @@
       <inkml:brushProperty name="fitToCurve" value="1"/>
     </inkml:brush>
   </inkml:definitions>
-  <inkml:trace contextRef="#ctx0" brushRef="#br0">30 106 19 0,'-30'0'9'0,"37"-4"-11"16,-7 4 13-16,0 0-11 15,0-5 0-15,8 3 1 0,0-3 0 16,-1-2-2-16,6-2 1 0,-5-2 0 16,2-3 1-16,8 1-1 15,-3 4 1-15,6-3-2 16,-6 5 1-16,13 0 0 16,-13 5 0-16,6 4 0 31,-6 5 1-31,-2 5-1 0,2 6 0 31,1 25 1-31,-4 3 1 16,4-7 0-16,-9 2 0 15,6-3 0-15,2-10 0 16,1-3-1-16,-1-5 1 16,-2-4-2-16,7-2 1 0,-2-7 0 15,-2-1 0-15,-1-12-1 16,10-4 1-16,-9-10-1 15,4-1 0-15,8-4 1 16,-5-6 1-16,0 1-3 16,11 0 0-16,-4 1-6 15,11 4 0 1</inkml:trace>
+  <inkml:trace contextRef="#ctx0" brushRef="#br0">55 680 22 0,'-58'-61'11'0,"51"37"-11"15,7 17 20-15,11 1-16 16,4-1 1-16,8 7 2 16,8 3 0-16,-1 14-8 15,5 14 0-15,-9 13 6 16,1 6 0-16,0 15-3 15,0 6 1-15,-1 3-1 16,1-3 0-16,0-10-1 16,-4-3 0-16,3-7-1 15,9-4 0-15,-5-3 1 16,1-10 0-16,-5-7-1 31,-3-10 0-31,-4-4 1 16,1-9 1-16,-9-18-1 0,-3-10 0 15,3-16 0-15,-3-21 0 16,-1-20 0-16,5-14 0 0,7-13-1 16,-4-7 0-16,4 0 0 15,-7 10 0-15,-5 0-2 16,-3 10 1-16,-4 10-3 16,0 4 0-16,-4 13-6 15,4 1 1-15,-7 13-4 16,14 10 0-16</inkml:trace>
 </inkml:ink>
 </file>
 
@@ -4312,7 +5525,7 @@
           <inkml:channelProperty channel="T" name="resolution" value="1" units="1/dev"/>
         </inkml:channelProperties>
       </inkml:inkSource>
-      <inkml:timestamp xml:id="ts0" timeString="2016-01-16T02:52:18.703"/>
+      <inkml:timestamp xml:id="ts0" timeString="2016-01-16T15:03:09.210"/>
     </inkml:context>
     <inkml:brush xml:id="br0">
       <inkml:brushProperty name="width" value="0.1" units="cm"/>
@@ -4320,11 +5533,761 @@
       <inkml:brushProperty name="fitToCurve" value="1"/>
     </inkml:brush>
   </inkml:definitions>
-  <inkml:trace contextRef="#ctx0" brushRef="#br0">-1 11 21 0,'0'-9'10'0,"0"4"-5"0,0 5 11 15,0 3-15-15,0 1 1 0,0 5 1 16,0 5 1-16,2 6-5 15,1 8 1-15,-1 4 2 16,3 2 1-16,6 4-1 16,-4 8 0-16,6 4-1 15,-3 2 0-15,-2-6-1 16,4-3 1-16,1-7-1 16,-3-6 1-1,-2-1-2-15,2-8 1 16,-2-10-4-16,-8-6 1 0,0-5-6 15,-5-7 0-15</inkml:trace>
+  <inkml:trace contextRef="#ctx0" brushRef="#br0">-2-3 19 0,'-3'0'9'0,"3"-2"-11"16,0 2 18-16,0 0-16 15,3 2 1-15,0 3 0 16,-1-1 0-16,1 8-1 15,4 1 0-15,-2-1 1 16,1-1 0-16,-1 3 0 16,0-1 1-16,0-1-2 15,0 1 1-15,0 8 0 16,0-5 0-16,-2-2-1 16,-1 2 0-16,1-3 0 15,2 1 1-15,0 2-1 16,0-5 1-16,1 3-1 0,-1-5 0 0,0 2 0 15,0 1 1-15,0-5-1 16,3-3 0-16,2-2 0 16,3-2 0-16,0-4 0 15,2-1 1-15,0-2 0 16,1-2 0-16,-1 3 0 16,3-4 1-16,3-1-2 15,-4 2 1-15,1 2-2 16,3-2 0-16,-1 0-1 15,1 0 0-15,-6 4-4 16,1 3 1-16,-1-3-3 16,-2 8 1-16</inkml:trace>
 </inkml:ink>
 </file>
 
 <file path=word/ink/ink11.xml><?xml version="1.0" encoding="utf-8"?>
+<inkml:ink xmlns:inkml="http://www.w3.org/2003/InkML">
+  <inkml:definitions>
+    <inkml:context xml:id="ctx0">
+      <inkml:inkSource xml:id="inkSrc0">
+        <inkml:traceFormat>
+          <inkml:channel name="X" type="integer" max="9600" units="cm"/>
+          <inkml:channel name="Y" type="integer" max="7200" units="cm"/>
+          <inkml:channel name="F" type="integer" max="256" units="dev"/>
+          <inkml:channel name="T" type="integer" max="2.14748E9" units="dev"/>
+        </inkml:traceFormat>
+        <inkml:channelProperties>
+          <inkml:channelProperty channel="X" name="resolution" value="377.95276" units="1/cm"/>
+          <inkml:channelProperty channel="Y" name="resolution" value="425.28058" units="1/cm"/>
+          <inkml:channelProperty channel="F" name="resolution" value="0" units="1/dev"/>
+          <inkml:channelProperty channel="T" name="resolution" value="1" units="1/dev"/>
+        </inkml:channelProperties>
+      </inkml:inkSource>
+      <inkml:timestamp xml:id="ts0" timeString="2016-01-16T15:03:08.387"/>
+    </inkml:context>
+    <inkml:brush xml:id="br0">
+      <inkml:brushProperty name="width" value="0.1" units="cm"/>
+      <inkml:brushProperty name="height" value="0.1" units="cm"/>
+      <inkml:brushProperty name="fitToCurve" value="1"/>
+    </inkml:brush>
+  </inkml:definitions>
+  <inkml:trace contextRef="#ctx0" brushRef="#br0">1041 2 10 0,'-8'2'5'0,"-2"-4"3"0,7 2 5 0,-5-3-12 15,3 3 0-15,0 0 0 32,0 0 1-32,0 0-3 15,0 0 0-15,0 0 2 0,0 0 0 16,0 0-1-16,-1 3 0 15,1-3 1-15,-2 2 0 0,1 0 0 16,1 0 1-16,0-2-1 16,0 0 1-16,0 3 0 15,0-3 0-15,0 0-1 16,2 0 0-16,-2 2 0 16,3-2 0-16,-4 0 0 31,4 0 0-31,-3 0-1 0,2 0 1 15,-2 0-1-15,0 0 1 16,-3 2-1-16,1 1 0 16,-6-1 0-16,2 5 0 0,1-3 0 15,0 1 0-15,0 6 0 16,2-4 0-16,0-2 0 16,1-1 0-16,-1 1 0 15,0-3 0-15,3 5 1 16,-5-5 0-16,0 5-1 15,-3 0 1-15,0 0 0 0,0-1 0 16,-2 6 0-16,0-3 0 16,-1-2-1-16,1 4 0 15,0 3 0-15,-1-5 0 0,3 2-1 32,3 3 0-32,-3-3 0 15,6 1 1-15,-1 4-1 16,0-5 0-16,1 3 0 15,-4-1 0-15,4 3 1 16,-4 0 0-16,1 0 0 16,-3 2 0-16,-5 3 0 15,3-1 0-15,0 3 0 16,2 2 0-16,0 2-1 16,3-2 1-16,0-2 0 15,2-2 0-15,0-1-1 16,-2 5 1-16,0-7 0 0,0 3 0 15,-3-3 0-15,3-2 1 16,-1-2-1-16,1-1 0 16,0 1 0-16,0 2 0 15,-1-2 0-15,1-1 0 16,0 1-1-16,0 2 1 16,2 0 0-16,-2-5 0 15,2 7 0-15,-2-4 1 0,2 0-1 16,0-1 1-16,1 3-1 15,-1 0 1-15,0-2-1 16,1 6 1-16,2-4-1 16,-1 0 0-16,-1 2 0 15,-1 3 1-15,0-1-2 16,-2-6 0-16,0 7 1 16,-3 1 1-16,0 1-1 0,1 2 1 15,-1 0-1-15,5-4 1 16,0-3 0-16,3 0 0 15,0-2-1-15,3 0 0 16,-1 0 0-16,0 0 1 0,1 0-3 16,-3-3 1-16,0 3-3 15,0 0 1-15,-1 0-4 16,1 2 0-16,0-2-2 16,3 3 1-16</inkml:trace>
+</inkml:ink>
+</file>
+
+<file path=word/ink/ink12.xml><?xml version="1.0" encoding="utf-8"?>
+<inkml:ink xmlns:inkml="http://www.w3.org/2003/InkML">
+  <inkml:definitions>
+    <inkml:context xml:id="ctx0">
+      <inkml:inkSource xml:id="inkSrc0">
+        <inkml:traceFormat>
+          <inkml:channel name="X" type="integer" max="9600" units="cm"/>
+          <inkml:channel name="Y" type="integer" max="7200" units="cm"/>
+          <inkml:channel name="F" type="integer" max="256" units="dev"/>
+          <inkml:channel name="T" type="integer" max="2.14748E9" units="dev"/>
+        </inkml:traceFormat>
+        <inkml:channelProperties>
+          <inkml:channelProperty channel="X" name="resolution" value="377.95276" units="1/cm"/>
+          <inkml:channelProperty channel="Y" name="resolution" value="425.28058" units="1/cm"/>
+          <inkml:channelProperty channel="F" name="resolution" value="0" units="1/dev"/>
+          <inkml:channelProperty channel="T" name="resolution" value="1" units="1/dev"/>
+        </inkml:channelProperties>
+      </inkml:inkSource>
+      <inkml:timestamp xml:id="ts0" timeString="2016-01-16T15:02:57.291"/>
+    </inkml:context>
+    <inkml:brush xml:id="br0">
+      <inkml:brushProperty name="width" value="0.1" units="cm"/>
+      <inkml:brushProperty name="height" value="0.1" units="cm"/>
+      <inkml:brushProperty name="fitToCurve" value="1"/>
+    </inkml:brush>
+  </inkml:definitions>
+  <inkml:trace contextRef="#ctx0" brushRef="#br0">80 282 15 0,'-5'-9'7'0,"5"-3"-5"0,0 5 7 0,-5-4-9 16,5-3 0-16,-8 1 0 16,3-1 0-16,-3-4 0 15,3 0 0-15,-3-3 1 16,-2-4 0-16,2 5-1 16,3 4 1-16,0-3-1 15,3 3 1-15,-4 3-1 16,6 1 1-16,0-1 0 15,0 4 1-15,8 6 0 16,5 3 0-16,5 0 0 16,5 3 0-16,8 1 0 15,2-4 0-15,8 5-1 16,0-1 0-16,3-4-1 31,-1 0 1-31,1 3-1 16,-1-3 0-16,-2 2-7 15,-2 0 0-15</inkml:trace>
+</inkml:ink>
+</file>
+
+<file path=word/ink/ink13.xml><?xml version="1.0" encoding="utf-8"?>
+<inkml:ink xmlns:inkml="http://www.w3.org/2003/InkML">
+  <inkml:definitions>
+    <inkml:context xml:id="ctx0">
+      <inkml:inkSource xml:id="inkSrc0">
+        <inkml:traceFormat>
+          <inkml:channel name="X" type="integer" max="9600" units="cm"/>
+          <inkml:channel name="Y" type="integer" max="7200" units="cm"/>
+          <inkml:channel name="F" type="integer" max="256" units="dev"/>
+          <inkml:channel name="T" type="integer" max="2.14748E9" units="dev"/>
+        </inkml:traceFormat>
+        <inkml:channelProperties>
+          <inkml:channelProperty channel="X" name="resolution" value="377.95276" units="1/cm"/>
+          <inkml:channelProperty channel="Y" name="resolution" value="425.28058" units="1/cm"/>
+          <inkml:channelProperty channel="F" name="resolution" value="0" units="1/dev"/>
+          <inkml:channelProperty channel="T" name="resolution" value="1" units="1/dev"/>
+        </inkml:channelProperties>
+      </inkml:inkSource>
+      <inkml:timestamp xml:id="ts0" timeString="2016-01-16T15:02:56.570"/>
+    </inkml:context>
+    <inkml:brush xml:id="br0">
+      <inkml:brushProperty name="width" value="0.1" units="cm"/>
+      <inkml:brushProperty name="height" value="0.1" units="cm"/>
+      <inkml:brushProperty name="fitToCurve" value="1"/>
+    </inkml:brush>
+  </inkml:definitions>
+  <inkml:trace contextRef="#ctx0" brushRef="#br0">3395 602 20 0,'-12'2'10'0,"1"-2"-11"0,9 0 16 0,-6-2-16 15,-2-3 1-15,-6 5 0 32,-7 0 0-32,-2-2 0 15,-3 0 0-15,-6-1 0 0,-4 1 0 16,-6 2 1-16,1 7 0 15,-6-2 0-15,-7-1 1 16,-1 1 0-16,1-1 0 16,-3 3 0-16,0 0 1 0,0-3-1 15,-5-1 0-15,-3-1-1 16,6-2 1-16,-3 0-1 16,2 0 0-16,-4 5-1 15,-6-5 1 1,0 0-1-16,-2 0 0 15,2 0 0-15,-5 6 0 16,3-6 0-16,-3-2 1 16,3-2-1-16,2-1 1 0,8 0-1 15,-5-1 0-15,-6-4 0 16,11-1 1-16,0-3-1 16,-3 3 0-16,3 0 0 15,0 1 1-15,3 1-1 16,-1 0 1-16,1 0-1 15,-1 2 1-15,3 0 0 16,0 1 0-16,13-6-1 16,5 1 0-16,0-3-1 15,0-4 1-15,3-3 0 16,2 3 0-16,3-5-1 0,-1 1 1 16,4-1 0-16,-4 2 1 15,6 1-1-15,2 2 1 16,-4-1-1-16,4 1 0 15,6 2 0-15,-1-2 1 16,3-2-1-16,3-1 0 16,2 1-1-16,-2-1 1 15,-1-2-1-15,3 3 1 16,-2-3 0-16,0 5 0 16,-1 0 0-16,1 4 0 0,-3 2 0 15,2 6 0-15,1 1-2 16,2 3 0-16,3 0-4 15,5 4 1-15,0 0-4 16,0 7 0-16</inkml:trace>
+</inkml:ink>
+</file>
+
+<file path=word/ink/ink14.xml><?xml version="1.0" encoding="utf-8"?>
+<inkml:ink xmlns:inkml="http://www.w3.org/2003/InkML">
+  <inkml:definitions>
+    <inkml:context xml:id="ctx0">
+      <inkml:inkSource xml:id="inkSrc0">
+        <inkml:traceFormat>
+          <inkml:channel name="X" type="integer" max="9600" units="cm"/>
+          <inkml:channel name="Y" type="integer" max="7200" units="cm"/>
+          <inkml:channel name="F" type="integer" max="256" units="dev"/>
+          <inkml:channel name="T" type="integer" max="2.14748E9" units="dev"/>
+        </inkml:traceFormat>
+        <inkml:channelProperties>
+          <inkml:channelProperty channel="X" name="resolution" value="377.95276" units="1/cm"/>
+          <inkml:channelProperty channel="Y" name="resolution" value="425.28058" units="1/cm"/>
+          <inkml:channelProperty channel="F" name="resolution" value="0" units="1/dev"/>
+          <inkml:channelProperty channel="T" name="resolution" value="1" units="1/dev"/>
+        </inkml:channelProperties>
+      </inkml:inkSource>
+      <inkml:timestamp xml:id="ts0" timeString="2016-01-16T15:02:55.048"/>
+    </inkml:context>
+    <inkml:brush xml:id="br0">
+      <inkml:brushProperty name="width" value="0.1" units="cm"/>
+      <inkml:brushProperty name="height" value="0.1" units="cm"/>
+      <inkml:brushProperty name="fitToCurve" value="1"/>
+    </inkml:brush>
+  </inkml:definitions>
+  <inkml:trace contextRef="#ctx0" brushRef="#br0">-2 7 41 0,'3'-9'20'0,"2"16"-29"0,-3-7 40 0,3 2-33 16,3 1 1-16,0 1-3 15,-1 5 0-15,1 3 3 16,0-1 1-16,2 3-3 16,0 4 0-16,3 2-1 15,2-6 0-15,3 8 0 16,2-1 0-16,-2 1-4 15,0 3 1-15</inkml:trace>
+</inkml:ink>
+</file>
+
+<file path=word/ink/ink15.xml><?xml version="1.0" encoding="utf-8"?>
+<inkml:ink xmlns:inkml="http://www.w3.org/2003/InkML">
+  <inkml:definitions>
+    <inkml:context xml:id="ctx0">
+      <inkml:inkSource xml:id="inkSrc0">
+        <inkml:traceFormat>
+          <inkml:channel name="X" type="integer" max="9600" units="cm"/>
+          <inkml:channel name="Y" type="integer" max="7200" units="cm"/>
+          <inkml:channel name="F" type="integer" max="256" units="dev"/>
+          <inkml:channel name="T" type="integer" max="2.14748E9" units="dev"/>
+        </inkml:traceFormat>
+        <inkml:channelProperties>
+          <inkml:channelProperty channel="X" name="resolution" value="377.95276" units="1/cm"/>
+          <inkml:channelProperty channel="Y" name="resolution" value="425.28058" units="1/cm"/>
+          <inkml:channelProperty channel="F" name="resolution" value="0" units="1/dev"/>
+          <inkml:channelProperty channel="T" name="resolution" value="1" units="1/dev"/>
+        </inkml:channelProperties>
+      </inkml:inkSource>
+      <inkml:timestamp xml:id="ts0" timeString="2016-01-16T15:02:54.423"/>
+    </inkml:context>
+    <inkml:brush xml:id="br0">
+      <inkml:brushProperty name="width" value="0.1" units="cm"/>
+      <inkml:brushProperty name="height" value="0.1" units="cm"/>
+      <inkml:brushProperty name="fitToCurve" value="1"/>
+    </inkml:brush>
+  </inkml:definitions>
+  <inkml:trace contextRef="#ctx0" brushRef="#br0">125 0 34 0,'-36'5'17'0,"3"10"-25"16,28-15 35-16,-5 10-27 0,-1-6 0 16,4 1-2-16,2-1 0 15,7 1 1-15,6-1 0 16,5-1-1-16,7-1 1 16,6-2-1-16,7 0 0 0,0-5 2 15,3 5 0-15,-6 0 1 16,1 5 0-16,-3 4 1 15,-5 0 0-15,-5 11 0 16,-8-1 1-16,-7-1-1 16,-8 0 0-16,-3 5-2 15,-5-1 1-15,-7 1-2 16,-8 0 1-16,-3-5-2 16,0 2 1-16,1-1-2 15,-6 3 1-15,0-6-3 16,3-7 1-16,2 0-5 15,1 3 1-15</inkml:trace>
+</inkml:ink>
+</file>
+
+<file path=word/ink/ink16.xml><?xml version="1.0" encoding="utf-8"?>
+<inkml:ink xmlns:inkml="http://www.w3.org/2003/InkML">
+  <inkml:definitions>
+    <inkml:context xml:id="ctx0">
+      <inkml:inkSource xml:id="inkSrc0">
+        <inkml:traceFormat>
+          <inkml:channel name="X" type="integer" max="9600" units="cm"/>
+          <inkml:channel name="Y" type="integer" max="7200" units="cm"/>
+          <inkml:channel name="F" type="integer" max="256" units="dev"/>
+          <inkml:channel name="T" type="integer" max="2.14748E9" units="dev"/>
+        </inkml:traceFormat>
+        <inkml:channelProperties>
+          <inkml:channelProperty channel="X" name="resolution" value="377.95276" units="1/cm"/>
+          <inkml:channelProperty channel="Y" name="resolution" value="425.28058" units="1/cm"/>
+          <inkml:channelProperty channel="F" name="resolution" value="0" units="1/dev"/>
+          <inkml:channelProperty channel="T" name="resolution" value="1" units="1/dev"/>
+        </inkml:channelProperties>
+      </inkml:inkSource>
+      <inkml:timestamp xml:id="ts0" timeString="2016-01-16T15:02:54.024"/>
+    </inkml:context>
+    <inkml:brush xml:id="br0">
+      <inkml:brushProperty name="width" value="0.1" units="cm"/>
+      <inkml:brushProperty name="height" value="0.1" units="cm"/>
+      <inkml:brushProperty name="fitToCurve" value="1"/>
+    </inkml:brush>
+  </inkml:definitions>
+  <inkml:trace contextRef="#ctx0" brushRef="#br0">0 157 13 0,'8'5'6'0,"10"15"-1"0,-16-13 7 16,3 2-10-16,0 3 0 16,0-1 3-16,-2 5 0 15,-1-4-4-15,-2-3 1 16,3-3 4-16,-1 1 0 15,-2-7-1-15,3-4 0 16,-1-5-1-16,1-5 0 16,-1-9-3-16,1 0 1 0,0-6-3 15,2-1 0-15,5 1-4 16,-3 1 1-16,3 3-5 16,6 5 1-16,-1-3-3 15,5 9 1-15</inkml:trace>
+</inkml:ink>
+</file>
+
+<file path=word/ink/ink17.xml><?xml version="1.0" encoding="utf-8"?>
+<inkml:ink xmlns:inkml="http://www.w3.org/2003/InkML">
+  <inkml:definitions>
+    <inkml:context xml:id="ctx0">
+      <inkml:inkSource xml:id="inkSrc0">
+        <inkml:traceFormat>
+          <inkml:channel name="X" type="integer" max="9600" units="cm"/>
+          <inkml:channel name="Y" type="integer" max="7200" units="cm"/>
+          <inkml:channel name="F" type="integer" max="256" units="dev"/>
+          <inkml:channel name="T" type="integer" max="2.14748E9" units="dev"/>
+        </inkml:traceFormat>
+        <inkml:channelProperties>
+          <inkml:channelProperty channel="X" name="resolution" value="377.95276" units="1/cm"/>
+          <inkml:channelProperty channel="Y" name="resolution" value="425.28058" units="1/cm"/>
+          <inkml:channelProperty channel="F" name="resolution" value="0" units="1/dev"/>
+          <inkml:channelProperty channel="T" name="resolution" value="1" units="1/dev"/>
+        </inkml:channelProperties>
+      </inkml:inkSource>
+      <inkml:timestamp xml:id="ts0" timeString="2016-01-16T15:02:53.712"/>
+    </inkml:context>
+    <inkml:brush xml:id="br0">
+      <inkml:brushProperty name="width" value="0.1" units="cm"/>
+      <inkml:brushProperty name="height" value="0.1" units="cm"/>
+      <inkml:brushProperty name="fitToCurve" value="1"/>
+    </inkml:brush>
+  </inkml:definitions>
+  <inkml:trace contextRef="#ctx0" brushRef="#br0">77 96 37 0,'-26'9'18'0,"1"7"-26"0,17-11 35 16,3 2-28-16,-5 0 0 16,7 2-4-16,6 0 1 0,7 0 4 15,3 5 1-15,7-5-4 16,11 0 1-16,5-2 2 15,0-5 0-15,5-2 1 16,0-2 1-16,0-3-1 16,-5-4 1-16,-6-2 0 15,-6-5 0-15,-9-3-2 16,-7-3 0-16,-8-1-1 16,-6 0 1-16,-6-2 0 0,-6 5 0 15,-3 1-2-15,-2 8 0 0,-3 9 0 16,1 6 0-16,-3 5-1 15,-1 3 1-15,1 6-3 16,3 2 0-16,2 1-2 16,5 2 1-16</inkml:trace>
+</inkml:ink>
+</file>
+
+<file path=word/ink/ink18.xml><?xml version="1.0" encoding="utf-8"?>
+<inkml:ink xmlns:inkml="http://www.w3.org/2003/InkML">
+  <inkml:definitions>
+    <inkml:context xml:id="ctx0">
+      <inkml:inkSource xml:id="inkSrc0">
+        <inkml:traceFormat>
+          <inkml:channel name="X" type="integer" max="9600" units="cm"/>
+          <inkml:channel name="Y" type="integer" max="7200" units="cm"/>
+          <inkml:channel name="F" type="integer" max="256" units="dev"/>
+          <inkml:channel name="T" type="integer" max="2.14748E9" units="dev"/>
+        </inkml:traceFormat>
+        <inkml:channelProperties>
+          <inkml:channelProperty channel="X" name="resolution" value="377.95276" units="1/cm"/>
+          <inkml:channelProperty channel="Y" name="resolution" value="425.28058" units="1/cm"/>
+          <inkml:channelProperty channel="F" name="resolution" value="0" units="1/dev"/>
+          <inkml:channelProperty channel="T" name="resolution" value="1" units="1/dev"/>
+        </inkml:channelProperties>
+      </inkml:inkSource>
+      <inkml:timestamp xml:id="ts0" timeString="2016-01-16T15:02:53.333"/>
+    </inkml:context>
+    <inkml:brush xml:id="br0">
+      <inkml:brushProperty name="width" value="0.1" units="cm"/>
+      <inkml:brushProperty name="height" value="0.1" units="cm"/>
+      <inkml:brushProperty name="fitToCurve" value="1"/>
+    </inkml:brush>
+  </inkml:definitions>
+  <inkml:trace contextRef="#ctx0" brushRef="#br0">31 96 35 0,'-26'-5'17'0,"19"-1"-25"0,9 6 36 16,8-5-28-16,6-2 0 16,7 3 0-16,15-3 0 15,3 0-1-15,5 0 1 16,5-4 0-16,0 0 0 0,-3 4-2 15,1 0 1-15,-1 3-5 16,-9-3 0-16,-3 3-3 16,-6 4 1-16</inkml:trace>
+</inkml:ink>
+</file>
+
+<file path=word/ink/ink19.xml><?xml version="1.0" encoding="utf-8"?>
+<inkml:ink xmlns:inkml="http://www.w3.org/2003/InkML">
+  <inkml:definitions>
+    <inkml:context xml:id="ctx0">
+      <inkml:inkSource xml:id="inkSrc0">
+        <inkml:traceFormat>
+          <inkml:channel name="X" type="integer" max="9600" units="cm"/>
+          <inkml:channel name="Y" type="integer" max="7200" units="cm"/>
+          <inkml:channel name="F" type="integer" max="256" units="dev"/>
+          <inkml:channel name="T" type="integer" max="2.14748E9" units="dev"/>
+        </inkml:traceFormat>
+        <inkml:channelProperties>
+          <inkml:channelProperty channel="X" name="resolution" value="377.95276" units="1/cm"/>
+          <inkml:channelProperty channel="Y" name="resolution" value="425.28058" units="1/cm"/>
+          <inkml:channelProperty channel="F" name="resolution" value="0" units="1/dev"/>
+          <inkml:channelProperty channel="T" name="resolution" value="1" units="1/dev"/>
+        </inkml:channelProperties>
+      </inkml:inkSource>
+      <inkml:timestamp xml:id="ts0" timeString="2016-01-16T15:02:53.083"/>
+    </inkml:context>
+    <inkml:brush xml:id="br0">
+      <inkml:brushProperty name="width" value="0.1" units="cm"/>
+      <inkml:brushProperty name="height" value="0.1" units="cm"/>
+      <inkml:brushProperty name="fitToCurve" value="1"/>
+    </inkml:brush>
+  </inkml:definitions>
+  <inkml:trace contextRef="#ctx0" brushRef="#br0">15 98 26 0,'-2'-45'13'0,"-9"13"-19"0,9 25 27 0,2 0-21 32,0 0 0-32,0 7 0 0,0 0 1 0,5 3-1 15,0 6 1-15,5 9 1 16,1 12 0-16,-1 8 0 16,3 5 0-16,-3 10-1 15,0-3 1-15,1 2-2 16,-1-6 1-16,0 1-4 15,3-1 0-15,0-3-4 16,2-4 0-16,0-5-2 16,-4-9 1-16</inkml:trace>
+</inkml:ink>
+</file>
+
+<file path=word/ink/ink2.xml><?xml version="1.0" encoding="utf-8"?>
+<inkml:ink xmlns:inkml="http://www.w3.org/2003/InkML">
+  <inkml:definitions>
+    <inkml:context xml:id="ctx0">
+      <inkml:inkSource xml:id="inkSrc0">
+        <inkml:traceFormat>
+          <inkml:channel name="X" type="integer" max="9600" units="cm"/>
+          <inkml:channel name="Y" type="integer" max="7200" units="cm"/>
+          <inkml:channel name="F" type="integer" max="256" units="dev"/>
+          <inkml:channel name="T" type="integer" max="2.14748E9" units="dev"/>
+        </inkml:traceFormat>
+        <inkml:channelProperties>
+          <inkml:channelProperty channel="X" name="resolution" value="377.95276" units="1/cm"/>
+          <inkml:channelProperty channel="Y" name="resolution" value="425.28058" units="1/cm"/>
+          <inkml:channelProperty channel="F" name="resolution" value="0" units="1/dev"/>
+          <inkml:channelProperty channel="T" name="resolution" value="1" units="1/dev"/>
+        </inkml:channelProperties>
+      </inkml:inkSource>
+      <inkml:timestamp xml:id="ts0" timeString="2016-01-16T15:20:01.743"/>
+    </inkml:context>
+    <inkml:brush xml:id="br0">
+      <inkml:brushProperty name="width" value="0.1" units="cm"/>
+      <inkml:brushProperty name="height" value="0.1" units="cm"/>
+      <inkml:brushProperty name="fitToCurve" value="1"/>
+    </inkml:brush>
+  </inkml:definitions>
+  <inkml:trace contextRef="#ctx0" brushRef="#br0">0 30 13 0,'8'-24'6'16,"11"17"-6"-16,-12 7 9 0,1-3-8 16,0 20 1-16,3 3 1 15,0 14 0-15,1 10-4 16,-1 17 1-16,5 4 2 0,3 9 1 15,3 14-1-15,5 4 0 16,0-4-1-16,3 0 1 16,1-14-3-16,3 7 1 0,-7-6-4 15,7-14 0-15,-11 3-2 16,4-3 0-16</inkml:trace>
+</inkml:ink>
+</file>
+
+<file path=word/ink/ink20.xml><?xml version="1.0" encoding="utf-8"?>
+<inkml:ink xmlns:inkml="http://www.w3.org/2003/InkML">
+  <inkml:definitions>
+    <inkml:context xml:id="ctx0">
+      <inkml:inkSource xml:id="inkSrc0">
+        <inkml:traceFormat>
+          <inkml:channel name="X" type="integer" max="9600" units="cm"/>
+          <inkml:channel name="Y" type="integer" max="7200" units="cm"/>
+          <inkml:channel name="F" type="integer" max="256" units="dev"/>
+          <inkml:channel name="T" type="integer" max="2.14748E9" units="dev"/>
+        </inkml:traceFormat>
+        <inkml:channelProperties>
+          <inkml:channelProperty channel="X" name="resolution" value="377.95276" units="1/cm"/>
+          <inkml:channelProperty channel="Y" name="resolution" value="425.28058" units="1/cm"/>
+          <inkml:channelProperty channel="F" name="resolution" value="0" units="1/dev"/>
+          <inkml:channelProperty channel="T" name="resolution" value="1" units="1/dev"/>
+        </inkml:channelProperties>
+      </inkml:inkSource>
+      <inkml:timestamp xml:id="ts0" timeString="2016-01-16T15:02:52.817"/>
+    </inkml:context>
+    <inkml:brush xml:id="br0">
+      <inkml:brushProperty name="width" value="0.1" units="cm"/>
+      <inkml:brushProperty name="height" value="0.1" units="cm"/>
+      <inkml:brushProperty name="fitToCurve" value="1"/>
+    </inkml:brush>
+  </inkml:definitions>
+  <inkml:trace contextRef="#ctx0" brushRef="#br0">225 9 34 0,'-12'-9'17'0,"-6"9"-23"0,13 2 29 0,-8 0-24 16,0 5 1-16,-8 2-3 16,-2 5 0-16,0 4 3 15,-2 3 0-15,7-3-2 16,-3-4 1-16,3-1-1 16,8-1 0-16,5-6 3 15,7-3 0-15,6-3 1 16,8 0 0-16,9 0 1 15,1-5 0-15,5 7 0 16,-1 1 0-16,4 4-1 16,-11-1 1-16,2 1-4 15,-7 2 1-15,-5 3-3 16,-5 1 0-16,-3 1-1 16,-3 4 1-16,1-9-1 15,-3 3 0-15,-5-3 0 16,0-2 0-16,0 0-2 15,-3-3 1-15,0-4-1 16,1 0 0-16</inkml:trace>
+</inkml:ink>
+</file>
+
+<file path=word/ink/ink21.xml><?xml version="1.0" encoding="utf-8"?>
+<inkml:ink xmlns:inkml="http://www.w3.org/2003/InkML">
+  <inkml:definitions>
+    <inkml:context xml:id="ctx0">
+      <inkml:inkSource xml:id="inkSrc0">
+        <inkml:traceFormat>
+          <inkml:channel name="X" type="integer" max="9600" units="cm"/>
+          <inkml:channel name="Y" type="integer" max="7200" units="cm"/>
+          <inkml:channel name="F" type="integer" max="256" units="dev"/>
+          <inkml:channel name="T" type="integer" max="2.14748E9" units="dev"/>
+        </inkml:traceFormat>
+        <inkml:channelProperties>
+          <inkml:channelProperty channel="X" name="resolution" value="377.95276" units="1/cm"/>
+          <inkml:channelProperty channel="Y" name="resolution" value="425.28058" units="1/cm"/>
+          <inkml:channelProperty channel="F" name="resolution" value="0" units="1/dev"/>
+          <inkml:channelProperty channel="T" name="resolution" value="1" units="1/dev"/>
+        </inkml:channelProperties>
+      </inkml:inkSource>
+      <inkml:timestamp xml:id="ts0" timeString="2016-01-16T15:02:52.410"/>
+    </inkml:context>
+    <inkml:brush xml:id="br0">
+      <inkml:brushProperty name="width" value="0.1" units="cm"/>
+      <inkml:brushProperty name="height" value="0.1" units="cm"/>
+      <inkml:brushProperty name="fitToCurve" value="1"/>
+    </inkml:brush>
+  </inkml:definitions>
+  <inkml:trace contextRef="#ctx0" brushRef="#br0">7 114 39 0,'-2'-62'19'0,"-4"30"-30"16,9 25 38-16,-3 0-37 15,3 5 1-15,-1 0-9 16,6 0 1-16</inkml:trace>
+</inkml:ink>
+</file>
+
+<file path=word/ink/ink22.xml><?xml version="1.0" encoding="utf-8"?>
+<inkml:ink xmlns:inkml="http://www.w3.org/2003/InkML">
+  <inkml:definitions>
+    <inkml:context xml:id="ctx0">
+      <inkml:inkSource xml:id="inkSrc0">
+        <inkml:traceFormat>
+          <inkml:channel name="X" type="integer" max="9600" units="cm"/>
+          <inkml:channel name="Y" type="integer" max="7200" units="cm"/>
+          <inkml:channel name="F" type="integer" max="256" units="dev"/>
+          <inkml:channel name="T" type="integer" max="2.14748E9" units="dev"/>
+        </inkml:traceFormat>
+        <inkml:channelProperties>
+          <inkml:channelProperty channel="X" name="resolution" value="377.95276" units="1/cm"/>
+          <inkml:channelProperty channel="Y" name="resolution" value="425.28058" units="1/cm"/>
+          <inkml:channelProperty channel="F" name="resolution" value="0" units="1/dev"/>
+          <inkml:channelProperty channel="T" name="resolution" value="1" units="1/dev"/>
+        </inkml:channelProperties>
+      </inkml:inkSource>
+      <inkml:timestamp xml:id="ts0" timeString="2016-01-16T15:02:52.236"/>
+    </inkml:context>
+    <inkml:brush xml:id="br0">
+      <inkml:brushProperty name="width" value="0.1" units="cm"/>
+      <inkml:brushProperty name="height" value="0.1" units="cm"/>
+      <inkml:brushProperty name="fitToCurve" value="1"/>
+    </inkml:brush>
+  </inkml:definitions>
+  <inkml:trace contextRef="#ctx0" brushRef="#br0">131-5 44 0,'5'-3'22'0,"-8"24"-35"0,3-17 40 15,0 19-47 1,3 1 1-16</inkml:trace>
+</inkml:ink>
+</file>
+
+<file path=word/ink/ink23.xml><?xml version="1.0" encoding="utf-8"?>
+<inkml:ink xmlns:inkml="http://www.w3.org/2003/InkML">
+  <inkml:definitions>
+    <inkml:context xml:id="ctx0">
+      <inkml:inkSource xml:id="inkSrc0">
+        <inkml:traceFormat>
+          <inkml:channel name="X" type="integer" max="9600" units="cm"/>
+          <inkml:channel name="Y" type="integer" max="7200" units="cm"/>
+          <inkml:channel name="F" type="integer" max="256" units="dev"/>
+          <inkml:channel name="T" type="integer" max="2.14748E9" units="dev"/>
+        </inkml:traceFormat>
+        <inkml:channelProperties>
+          <inkml:channelProperty channel="X" name="resolution" value="377.95276" units="1/cm"/>
+          <inkml:channelProperty channel="Y" name="resolution" value="425.28058" units="1/cm"/>
+          <inkml:channelProperty channel="F" name="resolution" value="0" units="1/dev"/>
+          <inkml:channelProperty channel="T" name="resolution" value="1" units="1/dev"/>
+        </inkml:channelProperties>
+      </inkml:inkSource>
+      <inkml:timestamp xml:id="ts0" timeString="2016-01-16T15:02:52.065"/>
+    </inkml:context>
+    <inkml:brush xml:id="br0">
+      <inkml:brushProperty name="width" value="0.1" units="cm"/>
+      <inkml:brushProperty name="height" value="0.1" units="cm"/>
+      <inkml:brushProperty name="fitToCurve" value="1"/>
+    </inkml:brush>
+  </inkml:definitions>
+  <inkml:trace contextRef="#ctx0" brushRef="#br0">183-5 38 0,'-30'0'19'0,"-3"16"-28"0,20-10 36 0,-5 4-29 16,-2 1 1-16,-3 0-2 15,5 5 0-15,2 0 3 16,6-4 0-16,8-1-2 16,2-2 0-16,7-2 1 15,6-5 0-15,2 1 0 16,6-6 1-16,-3 3 1 15,5 0 0-15,0 0 0 0,0 0 1 16,0 5-1-16,-3-5 1 16,-2 4-2-16,-3 3 1 31,-5 5-2-31,-5 1 1 16,-7 5-2-16,-6 3 1 15,-5 2 0-15,-4 4 1 0,-1 0 0 16,0-2 1-16,0-4-2 15,5-10 1-15,8-2-7 16,5-9 0-16</inkml:trace>
+</inkml:ink>
+</file>
+
+<file path=word/ink/ink24.xml><?xml version="1.0" encoding="utf-8"?>
+<inkml:ink xmlns:inkml="http://www.w3.org/2003/InkML">
+  <inkml:definitions>
+    <inkml:context xml:id="ctx0">
+      <inkml:inkSource xml:id="inkSrc0">
+        <inkml:traceFormat>
+          <inkml:channel name="X" type="integer" max="9600" units="cm"/>
+          <inkml:channel name="Y" type="integer" max="7200" units="cm"/>
+          <inkml:channel name="F" type="integer" max="256" units="dev"/>
+          <inkml:channel name="T" type="integer" max="2.14748E9" units="dev"/>
+        </inkml:traceFormat>
+        <inkml:channelProperties>
+          <inkml:channelProperty channel="X" name="resolution" value="377.95276" units="1/cm"/>
+          <inkml:channelProperty channel="Y" name="resolution" value="425.28058" units="1/cm"/>
+          <inkml:channelProperty channel="F" name="resolution" value="0" units="1/dev"/>
+          <inkml:channelProperty channel="T" name="resolution" value="1" units="1/dev"/>
+        </inkml:channelProperties>
+      </inkml:inkSource>
+      <inkml:timestamp xml:id="ts0" timeString="2016-01-16T15:02:51.660"/>
+    </inkml:context>
+    <inkml:brush xml:id="br0">
+      <inkml:brushProperty name="width" value="0.1" units="cm"/>
+      <inkml:brushProperty name="height" value="0.1" units="cm"/>
+      <inkml:brushProperty name="fitToCurve" value="1"/>
+    </inkml:brush>
+  </inkml:definitions>
+  <inkml:trace contextRef="#ctx0" brushRef="#br0">28 240 20 0,'-8'11'10'0,"16"-20"-10"0,-3 7 9 0,3 0-9 15,2-3 0-15,5-2 1 16,6-2 0-16,2-2 0 15,0-3 0-15,-3-6 1 16,1 0 0-16,-4-3 0 16,-4 3 0-16,-5-1-1 15,-6 3 1-15,-4-2-1 16,-8 2 0-16,-6 2-1 16,-4 5 1-16,-3 6 0 15,-3 5 0-15,1 3-1 16,-1 3 1-16,3 10 0 15,5 5 1-15,6 6-1 16,4 7 0-16,5 2 0 16,3-5 0-1,8-1 0-15,5-8 0 0,5-3-1 16,5-6 0-16,5-6-2 16,8-5 1-16,-1-4-3 15,6-7 1-15,3-5-6 16,-3-4 1-16</inkml:trace>
+</inkml:ink>
+</file>
+
+<file path=word/ink/ink25.xml><?xml version="1.0" encoding="utf-8"?>
+<inkml:ink xmlns:inkml="http://www.w3.org/2003/InkML">
+  <inkml:definitions>
+    <inkml:context xml:id="ctx0">
+      <inkml:inkSource xml:id="inkSrc0">
+        <inkml:traceFormat>
+          <inkml:channel name="X" type="integer" max="9600" units="cm"/>
+          <inkml:channel name="Y" type="integer" max="7200" units="cm"/>
+          <inkml:channel name="F" type="integer" max="256" units="dev"/>
+          <inkml:channel name="T" type="integer" max="2.14748E9" units="dev"/>
+        </inkml:traceFormat>
+        <inkml:channelProperties>
+          <inkml:channelProperty channel="X" name="resolution" value="377.95276" units="1/cm"/>
+          <inkml:channelProperty channel="Y" name="resolution" value="425.28058" units="1/cm"/>
+          <inkml:channelProperty channel="F" name="resolution" value="0" units="1/dev"/>
+          <inkml:channelProperty channel="T" name="resolution" value="1" units="1/dev"/>
+        </inkml:channelProperties>
+      </inkml:inkSource>
+      <inkml:timestamp xml:id="ts0" timeString="2016-01-16T15:02:51.147"/>
+    </inkml:context>
+    <inkml:brush xml:id="br0">
+      <inkml:brushProperty name="width" value="0.1" units="cm"/>
+      <inkml:brushProperty name="height" value="0.1" units="cm"/>
+      <inkml:brushProperty name="fitToCurve" value="1"/>
+    </inkml:brush>
+  </inkml:definitions>
+  <inkml:trace contextRef="#ctx0" brushRef="#br0">0 47 30 0,'-5'-16'15'0,"12"5"-22"0,-2 9 29 31,1-1-23-31,1 1 1 0,6-2-1 15,5 4 1-15,0 0 0 16,2-3 0-16,3 1-1 16,3 2 1-16,-1 0-1 15,1 0 1-15,-3 0 0 16,-8 5 0-16,-2 4 1 16,-8 4 0-16,-5 8 1 15,-12 1 0-15,-6 8 0 16,-3 4 0-16,3 2 0 0,-5 1 1 15,10-3-1-15,6-5 0 16,2-8 0-16,15-5 0 16,5-3 0-16,16-6 1 15,2-2-2-15,6-5 0 16,4-5-2-16,6-2 0 16,-6 5-4-16,1-5 1 0,-6 3-7 15,-2-8 0-15</inkml:trace>
+</inkml:ink>
+</file>
+
+<file path=word/ink/ink26.xml><?xml version="1.0" encoding="utf-8"?>
+<inkml:ink xmlns:inkml="http://www.w3.org/2003/InkML">
+  <inkml:definitions>
+    <inkml:context xml:id="ctx0">
+      <inkml:inkSource xml:id="inkSrc0">
+        <inkml:traceFormat>
+          <inkml:channel name="X" type="integer" max="9600" units="cm"/>
+          <inkml:channel name="Y" type="integer" max="7200" units="cm"/>
+          <inkml:channel name="F" type="integer" max="256" units="dev"/>
+          <inkml:channel name="T" type="integer" max="2.14748E9" units="dev"/>
+        </inkml:traceFormat>
+        <inkml:channelProperties>
+          <inkml:channelProperty channel="X" name="resolution" value="377.95276" units="1/cm"/>
+          <inkml:channelProperty channel="Y" name="resolution" value="425.28058" units="1/cm"/>
+          <inkml:channelProperty channel="F" name="resolution" value="0" units="1/dev"/>
+          <inkml:channelProperty channel="T" name="resolution" value="1" units="1/dev"/>
+        </inkml:channelProperties>
+      </inkml:inkSource>
+      <inkml:timestamp xml:id="ts0" timeString="2016-01-16T15:02:50.712"/>
+    </inkml:context>
+    <inkml:brush xml:id="br0">
+      <inkml:brushProperty name="width" value="0.1" units="cm"/>
+      <inkml:brushProperty name="height" value="0.1" units="cm"/>
+      <inkml:brushProperty name="fitToCurve" value="1"/>
+    </inkml:brush>
+  </inkml:definitions>
+  <inkml:trace contextRef="#ctx0" brushRef="#br0">2 9 19 0,'-3'-9'9'0,"6"7"-4"0,-3 2 10 0,0 2-14 16,0 3 0-16,0-1 2 15,0 5 0-15,2 3-3 16,1 1 0-16,2 8 1 16,2 6 1-16,-2 4-1 15,3 3 1-15,-3 7-2 16,2-7 0-16,3 0-1 15,-7 3 0-15,7-6-4 16,-3-1 0-16,3-5-3 16,-2 2 1-16</inkml:trace>
+</inkml:ink>
+</file>
+
+<file path=word/ink/ink27.xml><?xml version="1.0" encoding="utf-8"?>
+<inkml:ink xmlns:inkml="http://www.w3.org/2003/InkML">
+  <inkml:definitions>
+    <inkml:context xml:id="ctx0">
+      <inkml:inkSource xml:id="inkSrc0">
+        <inkml:traceFormat>
+          <inkml:channel name="X" type="integer" max="9600" units="cm"/>
+          <inkml:channel name="Y" type="integer" max="7200" units="cm"/>
+          <inkml:channel name="F" type="integer" max="256" units="dev"/>
+          <inkml:channel name="T" type="integer" max="2.14748E9" units="dev"/>
+        </inkml:traceFormat>
+        <inkml:channelProperties>
+          <inkml:channelProperty channel="X" name="resolution" value="377.95276" units="1/cm"/>
+          <inkml:channelProperty channel="Y" name="resolution" value="425.28058" units="1/cm"/>
+          <inkml:channelProperty channel="F" name="resolution" value="0" units="1/dev"/>
+          <inkml:channelProperty channel="T" name="resolution" value="1" units="1/dev"/>
+        </inkml:channelProperties>
+      </inkml:inkSource>
+      <inkml:timestamp xml:id="ts0" timeString="2016-01-16T02:52:26.009"/>
+    </inkml:context>
+    <inkml:brush xml:id="br0">
+      <inkml:brushProperty name="width" value="0.1" units="cm"/>
+      <inkml:brushProperty name="height" value="0.1" units="cm"/>
+      <inkml:brushProperty name="fitToCurve" value="1"/>
+    </inkml:brush>
+  </inkml:definitions>
+  <inkml:trace contextRef="#ctx0" brushRef="#br0">30 106 19 0,'-30'0'9'0,"37"-4"-11"16,-7 4 13-16,0 0-11 15,0-5 0-15,8 3 1 0,0-3 0 16,-1-2-2-16,6-2 1 0,-5-2 0 16,2-3 1-16,8 1-1 15,-3 4 1-15,6-3-2 16,-6 5 1-16,13 0 0 16,-13 5 0-16,6 4 0 31,-6 5 1-31,-2 5-1 0,2 6 0 31,1 25 1-31,-4 3 1 16,4-7 0-16,-9 2 0 15,6-3 0-15,2-10 0 16,1-3-1-16,-1-5 1 16,-2-4-2-16,7-2 1 0,-2-7 0 15,-2-1 0-15,-1-12-1 16,10-4 1-16,-9-10-1 15,4-1 0-15,8-4 1 16,-5-6 1-16,0 1-3 16,11 0 0-16,-4 1-6 15,11 4 0 1</inkml:trace>
+</inkml:ink>
+</file>
+
+<file path=word/ink/ink28.xml><?xml version="1.0" encoding="utf-8"?>
+<inkml:ink xmlns:inkml="http://www.w3.org/2003/InkML">
+  <inkml:definitions>
+    <inkml:context xml:id="ctx0">
+      <inkml:inkSource xml:id="inkSrc0">
+        <inkml:traceFormat>
+          <inkml:channel name="X" type="integer" max="9600" units="cm"/>
+          <inkml:channel name="Y" type="integer" max="7200" units="cm"/>
+          <inkml:channel name="F" type="integer" max="256" units="dev"/>
+          <inkml:channel name="T" type="integer" max="2.14748E9" units="dev"/>
+        </inkml:traceFormat>
+        <inkml:channelProperties>
+          <inkml:channelProperty channel="X" name="resolution" value="377.95276" units="1/cm"/>
+          <inkml:channelProperty channel="Y" name="resolution" value="425.28058" units="1/cm"/>
+          <inkml:channelProperty channel="F" name="resolution" value="0" units="1/dev"/>
+          <inkml:channelProperty channel="T" name="resolution" value="1" units="1/dev"/>
+        </inkml:channelProperties>
+      </inkml:inkSource>
+      <inkml:timestamp xml:id="ts0" timeString="2016-01-16T02:52:25.440"/>
+    </inkml:context>
+    <inkml:brush xml:id="br0">
+      <inkml:brushProperty name="width" value="0.1" units="cm"/>
+      <inkml:brushProperty name="height" value="0.1" units="cm"/>
+      <inkml:brushProperty name="fitToCurve" value="1"/>
+    </inkml:brush>
+  </inkml:definitions>
+  <inkml:trace contextRef="#ctx0" brushRef="#br0">17 116 11 0,'-18'5'5'0,"16"-8"-4"16,4-1 6-16,1-1-7 15,4-4 1-15,-4 2-1 16,2-4 1-16,3-3-1 16,2 1 0-16,3 4 1 0,-1-3 0 15,4-1-1-15,-1 1 0 0,0 6 0 16,-2 3 0-16,-5 6 0 16,-1 3 0-16,-1 10-1 15,-6 5 1-15,-6 8-1 16,4 5 1-16,-3-2 0 15,0-5 0-15,2-4-1 0,3-5 1 16,3-9 0-16,2-6 1 16,2-6 0-16,9-6 1 15,2-7 0-15,-3-6 0 16,5-3 0-16,3-5 1 16,5 7-1-16,8-2 0 15,-3 7-2 1,3-2 1-16,5 11-1 15,-5 4 1-15,-6 5-1 16,-4 5 1-16,-8 13-1 16,-6 7 0-16,-4 11 0 15,-13 5 1-15,-5 7-1 16,-5-1 1-16,-6 1-1 16,-2 4 0-16,-5-6 0 0,3 4 0 15,-1-7-1-15,6-7 0 0,-3-6-5 16,2-8 0-16</inkml:trace>
+</inkml:ink>
+</file>
+
+<file path=word/ink/ink29.xml><?xml version="1.0" encoding="utf-8"?>
+<inkml:ink xmlns:inkml="http://www.w3.org/2003/InkML">
+  <inkml:definitions>
+    <inkml:context xml:id="ctx0">
+      <inkml:inkSource xml:id="inkSrc0">
+        <inkml:traceFormat>
+          <inkml:channel name="X" type="integer" max="9600" units="cm"/>
+          <inkml:channel name="Y" type="integer" max="7200" units="cm"/>
+          <inkml:channel name="F" type="integer" max="256" units="dev"/>
+          <inkml:channel name="T" type="integer" max="2.14748E9" units="dev"/>
+        </inkml:traceFormat>
+        <inkml:channelProperties>
+          <inkml:channelProperty channel="X" name="resolution" value="377.95276" units="1/cm"/>
+          <inkml:channelProperty channel="Y" name="resolution" value="425.28058" units="1/cm"/>
+          <inkml:channelProperty channel="F" name="resolution" value="0" units="1/dev"/>
+          <inkml:channelProperty channel="T" name="resolution" value="1" units="1/dev"/>
+        </inkml:channelProperties>
+      </inkml:inkSource>
+      <inkml:timestamp xml:id="ts0" timeString="2016-01-16T02:52:24.824"/>
+    </inkml:context>
+    <inkml:brush xml:id="br0">
+      <inkml:brushProperty name="width" value="0.1" units="cm"/>
+      <inkml:brushProperty name="height" value="0.1" units="cm"/>
+      <inkml:brushProperty name="fitToCurve" value="1"/>
+    </inkml:brush>
+  </inkml:definitions>
+  <inkml:trace contextRef="#ctx0" brushRef="#br0">9 294 12 0,'-13'-3'6'0,"13"-26"-4"0,0 20 4 0,5-9-4 16,-5 2 1-16,8-5 0 15,-3 1 0-15,5-8-5 16,-2 6 1-16,5-5 3 15,0 2 0-15,-3 2-2 32,10 0 1-32,-4 5-1 15,4 4 0 1,0 17 0-16,-4 3 1 16,4 10-2-16,-10 12 1 15,3-1 0-15,0 7 0 16,2 4 0-16,1-3 0 15,-4-4 0-15,4 1 0 0,1-7 1 16,1-2 0-16,-2-5 0 16,-4-2 0-16,6-7 0 15,3-4 1-15,-1-10-1 16,-4-6 0-16,-1-1-1 0,0-8 1 16,0-3-1-16,3 0 1 31,0-4-5-31,0 0 1 15,0 0-3-15,8 6 0 0</inkml:trace>
+</inkml:ink>
+</file>
+
+<file path=word/ink/ink3.xml><?xml version="1.0" encoding="utf-8"?>
+<inkml:ink xmlns:inkml="http://www.w3.org/2003/InkML">
+  <inkml:definitions>
+    <inkml:context xml:id="ctx0">
+      <inkml:inkSource xml:id="inkSrc0">
+        <inkml:traceFormat>
+          <inkml:channel name="X" type="integer" max="9600" units="cm"/>
+          <inkml:channel name="Y" type="integer" max="7200" units="cm"/>
+          <inkml:channel name="F" type="integer" max="256" units="dev"/>
+          <inkml:channel name="T" type="integer" max="2.14748E9" units="dev"/>
+        </inkml:traceFormat>
+        <inkml:channelProperties>
+          <inkml:channelProperty channel="X" name="resolution" value="377.95276" units="1/cm"/>
+          <inkml:channelProperty channel="Y" name="resolution" value="425.28058" units="1/cm"/>
+          <inkml:channelProperty channel="F" name="resolution" value="0" units="1/dev"/>
+          <inkml:channelProperty channel="T" name="resolution" value="1" units="1/dev"/>
+        </inkml:channelProperties>
+      </inkml:inkSource>
+      <inkml:timestamp xml:id="ts0" timeString="2016-01-16T15:20:01.310"/>
+    </inkml:context>
+    <inkml:brush xml:id="br0">
+      <inkml:brushProperty name="width" value="0.1" units="cm"/>
+      <inkml:brushProperty name="height" value="0.1" units="cm"/>
+      <inkml:brushProperty name="fitToCurve" value="1"/>
+    </inkml:brush>
+  </inkml:definitions>
+  <inkml:trace contextRef="#ctx0" brushRef="#br0">25 457 16 0,'-26'0'8'0,"49"-7"-3"16,-4 0 9-16,0-6-13 15,11-4 1-15,8-7 1 16,16-10 0 0,14-3-4-16,16-10 1 15,7 10 2-15,-7-7 0 0,4 0-3 16,3 3 1-16,-7 7-6 15,0 11 0-15,4-8-1 16,-8 14 0-16</inkml:trace>
+</inkml:ink>
+</file>
+
+<file path=word/ink/ink30.xml><?xml version="1.0" encoding="utf-8"?>
+<inkml:ink xmlns:inkml="http://www.w3.org/2003/InkML">
+  <inkml:definitions>
+    <inkml:context xml:id="ctx0">
+      <inkml:inkSource xml:id="inkSrc0">
+        <inkml:traceFormat>
+          <inkml:channel name="X" type="integer" max="9600" units="cm"/>
+          <inkml:channel name="Y" type="integer" max="7200" units="cm"/>
+          <inkml:channel name="F" type="integer" max="256" units="dev"/>
+          <inkml:channel name="T" type="integer" max="2.14748E9" units="dev"/>
+        </inkml:traceFormat>
+        <inkml:channelProperties>
+          <inkml:channelProperty channel="X" name="resolution" value="377.95276" units="1/cm"/>
+          <inkml:channelProperty channel="Y" name="resolution" value="425.28058" units="1/cm"/>
+          <inkml:channelProperty channel="F" name="resolution" value="0" units="1/dev"/>
+          <inkml:channelProperty channel="T" name="resolution" value="1" units="1/dev"/>
+        </inkml:channelProperties>
+      </inkml:inkSource>
+      <inkml:timestamp xml:id="ts0" timeString="2016-01-16T02:52:24.177"/>
+    </inkml:context>
+    <inkml:brush xml:id="br0">
+      <inkml:brushProperty name="width" value="0.1" units="cm"/>
+      <inkml:brushProperty name="height" value="0.1" units="cm"/>
+      <inkml:brushProperty name="fitToCurve" value="1"/>
+    </inkml:brush>
+  </inkml:definitions>
+  <inkml:trace contextRef="#ctx0" brushRef="#br0">118 18 13 0,'-20'-9'6'0,"4"0"-3"16,9 9 11-16,4 0-14 0,1 5 0 0,-6 4 0 15,3 7 0-15,-3 7 0 16,0 2 0-16,-2 0 0 15,0 0 0-15,2 0 0 16,6 0 0-16,-6-2 0 16,8 2 0-16,0-9 0 15,0 0 0-15,8-5-1 0,7-2 1 16,-2-4 0-16,5-3 0 16,7 0 0-16,-9-2 0 31,4 0 0-31,3 0 1 15,-2 3 0-15,4 1 0 16,1 1 0-16,-8 1 0 0,0-1 0 16,-3 4 0-16,1 5 0 15,-11 6 0-15,2 1 0 16,-7 2 0-16,0-5-2 16,0 5 0-16,0-5-5 15,-7-2 1-15</inkml:trace>
+</inkml:ink>
+</file>
+
+<file path=word/ink/ink31.xml><?xml version="1.0" encoding="utf-8"?>
+<inkml:ink xmlns:inkml="http://www.w3.org/2003/InkML">
+  <inkml:definitions>
+    <inkml:context xml:id="ctx0">
+      <inkml:inkSource xml:id="inkSrc0">
+        <inkml:traceFormat>
+          <inkml:channel name="X" type="integer" max="9600" units="cm"/>
+          <inkml:channel name="Y" type="integer" max="7200" units="cm"/>
+          <inkml:channel name="F" type="integer" max="256" units="dev"/>
+          <inkml:channel name="T" type="integer" max="2.14748E9" units="dev"/>
+        </inkml:traceFormat>
+        <inkml:channelProperties>
+          <inkml:channelProperty channel="X" name="resolution" value="377.95276" units="1/cm"/>
+          <inkml:channelProperty channel="Y" name="resolution" value="425.28058" units="1/cm"/>
+          <inkml:channelProperty channel="F" name="resolution" value="0" units="1/dev"/>
+          <inkml:channelProperty channel="T" name="resolution" value="1" units="1/dev"/>
+        </inkml:channelProperties>
+      </inkml:inkSource>
+      <inkml:timestamp xml:id="ts0" timeString="2016-01-16T02:52:23.476"/>
+    </inkml:context>
+    <inkml:brush xml:id="br0">
+      <inkml:brushProperty name="width" value="0.1" units="cm"/>
+      <inkml:brushProperty name="height" value="0.1" units="cm"/>
+      <inkml:brushProperty name="fitToCurve" value="1"/>
+    </inkml:brush>
+  </inkml:definitions>
+  <inkml:trace contextRef="#ctx0" brushRef="#br0">9 116 10 0,'-8'-2'5'0,"6"2"6"16,2 0-3-16,7-2-7 15,1 0 0-15,0-3 0 16,5 1 1-16,10-3-3 16,0 2 1-16,5-1 1 15,3-1 0-15,-6 0-1 0,6-2 1 16,-3 5-2-16,11-7 1 15,-3 4-4-15,5-7 0 16,-6 6-1-16,9-8 1 16</inkml:trace>
+</inkml:ink>
+</file>
+
+<file path=word/ink/ink32.xml><?xml version="1.0" encoding="utf-8"?>
+<inkml:ink xmlns:inkml="http://www.w3.org/2003/InkML">
+  <inkml:definitions>
+    <inkml:context xml:id="ctx0">
+      <inkml:inkSource xml:id="inkSrc0">
+        <inkml:traceFormat>
+          <inkml:channel name="X" type="integer" max="9600" units="cm"/>
+          <inkml:channel name="Y" type="integer" max="7200" units="cm"/>
+          <inkml:channel name="F" type="integer" max="256" units="dev"/>
+          <inkml:channel name="T" type="integer" max="2.14748E9" units="dev"/>
+        </inkml:traceFormat>
+        <inkml:channelProperties>
+          <inkml:channelProperty channel="X" name="resolution" value="377.95276" units="1/cm"/>
+          <inkml:channelProperty channel="Y" name="resolution" value="425.28058" units="1/cm"/>
+          <inkml:channelProperty channel="F" name="resolution" value="0" units="1/dev"/>
+          <inkml:channelProperty channel="T" name="resolution" value="1" units="1/dev"/>
+        </inkml:channelProperties>
+      </inkml:inkSource>
+      <inkml:timestamp xml:id="ts0" timeString="2016-01-16T02:52:22.753"/>
+    </inkml:context>
+    <inkml:brush xml:id="br0">
+      <inkml:brushProperty name="width" value="0.1" units="cm"/>
+      <inkml:brushProperty name="height" value="0.1" units="cm"/>
+      <inkml:brushProperty name="fitToCurve" value="1"/>
+    </inkml:brush>
+  </inkml:definitions>
+  <inkml:trace contextRef="#ctx0" brushRef="#br0">27 282 17 0,'-8'0'8'0,"-2"11"-8"0,7-11 11 15,3 0-11-15,-5 0 1 0,3 0-1 16,2-7 1-16,0 1-2 15,0-1 1-15,2-5 0 16,3-1 1-16,3-8-1 16,-3 1 0-16,3-4 0 15,0-3 0-15,-1-1 0 16,3 3 0-16,3 3-1 16,0-1 1-16,2 2 0 15,-2 8 0-15,3-1 0 0,-1 7 0 16,-2 3 0-16,-5 4 0 15,2 4 0-15,-3 8 0 32,4 6 0-32,-9 5 0 0,3 11 0 15,3 2 1-15,-5 3 0 16,2 3 0-16,2-6 0 16,6 3 1-16,-2-7-1 15,4-5 0-15,3-4 0 16,5-7 0-16,-10-3 0 15,2-4 0-15,3-4-1 0,0-3 0 16,-8 0 0-16,8 1 0 0,-2-3-3 16,-6-3 1-1</inkml:trace>
+</inkml:ink>
+</file>
+
+<file path=word/ink/ink33.xml><?xml version="1.0" encoding="utf-8"?>
+<inkml:ink xmlns:inkml="http://www.w3.org/2003/InkML">
+  <inkml:definitions>
+    <inkml:context xml:id="ctx0">
+      <inkml:inkSource xml:id="inkSrc0">
+        <inkml:traceFormat>
+          <inkml:channel name="X" type="integer" max="9600" units="cm"/>
+          <inkml:channel name="Y" type="integer" max="7200" units="cm"/>
+          <inkml:channel name="F" type="integer" max="256" units="dev"/>
+          <inkml:channel name="T" type="integer" max="2.14748E9" units="dev"/>
+        </inkml:traceFormat>
+        <inkml:channelProperties>
+          <inkml:channelProperty channel="X" name="resolution" value="377.95276" units="1/cm"/>
+          <inkml:channelProperty channel="Y" name="resolution" value="425.28058" units="1/cm"/>
+          <inkml:channelProperty channel="F" name="resolution" value="0" units="1/dev"/>
+          <inkml:channelProperty channel="T" name="resolution" value="1" units="1/dev"/>
+        </inkml:channelProperties>
+      </inkml:inkSource>
+      <inkml:timestamp xml:id="ts0" timeString="2016-01-16T02:52:22.090"/>
+    </inkml:context>
+    <inkml:brush xml:id="br0">
+      <inkml:brushProperty name="width" value="0.1" units="cm"/>
+      <inkml:brushProperty name="height" value="0.1" units="cm"/>
+      <inkml:brushProperty name="fitToCurve" value="1"/>
+    </inkml:brush>
+  </inkml:definitions>
+  <inkml:trace contextRef="#ctx0" brushRef="#br0">2 0 13 0,'-3'7'6'0,"3"0"-2"0,0-5 6 15,8 5-8-15,0 2 0 16,7 7 2-16,-2 0 1 16,5 2-6-16,7 2 0 15,6 10 4-15,0-1 0 0,2-2-2 16,-3 1 1-16,-4-6-2 16,-3-1 1-16,-3-5-1 15,-2-3 0-15,8-1-3 16,-8-3 0-16,0-5-4 15,-3 1 1-15</inkml:trace>
+</inkml:ink>
+</file>
+
+<file path=word/ink/ink34.xml><?xml version="1.0" encoding="utf-8"?>
 <inkml:ink xmlns:inkml="http://www.w3.org/2003/InkML">
   <inkml:definitions>
     <inkml:context xml:id="ctx0">
@@ -4354,7 +6317,7 @@
 </inkml:ink>
 </file>
 
-<file path=word/ink/ink12.xml><?xml version="1.0" encoding="utf-8"?>
+<file path=word/ink/ink35.xml><?xml version="1.0" encoding="utf-8"?>
 <inkml:ink xmlns:inkml="http://www.w3.org/2003/InkML">
   <inkml:definitions>
     <inkml:context xml:id="ctx0">
@@ -4384,7 +6347,7 @@
 </inkml:ink>
 </file>
 
-<file path=word/ink/ink13.xml><?xml version="1.0" encoding="utf-8"?>
+<file path=word/ink/ink36.xml><?xml version="1.0" encoding="utf-8"?>
 <inkml:ink xmlns:inkml="http://www.w3.org/2003/InkML">
   <inkml:definitions>
     <inkml:context xml:id="ctx0">
@@ -4414,7 +6377,7 @@
 </inkml:ink>
 </file>
 
-<file path=word/ink/ink14.xml><?xml version="1.0" encoding="utf-8"?>
+<file path=word/ink/ink37.xml><?xml version="1.0" encoding="utf-8"?>
 <inkml:ink xmlns:inkml="http://www.w3.org/2003/InkML">
   <inkml:definitions>
     <inkml:context xml:id="ctx0">
@@ -4440,11 +6403,11 @@
       <inkml:brushProperty name="fitToCurve" value="1"/>
     </inkml:brush>
   </inkml:definitions>
-  <inkml:trace contextRef="#ctx0" brushRef="#br0">46 145 7 0,'-10'-2'3'0,"4"14"-2"15,6-6 2-15,0 1-4 0,3 2 1 16,2 9-1-16,3 3 1 16,0 1 0-16,2 8 0 15,0-3 0-15,8-2 1 0,5-2-1 16,-2-3 1-16,5-4 0 15,2-5 0-15,-5-6 0 16,0-5 1-16,-5-7-1 16,-5-4 1-16,5-7 0 15,-5-7 1-15,-6-9-2 16,-4 0 1-16,-3-5-1 16,0 1 0-16,-3-6 0 0,-9 8 0 15,-6 0-1-15,-8 9 0 31,-5 4 0-31,0 9 0 0,-5 8 0 16,3 3 0-16,2 10 0 16,5 7 1-16,3 8-2 15,5-3 1-15,5 8 0 16,8 2 0-16,3-2-2 16,7 1 1-16,5-3-3 15,8-3 0-15</inkml:trace>
+  <inkml:trace contextRef="#ctx0" brushRef="#br0">45 145 7 0,'-9'-2'3'0,"3"14"-2"15,6-6 2-15,0 1-4 0,3 2 1 16,2 9-1-16,2 3 1 16,1 1 0-16,2 8 0 15,0-3 0-15,8-2 1 0,5-2-1 16,-3-3 1-16,6-4 0 15,2-5 0-15,-6-6 0 16,1-5 1-16,-5-7-1 16,-5-4 1-16,4-7 0 15,-4-7 1-15,-6-9-2 16,-4 0 1-16,-3-5-1 16,0 1 0-16,-3-6 0 0,-9 8 0 15,-6 0-1-15,-7 9 0 31,-6 4 0-31,1 9 0 0,-6 8 0 16,3 3 0-16,3 10 0 16,4 7 1-16,4 8-2 15,4-3 1-15,5 8 0 16,8 2 0-16,3-2-2 16,7 1 1-16,5-3-3 15,8-3 0-15</inkml:trace>
 </inkml:ink>
 </file>
 
-<file path=word/ink/ink15.xml><?xml version="1.0" encoding="utf-8"?>
+<file path=word/ink/ink38.xml><?xml version="1.0" encoding="utf-8"?>
 <inkml:ink xmlns:inkml="http://www.w3.org/2003/InkML">
   <inkml:definitions>
     <inkml:context xml:id="ctx0">
@@ -4474,7 +6437,7 @@
 </inkml:ink>
 </file>
 
-<file path=word/ink/ink16.xml><?xml version="1.0" encoding="utf-8"?>
+<file path=word/ink/ink39.xml><?xml version="1.0" encoding="utf-8"?>
 <inkml:ink xmlns:inkml="http://www.w3.org/2003/InkML">
   <inkml:definitions>
     <inkml:context xml:id="ctx0">
@@ -4504,7 +6467,37 @@
 </inkml:ink>
 </file>
 
-<file path=word/ink/ink17.xml><?xml version="1.0" encoding="utf-8"?>
+<file path=word/ink/ink4.xml><?xml version="1.0" encoding="utf-8"?>
+<inkml:ink xmlns:inkml="http://www.w3.org/2003/InkML">
+  <inkml:definitions>
+    <inkml:context xml:id="ctx0">
+      <inkml:inkSource xml:id="inkSrc0">
+        <inkml:traceFormat>
+          <inkml:channel name="X" type="integer" max="9600" units="cm"/>
+          <inkml:channel name="Y" type="integer" max="7200" units="cm"/>
+          <inkml:channel name="F" type="integer" max="256" units="dev"/>
+          <inkml:channel name="T" type="integer" max="2.14748E9" units="dev"/>
+        </inkml:traceFormat>
+        <inkml:channelProperties>
+          <inkml:channelProperty channel="X" name="resolution" value="377.95276" units="1/cm"/>
+          <inkml:channelProperty channel="Y" name="resolution" value="425.28058" units="1/cm"/>
+          <inkml:channelProperty channel="F" name="resolution" value="0" units="1/dev"/>
+          <inkml:channelProperty channel="T" name="resolution" value="1" units="1/dev"/>
+        </inkml:channelProperties>
+      </inkml:inkSource>
+      <inkml:timestamp xml:id="ts0" timeString="2016-01-16T15:03:15.345"/>
+    </inkml:context>
+    <inkml:brush xml:id="br0">
+      <inkml:brushProperty name="width" value="0.1" units="cm"/>
+      <inkml:brushProperty name="height" value="0.1" units="cm"/>
+      <inkml:brushProperty name="fitToCurve" value="1"/>
+    </inkml:brush>
+  </inkml:definitions>
+  <inkml:trace contextRef="#ctx0" brushRef="#br0">170 297 22 0,'-21'-3'11'0,"-4"24"-17"15,17-14 21-15,0-1-15 16,-2 8 0-16,3-2 0 16,-1 6 0-16,3-5 0 15,2 1 1-15,1 0 0 16,-1-3 1-16,3-2 0 16,3 0 0-16,2-6 0 15,0 1 1-15,3-8-1 16,2-5 1-16,-3-5-1 15,4-4 0-15,-4-5-2 16,1-4 1-16,-3-1 0 16,-2-4 0-16,-3 0 0 15,-3 1 0-15,1-1 0 16,-9 0 1-16,-1 2 0 16,-1 1 0-16,0 3-1 15,0-1 1-15,0 9-1 0,3-3 0 16,2 10-1-16,1 6 0 15,-4 5-1-15,6 5 1 16,-2 6-1-16,2 8 1 16,-1 1 0-16,4 3 0 15,2 4 0-15,2 3 1 16,1-3-1-16,5 7 1 16,2 1 0-16,0-4 0 15,0 1-1-15,3-4 1 0,0-1-1 16,2-2 0-16,1-2-2 15,-1-3 1-15,1-4-3 16,-1-4 0-16,0-5-2 16,1-1 1-16,-1-6-5 15,0 7 0-15</inkml:trace>
+</inkml:ink>
+</file>
+
+<file path=word/ink/ink40.xml><?xml version="1.0" encoding="utf-8"?>
 <inkml:ink xmlns:inkml="http://www.w3.org/2003/InkML">
   <inkml:definitions>
     <inkml:context xml:id="ctx0">
@@ -4534,7 +6527,7 @@
 </inkml:ink>
 </file>
 
-<file path=word/ink/ink18.xml><?xml version="1.0" encoding="utf-8"?>
+<file path=word/ink/ink41.xml><?xml version="1.0" encoding="utf-8"?>
 <inkml:ink xmlns:inkml="http://www.w3.org/2003/InkML">
   <inkml:definitions>
     <inkml:context xml:id="ctx0">
@@ -4564,7 +6557,7 @@
 </inkml:ink>
 </file>
 
-<file path=word/ink/ink19.xml><?xml version="1.0" encoding="utf-8"?>
+<file path=word/ink/ink42.xml><?xml version="1.0" encoding="utf-8"?>
 <inkml:ink xmlns:inkml="http://www.w3.org/2003/InkML">
   <inkml:definitions>
     <inkml:context xml:id="ctx0">
@@ -4594,37 +6587,7 @@
 </inkml:ink>
 </file>
 
-<file path=word/ink/ink2.xml><?xml version="1.0" encoding="utf-8"?>
-<inkml:ink xmlns:inkml="http://www.w3.org/2003/InkML">
-  <inkml:definitions>
-    <inkml:context xml:id="ctx0">
-      <inkml:inkSource xml:id="inkSrc0">
-        <inkml:traceFormat>
-          <inkml:channel name="X" type="integer" max="9600" units="cm"/>
-          <inkml:channel name="Y" type="integer" max="7200" units="cm"/>
-          <inkml:channel name="F" type="integer" max="256" units="dev"/>
-          <inkml:channel name="T" type="integer" max="2.14748E9" units="dev"/>
-        </inkml:traceFormat>
-        <inkml:channelProperties>
-          <inkml:channelProperty channel="X" name="resolution" value="377.95276" units="1/cm"/>
-          <inkml:channelProperty channel="Y" name="resolution" value="425.28058" units="1/cm"/>
-          <inkml:channelProperty channel="F" name="resolution" value="0" units="1/dev"/>
-          <inkml:channelProperty channel="T" name="resolution" value="1" units="1/dev"/>
-        </inkml:channelProperties>
-      </inkml:inkSource>
-      <inkml:timestamp xml:id="ts0" timeString="2016-01-16T02:52:25.440"/>
-    </inkml:context>
-    <inkml:brush xml:id="br0">
-      <inkml:brushProperty name="width" value="0.1" units="cm"/>
-      <inkml:brushProperty name="height" value="0.1" units="cm"/>
-      <inkml:brushProperty name="fitToCurve" value="1"/>
-    </inkml:brush>
-  </inkml:definitions>
-  <inkml:trace contextRef="#ctx0" brushRef="#br0">17 116 11 0,'-18'5'5'0,"16"-8"-4"16,4-1 6-16,1-1-7 15,4-4 1-15,-4 2-1 16,2-4 1-16,3-3-1 16,2 1 0-16,3 4 1 0,-1-3 0 15,4-1-1-15,-1 1 0 0,0 6 0 16,-2 3 0-16,-5 6 0 16,-1 3 0-16,-1 10-1 15,-6 5 1-15,-6 8-1 16,4 5 1-16,-3-2 0 15,0-5 0-15,2-4-1 0,3-5 1 16,3-9 0-16,2-6 1 16,2-6 0-16,9-6 1 15,2-7 0-15,-3-6 0 16,5-3 0-16,3-5 1 16,5 7-1-16,8-2 0 15,-3 7-2 1,3-2 1-16,5 11-1 15,-5 4 1-15,-6 5-1 16,-4 5 1-16,-8 13-1 16,-6 7 0-16,-4 11 0 15,-13 5 1-15,-5 7-1 16,-5-1 1-16,-6 1-1 16,-2 4 0-16,-5-6 0 0,3 4 0 15,-1-7-1-15,6-7 0 0,-3-6-5 16,2-8 0-16</inkml:trace>
-</inkml:ink>
-</file>
-
-<file path=word/ink/ink20.xml><?xml version="1.0" encoding="utf-8"?>
+<file path=word/ink/ink43.xml><?xml version="1.0" encoding="utf-8"?>
 <inkml:ink xmlns:inkml="http://www.w3.org/2003/InkML">
   <inkml:definitions>
     <inkml:context xml:id="ctx0">
@@ -4654,7 +6617,7 @@
 </inkml:ink>
 </file>
 
-<file path=word/ink/ink21.xml><?xml version="1.0" encoding="utf-8"?>
+<file path=word/ink/ink44.xml><?xml version="1.0" encoding="utf-8"?>
 <inkml:ink xmlns:inkml="http://www.w3.org/2003/InkML">
   <inkml:definitions>
     <inkml:context xml:id="ctx0">
@@ -4684,7 +6647,7 @@
 </inkml:ink>
 </file>
 
-<file path=word/ink/ink22.xml><?xml version="1.0" encoding="utf-8"?>
+<file path=word/ink/ink45.xml><?xml version="1.0" encoding="utf-8"?>
 <inkml:ink xmlns:inkml="http://www.w3.org/2003/InkML">
   <inkml:definitions>
     <inkml:context xml:id="ctx0">
@@ -4714,7 +6677,7 @@
 </inkml:ink>
 </file>
 
-<file path=word/ink/ink23.xml><?xml version="1.0" encoding="utf-8"?>
+<file path=word/ink/ink46.xml><?xml version="1.0" encoding="utf-8"?>
 <inkml:ink xmlns:inkml="http://www.w3.org/2003/InkML">
   <inkml:definitions>
     <inkml:context xml:id="ctx0">
@@ -4744,7 +6707,7 @@
 </inkml:ink>
 </file>
 
-<file path=word/ink/ink24.xml><?xml version="1.0" encoding="utf-8"?>
+<file path=word/ink/ink47.xml><?xml version="1.0" encoding="utf-8"?>
 <inkml:ink xmlns:inkml="http://www.w3.org/2003/InkML">
   <inkml:definitions>
     <inkml:context xml:id="ctx0">
@@ -4774,7 +6737,7 @@
 </inkml:ink>
 </file>
 
-<file path=word/ink/ink25.xml><?xml version="1.0" encoding="utf-8"?>
+<file path=word/ink/ink48.xml><?xml version="1.0" encoding="utf-8"?>
 <inkml:ink xmlns:inkml="http://www.w3.org/2003/InkML">
   <inkml:definitions>
     <inkml:context xml:id="ctx0">
@@ -4804,7 +6767,7 @@
 </inkml:ink>
 </file>
 
-<file path=word/ink/ink26.xml><?xml version="1.0" encoding="utf-8"?>
+<file path=word/ink/ink49.xml><?xml version="1.0" encoding="utf-8"?>
 <inkml:ink xmlns:inkml="http://www.w3.org/2003/InkML">
   <inkml:definitions>
     <inkml:context xml:id="ctx0">
@@ -4830,11 +6793,41 @@
       <inkml:brushProperty name="fitToCurve" value="1"/>
     </inkml:brush>
   </inkml:definitions>
-  <inkml:trace contextRef="#ctx0" brushRef="#br0">0 44 3 0,'-3'7'1'0,"11"-7"3"16,-6 0-1-16,-2 0-3 16,5 0 1-1,0 2 1-15,1 3 1 16,1-3-4-16,-2 1 1 0,1-1 1 16,-1-2 1-16,0 2-1 15,2 1 1-15,-1-1-1 16,-1 2 0-16,0-4 0 15,2 5 1-15,-1-3-1 16,-4-2 0-16,1-2 0 0,-1 2 0 16,1 0-1-16,2 2 1 15,-3 1-1-15,4-3 0 16,-4 2-1-16,1 0 1 16,-3-2 0-16,2 0 0 15,-2 0 0-15,3 3 0 16,-3-3 0-1,2 2 1-15,-2-2-1 16,0 0 1-16,3-2-1 16,-3 2 1-16,5 0-1 15,-2 0 0-15,2 0 0 16,-3 0 0-16,3 0 0 16,0-3 0-16,-2 3 0 15,0 0 0-15,2 0 0 16,0 3 0-16,0-1 0 15,0-2 1-15,0-2-1 16,0 2 0-16,0 0 0 16,0 0 1-16,-2 0-1 15,2 0 0-15,0 0 0 16,0 0 0-16,-2-5 0 0,-1 5 0 16,1 0 0-16,0 2 1 15,-3-2-1-15,2 3 1 16,-2-3-1-16,3 0 0 15,-3 0 0-15,2 0 0 16,1 2-1-16,-3-2 1 16,0 0 0-1,2 0 0-15,-2 0 0 16,0 0 0-16,0 0 0 16,3 0 1-16,-1 0-1 15,-2 0 0-15,0 0 0 16,0 0 0-16,0 0 0 15,0-2 0-15,-2 2 0 16,-1-3 0-16,1-1 0 0,-3-1 1 0,0 3-1 16,-1-3 1-16,1 1-1 15,-2-1 0-15,-1-2 0 16,0 0 0-16,1 2 0 16,-1-2 0-16,3 3 0 15,0-1 0-15,0-2 0 16,0 7 0-1,-1-5 0-15,4 1 0 16,-1 4-1-16,1-7 1 16,-1 7 0-16,1-5 0 15,-1 5 0-15,1-4 0 16,-1 8 0-16,0-4 0 16,1 0 0-16,-1 0 0 15,3 5-1-15,-2-5 1 0,-1 0 0 16,3 0 0-16,-2 0 0 15,-1 0 0-15,1 4 0 16,2-1 1-16,-3-3-1 16,3 0 1-16,-3 0-1 15,3 4 0-15,0-4-1 16,-2 0 1-16,-1 5 0 0,1-5 0 0,-1 0 0 16,1 0 0-16,-1 0 0 15,1 0 0-15,-1 5 0 16,0-5 1-16,3 0-2 15,-5 0 1-15,3-5 0 16,-1 5 0-16,3 0 0 31,-2 0 0-31,2 0 0 0,0 0 0 16,-3 0 0-16,1 0 0 16,2 0-1-16,-3 0 1 15,3 0 0-15,0 5 1 16,-3-5-1-16,3 0 0 15,0 0 0-15,-2 2 0 16,2-2 0-16,0 0 0 0,0 0 0 16,-3 0 0-16,3 0 0 15,0 2 0-15,0 1-1 16,0-3 1-16,0 0 0 16,5 4 0-16,1-4-1 15,-1 0 1-15,0 5 0 16,2-5 0-1,-1 2 0-15,-1 1 0 0,0-1 0 16,0 3 0-16,0-1 0 16,0-1 0-16,-2 1 0 15,-1 1 0-15,1-1 0 16,-1 1 0-16,1-3 0 16,-1 1 0-16,4-1 0 15,-1-2 0-15,-3 0 0 0,3 0 0 16,-2 2 0-16,2 1 1 15,0-1-1-15,0-4 0 16,0-1 0-16,0 3 0 16,1 3 0-16,-1-3 0 15,0-5-1-15,0 5 1 16,0 0 0-16,0 0 0 0,-2 2 0 16,2-2 0-16,0 0 0 15,0 3 1-15,-2-3-1 16,2 2 0-16,0-4 0 15,-3 2 0-15,1-3 0 16,-1 3 0-16,4 0 0 0,-4 0 0 31,1 0 0-31,-1 0 0 0,1 0 0 16,2 0 1-16,0 0-1 16,-5 0 0-16,5 0 0 15,-2 0 0-15,2 3 0 16,-3-3 1-16,1 0-2 15,-1-3 1-15,1 6 0 16,-3-3 0-16,5 0 0 0,-2 0 0 16,-1 0 0-16,-2 0 0 15,0 0 0-15,0 0 0 16,5-5 0-16,-5 5 0 16,3 0 0-16,-3 0 0 15,0 0 0-15,0 2 0 16,0-2 0-1,0 0 1-15,0 0-1 16,0 0 0-16,0 0 0 16,0 0 0-16,0 0 0 15,0-2 0-15,-3 2 0 16,1 0 0-16,-1-5 0 16,-2 3 1-16,0 0-2 15,0-3 1-15,-3 3 0 0,1 0 1 0,-1-3-1 16,0 0 0-16,-2 3 0 15,0 0 0-15,0-1 0 16,-1 1 1-16,1 2-2 16,0-2 0-16,0 2 1 15,-1 2 0-15,4-2 0 16,-1 0 0-16,3-2-1 0,0-3 1 16,2 5 0-16,1 0 1 15,-3 0-1-15,2-5 1 16,1 1-1-16,-1 4 1 15,0-3-1-15,1 6 1 16,-1-3-1-16,3 4 0 16,-2-8 0-1,-1 8 1-15,-2-4-1 16,3 0 0-16,-1 0 0 16,0 0 0-16,1 0 0 15,2-4 1-15,-3 8-1 16,1-11 0-16,-1 7 0 15,1 0 1-15,-1 0-1 0,1 0 0 16,-1 3 0-16,-5-3 0 0,3 0 0 16,3 0 0-16,-1 0 0 15,1 0 1-15,-1 4-1 16,-2-8 0-16,2 4 0 16,3 2 0-16,-2-4 0 15,-1 2 1-15,1-3-1 31,-1 3 0-31,1 0 0 0,2 3 0 16,-3-3 0-16,0 0 0 16,1 0 0-16,2 0 0 15,0 0 0-15,0 0 0 16,0 0 0-16,0-3 0 16,0 6 0-16,0-3 0 15,2 0 0-15,-2 2 0 0,0-2 0 16,8 2 0-16,0-2 0 15,-1 0 0-15,-1 0 0 16,1 5 0-16,3-5-1 16,-2 2 1-16,0 1 0 15,-3 4 0-15,0-7 0 16,0 2 0-16,0 3 0 0,0-3 0 0,0 0 0 16,1 1 0-16,-1 1 0 15,0 1 0-15,0-1 0 16,0-4 1-16,0 3-1 15,0-1 0-15,0 0 0 16,3 1 0-16,0 1 0 31,-1-1 0-31,-2-1 0 0,3 0 0 16,0 1 0-16,-1-3 1 16,-1 0-1-16,-1 0 0 15,0 0 0-15,0 0 0 16,0-3 0-16,0 1 0 15,0 0 0-15,0-1 1 16,0 1-1-16,1 0 0 0,-1 4 0 16,0-4 0-16,0-1 0 15,0 3 0-15,-2 3 0 16,2-6 0-16,-3 6 0 16,-2-3 0-16,3 0 0 15,-1-3 0-15,1 6 0 16,2-6 0-1,-5 3 0-15,3 0 0 0,-1 0 0 16,3 0 0-16,-5 0 0 16,8 3 0-16,-6-3 0 15,1 2 0-15,-3 0-1 16,5 1 1-16,0-3-3 16,3 2 0-16,2 0-3 15,0 1 0-15</inkml:trace>
+  <inkml:trace contextRef="#ctx0" brushRef="#br0">0 42 3 0,'-3'7'1'0,"11"-7"3"16,-6 0-1-16,-2 0-3 16,5 0 1-1,0 2 1-15,1 3 1 16,1-3-4-16,-2 1 1 0,1-1 1 16,-1-2 1-16,0 1-1 15,2 2 1-15,-1-1-1 16,-1 2 0-16,0-4 0 15,2 5 1-15,-1-3-1 16,-4-2 0-16,1-2 0 0,-1 2 0 16,1 0-1-16,2 2 1 15,-3 1-1-15,4-3 0 16,-4 2-1-16,1 0 1 16,-3-2 0-16,2 0 0 15,-2 0 0-15,3 3 0 16,-3-3 0-1,2 2 1-15,-2-2-1 16,0 0 1-16,3-2-1 16,-3 2 1-16,5 0-1 15,-2 0 0-15,2 0 0 16,-3 0 0-16,3 0 0 16,0-3 0-16,-2 3 0 15,0 0 0-15,2 0 0 16,0 3 0-16,0-1 0 15,0-2 1-15,0-2-1 16,0 2 0-16,0 0 0 16,0 0 1-16,-2 0-1 15,2 0 0-15,0 0 0 16,0 0 0-16,-2-5 0 0,-1 5 0 16,1 0 0-16,0 2 1 15,-3-2-1-15,2 3 1 16,-2-3-1-16,3 0 0 15,-3 0 0-15,2 0 0 16,1 2-1-16,-3-2 1 16,0 0 0-1,2 0 0-15,-2 0 0 16,0 0 0-16,0 0 0 16,3 0 1-16,-1 0-1 15,-2 0 0-15,0 0 0 16,0 0 0-16,0 0 0 15,0-2 0-15,-2 2 0 16,-1-3 0-16,1-1 0 0,-3-1 1 0,0 3-1 16,-1-3 1-16,1 1-1 15,-2 0 0-15,-1-3 0 16,0 0 0-16,1 2 0 16,-1-2 0-16,3 3 0 15,0 0 0-15,0-3 0 16,0 7 0-1,-1-5 0-15,4 1 0 16,-1 4-1-16,1-7 1 16,-1 7 0-16,1-4 0 15,-1 4 0-15,1-4 0 16,-1 8 0-16,0-4 0 16,1 0 0-16,-1 0 0 15,3 4-1-15,-2-4 1 0,-1 0 0 16,3 0 0-16,-2 0 0 15,-1 0 0-15,1 4 0 16,2-1 1-16,-3-3-1 16,3 0 1-16,-3 0-1 15,3 4 0-15,0-4-1 16,-2 0 1-16,-1 5 0 0,1-5 0 0,-1 0 0 16,1 0 0-16,-1 0 0 15,1 0 0-15,-1 5 0 16,0-5 1-16,3 0-2 15,-5 0 1-15,3-5 0 16,-1 5 0-16,3 0 0 31,-2 0 0-31,2 0 0 0,0 0 0 16,-3 0 0-16,1 0 0 16,2 0-1-16,-3 0 1 15,3 0 0-15,0 5 1 16,-3-5-1-16,3 0 0 15,0 0 0-15,-2 2 0 16,2-2 0-16,0 0 0 0,0 0 0 16,-3 0 0-16,3 0 0 15,0 2 0-15,0 0-1 16,0-2 1-16,0 0 0 16,5 4 0-16,1-4-1 15,-1 0 1-15,0 5 0 16,2-5 0-1,-1 2 0-15,-1 1 0 0,0-1 0 16,0 3 0-16,0-1 0 16,0-1 0-16,-2 0 0 15,-1 2 0-15,1-1 0 16,-1 1 0-16,1-3 0 16,-1 1 0-16,4-1 0 15,-1-2 0-15,-3 0 0 0,3 0 0 16,-2 2 0-16,2 1 1 15,0-1-1-15,0-4 0 16,0-1 0-16,0 3 0 16,1 3 0-16,-1-3 0 15,0-5-1-15,0 5 1 16,0 0 0-16,0 0 0 0,-2 2 0 16,2-2 0-16,0 0 0 15,0 3 1-15,-2-3-1 16,2 2 0-16,0-4 0 15,-3 2 0-15,1-3 0 16,-1 3 0-16,4 0 0 0,-4 0 0 31,1 0 0-31,-1 0 0 0,1 0 0 16,2 0 1-16,0 0-1 16,-5 0 0-16,5 0 0 15,-2 0 0-15,2 3 0 16,-3-3 1-16,1 0-2 15,-1-3 1-15,1 6 0 16,-3-3 0-16,5 0 0 0,-2 0 0 16,-1 0 0-16,-2 0 0 15,0 0 0-15,0 0 0 16,5-5 0-16,-5 5 0 16,3 0 0-16,-3 0 0 15,0 0 0-15,0 2 0 16,0-2 0-1,0 0 1-15,0 0-1 16,0 0 0-16,0 0 0 16,0 0 0-16,0 0 0 15,0-2 0-15,-3 2 0 16,1 0 0-16,-1-5 0 16,-2 3 1-16,0 0-2 15,0-3 1-15,-3 3 0 0,1 0 1 0,-1-2-1 16,0-1 0-16,-2 3 0 15,0 0 0-15,0-1 0 16,-1 1 1-16,1 2-2 16,0-2 0-16,0 2 1 15,-1 2 0-15,4-2 0 16,-1 0 0-16,3-2-1 0,0-3 1 16,2 5 0-16,1 0 1 15,-3 0-1-15,2-5 1 16,1 1-1-16,-1 4 1 15,0-2-1-15,1 4 1 16,-1-2-1-16,3 4 0 16,-2-8 0-1,-1 8 1-15,-2-4-1 16,3 0 0-16,-1 0 0 16,0 0 0-16,1 0 0 15,2-4 1-15,-3 8-1 16,1-10 0-16,-1 6 0 15,1 0 1-15,-1 0-1 0,1 0 0 16,-1 2 0-16,-5-2 0 0,3 0 0 16,3 0 0-16,-1 0 0 15,1 0 1-15,-1 4-1 16,-2-8 0-16,2 4 0 16,3 2 0-16,-2-4 0 15,-1 2 1-15,1-2-1 31,-1 2 0-31,1 0 0 0,2 2 0 16,-3-2 0-16,0 0 0 16,1 0 0-16,2 0 0 15,0 0 0-15,0 0 0 16,0 0 0-16,0-2 0 16,0 4 0-16,0-2 0 15,2 0 0-15,-2 2 0 0,0-2 0 16,8 2 0-16,0-2 0 15,-1 0 0-15,-1 0 0 16,1 5 0-16,3-5-1 16,-2 2 1-16,0 1 0 15,-3 4 0-15,0-7 0 16,0 2 0-16,0 3 0 0,0-3 0 0,0-1 0 16,1 2 0-16,-1 1 0 15,0 1 0-15,0-1 0 16,0-4 1-16,0 3-1 15,0-1 0-15,0 0 0 16,3 1 0-16,0 1 0 31,-1-2 0-31,-2 0 0 0,3 0 0 16,0 1 0-16,-1-3 1 16,-1 0-1-16,-1 0 0 15,0 0 0-15,0 0 0 16,0-3 0-16,0 1 0 15,0 0 0-15,0 0 1 16,0 0-1-16,1 0 0 0,-1 4 0 16,0-4 0-16,0-1 0 15,0 3 0-15,-2 3 0 16,2-6 0-16,-3 6 0 16,-2-3 0-16,3 0 0 15,-1-3 0-15,1 6 0 16,2-6 0-1,-5 3 0-15,3 0 0 0,-1 0 0 16,3 0 0-16,-5 0 0 16,8 3 0-16,-6-3 0 15,1 2 0-15,-3 0-1 16,5 0 1-16,0-2-3 16,3 2 0-16,2 0-3 15,0 1 0-15</inkml:trace>
 </inkml:ink>
 </file>
 
-<file path=word/ink/ink27.xml><?xml version="1.0" encoding="utf-8"?>
+<file path=word/ink/ink5.xml><?xml version="1.0" encoding="utf-8"?>
+<inkml:ink xmlns:inkml="http://www.w3.org/2003/InkML">
+  <inkml:definitions>
+    <inkml:context xml:id="ctx0">
+      <inkml:inkSource xml:id="inkSrc0">
+        <inkml:traceFormat>
+          <inkml:channel name="X" type="integer" max="9600" units="cm"/>
+          <inkml:channel name="Y" type="integer" max="7200" units="cm"/>
+          <inkml:channel name="F" type="integer" max="256" units="dev"/>
+          <inkml:channel name="T" type="integer" max="2.14748E9" units="dev"/>
+        </inkml:traceFormat>
+        <inkml:channelProperties>
+          <inkml:channelProperty channel="X" name="resolution" value="377.95276" units="1/cm"/>
+          <inkml:channelProperty channel="Y" name="resolution" value="425.28058" units="1/cm"/>
+          <inkml:channelProperty channel="F" name="resolution" value="0" units="1/dev"/>
+          <inkml:channelProperty channel="T" name="resolution" value="1" units="1/dev"/>
+        </inkml:channelProperties>
+      </inkml:inkSource>
+      <inkml:timestamp xml:id="ts0" timeString="2016-01-16T15:03:14.735"/>
+    </inkml:context>
+    <inkml:brush xml:id="br0">
+      <inkml:brushProperty name="width" value="0.1" units="cm"/>
+      <inkml:brushProperty name="height" value="0.1" units="cm"/>
+      <inkml:brushProperty name="fitToCurve" value="1"/>
+    </inkml:brush>
+  </inkml:definitions>
+  <inkml:trace contextRef="#ctx0" brushRef="#br0">103 202 19 0,'-2'0'9'0,"2"7"-8"0,2-10 14 16,3-1-15-16,6 1 0 15,1-1-1-15,4-3 1 16,2 0-1-16,0-2 1 16,-3 0-1-16,-2 0 0 0,-1-2-1 15,-1 2 1-15,-6-3 0 16,0-1 0-16,-5-1 1 16,-3-2 1-16,-2 3-1 15,-3-1 1-15,-2 0 0 16,-5 1 0-16,2 1 0 31,0 3 1-31,1 5 0 0,-1 4 0 16,0 7-1-16,-2 2 0 15,-6 9 0-15,4 11 0 16,-4 1-2-16,3 2 1 0,0-1 0 16,6-3 0-16,1-3 0 15,6-7 0-15,3-5 0 16,9 1 0-16,6-5 0 15,5-2 1-15,5-5-1 16,5-2 1-16,3 0-2 16,-3-7 0-16,0-2-3 15,-5 0 0-15,0 0-2 16,0-2 0-16</inkml:trace>
+</inkml:ink>
+</file>
+
+<file path=word/ink/ink50.xml><?xml version="1.0" encoding="utf-8"?>
 <inkml:ink xmlns:inkml="http://www.w3.org/2003/InkML">
   <inkml:definitions>
     <inkml:context xml:id="ctx0">
@@ -4864,7 +6857,7 @@
 </inkml:ink>
 </file>
 
-<file path=word/ink/ink28.xml><?xml version="1.0" encoding="utf-8"?>
+<file path=word/ink/ink51.xml><?xml version="1.0" encoding="utf-8"?>
 <inkml:ink xmlns:inkml="http://www.w3.org/2003/InkML">
   <inkml:definitions>
     <inkml:context xml:id="ctx0">
@@ -4894,7 +6887,7 @@
 </inkml:ink>
 </file>
 
-<file path=word/ink/ink29.xml><?xml version="1.0" encoding="utf-8"?>
+<file path=word/ink/ink52.xml><?xml version="1.0" encoding="utf-8"?>
 <inkml:ink xmlns:inkml="http://www.w3.org/2003/InkML">
   <inkml:definitions>
     <inkml:context xml:id="ctx0">
@@ -4924,37 +6917,7 @@
 </inkml:ink>
 </file>
 
-<file path=word/ink/ink3.xml><?xml version="1.0" encoding="utf-8"?>
-<inkml:ink xmlns:inkml="http://www.w3.org/2003/InkML">
-  <inkml:definitions>
-    <inkml:context xml:id="ctx0">
-      <inkml:inkSource xml:id="inkSrc0">
-        <inkml:traceFormat>
-          <inkml:channel name="X" type="integer" max="9600" units="cm"/>
-          <inkml:channel name="Y" type="integer" max="7200" units="cm"/>
-          <inkml:channel name="F" type="integer" max="256" units="dev"/>
-          <inkml:channel name="T" type="integer" max="2.14748E9" units="dev"/>
-        </inkml:traceFormat>
-        <inkml:channelProperties>
-          <inkml:channelProperty channel="X" name="resolution" value="377.95276" units="1/cm"/>
-          <inkml:channelProperty channel="Y" name="resolution" value="425.28058" units="1/cm"/>
-          <inkml:channelProperty channel="F" name="resolution" value="0" units="1/dev"/>
-          <inkml:channelProperty channel="T" name="resolution" value="1" units="1/dev"/>
-        </inkml:channelProperties>
-      </inkml:inkSource>
-      <inkml:timestamp xml:id="ts0" timeString="2016-01-16T02:52:24.824"/>
-    </inkml:context>
-    <inkml:brush xml:id="br0">
-      <inkml:brushProperty name="width" value="0.1" units="cm"/>
-      <inkml:brushProperty name="height" value="0.1" units="cm"/>
-      <inkml:brushProperty name="fitToCurve" value="1"/>
-    </inkml:brush>
-  </inkml:definitions>
-  <inkml:trace contextRef="#ctx0" brushRef="#br0">9 294 12 0,'-13'-3'6'0,"13"-26"-4"0,0 20 4 0,5-9-4 16,-5 2 1-16,8-5 0 15,-3 1 0-15,5-8-5 16,-2 6 1-16,5-5 3 15,0 2 0-15,-3 2-2 32,10 0 1-32,-4 5-1 15,4 4 0 1,0 17 0-16,-4 3 1 16,4 10-2-16,-10 12 1 15,3-1 0-15,0 7 0 16,2 4 0-16,1-3 0 15,-4-4 0-15,4 1 0 0,1-7 1 16,1-2 0-16,-2-5 0 16,-4-2 0-16,6-7 0 15,3-4 1-15,-1-10-1 16,-4-6 0-16,-1-1-1 0,0-8 1 16,0-3-1-16,3 0 1 31,0-4-5-31,0 0 1 15,0 0-3-15,8 6 0 0</inkml:trace>
-</inkml:ink>
-</file>
-
-<file path=word/ink/ink30.xml><?xml version="1.0" encoding="utf-8"?>
+<file path=word/ink/ink53.xml><?xml version="1.0" encoding="utf-8"?>
 <inkml:ink xmlns:inkml="http://www.w3.org/2003/InkML">
   <inkml:definitions>
     <inkml:context xml:id="ctx0">
@@ -4984,7 +6947,7 @@
 </inkml:ink>
 </file>
 
-<file path=word/ink/ink31.xml><?xml version="1.0" encoding="utf-8"?>
+<file path=word/ink/ink54.xml><?xml version="1.0" encoding="utf-8"?>
 <inkml:ink xmlns:inkml="http://www.w3.org/2003/InkML">
   <inkml:definitions>
     <inkml:context xml:id="ctx0">
@@ -5014,7 +6977,7 @@
 </inkml:ink>
 </file>
 
-<file path=word/ink/ink32.xml><?xml version="1.0" encoding="utf-8"?>
+<file path=word/ink/ink55.xml><?xml version="1.0" encoding="utf-8"?>
 <inkml:ink xmlns:inkml="http://www.w3.org/2003/InkML">
   <inkml:definitions>
     <inkml:context xml:id="ctx0">
@@ -5044,66 +7007,6 @@
 </inkml:ink>
 </file>
 
-<file path=word/ink/ink4.xml><?xml version="1.0" encoding="utf-8"?>
-<inkml:ink xmlns:inkml="http://www.w3.org/2003/InkML">
-  <inkml:definitions>
-    <inkml:context xml:id="ctx0">
-      <inkml:inkSource xml:id="inkSrc0">
-        <inkml:traceFormat>
-          <inkml:channel name="X" type="integer" max="9600" units="cm"/>
-          <inkml:channel name="Y" type="integer" max="7200" units="cm"/>
-          <inkml:channel name="F" type="integer" max="256" units="dev"/>
-          <inkml:channel name="T" type="integer" max="2.14748E9" units="dev"/>
-        </inkml:traceFormat>
-        <inkml:channelProperties>
-          <inkml:channelProperty channel="X" name="resolution" value="377.95276" units="1/cm"/>
-          <inkml:channelProperty channel="Y" name="resolution" value="425.28058" units="1/cm"/>
-          <inkml:channelProperty channel="F" name="resolution" value="0" units="1/dev"/>
-          <inkml:channelProperty channel="T" name="resolution" value="1" units="1/dev"/>
-        </inkml:channelProperties>
-      </inkml:inkSource>
-      <inkml:timestamp xml:id="ts0" timeString="2016-01-16T02:52:24.177"/>
-    </inkml:context>
-    <inkml:brush xml:id="br0">
-      <inkml:brushProperty name="width" value="0.1" units="cm"/>
-      <inkml:brushProperty name="height" value="0.1" units="cm"/>
-      <inkml:brushProperty name="fitToCurve" value="1"/>
-    </inkml:brush>
-  </inkml:definitions>
-  <inkml:trace contextRef="#ctx0" brushRef="#br0">118 18 13 0,'-20'-9'6'0,"4"0"-3"16,9 9 11-16,4 0-14 0,1 5 0 0,-6 4 0 15,3 7 0-15,-3 7 0 16,0 2 0-16,-2 0 0 15,0 0 0-15,2 0 0 16,6 0 0-16,-6-2 0 16,8 2 0-16,0-9 0 15,0 0 0-15,8-5-1 0,7-2 1 16,-2-4 0-16,5-3 0 16,7 0 0-16,-9-2 0 31,4 0 0-31,3 0 1 15,-2 3 0-15,4 1 0 16,1 1 0-16,-8 1 0 0,0-1 0 16,-3 4 0-16,1 5 0 15,-11 6 0-15,2 1 0 16,-7 2 0-16,0-5-2 16,0 5 0-16,0-5-5 15,-7-2 1-15</inkml:trace>
-</inkml:ink>
-</file>
-
-<file path=word/ink/ink5.xml><?xml version="1.0" encoding="utf-8"?>
-<inkml:ink xmlns:inkml="http://www.w3.org/2003/InkML">
-  <inkml:definitions>
-    <inkml:context xml:id="ctx0">
-      <inkml:inkSource xml:id="inkSrc0">
-        <inkml:traceFormat>
-          <inkml:channel name="X" type="integer" max="9600" units="cm"/>
-          <inkml:channel name="Y" type="integer" max="7200" units="cm"/>
-          <inkml:channel name="F" type="integer" max="256" units="dev"/>
-          <inkml:channel name="T" type="integer" max="2.14748E9" units="dev"/>
-        </inkml:traceFormat>
-        <inkml:channelProperties>
-          <inkml:channelProperty channel="X" name="resolution" value="377.95276" units="1/cm"/>
-          <inkml:channelProperty channel="Y" name="resolution" value="425.28058" units="1/cm"/>
-          <inkml:channelProperty channel="F" name="resolution" value="0" units="1/dev"/>
-          <inkml:channelProperty channel="T" name="resolution" value="1" units="1/dev"/>
-        </inkml:channelProperties>
-      </inkml:inkSource>
-      <inkml:timestamp xml:id="ts0" timeString="2016-01-16T02:52:23.476"/>
-    </inkml:context>
-    <inkml:brush xml:id="br0">
-      <inkml:brushProperty name="width" value="0.1" units="cm"/>
-      <inkml:brushProperty name="height" value="0.1" units="cm"/>
-      <inkml:brushProperty name="fitToCurve" value="1"/>
-    </inkml:brush>
-  </inkml:definitions>
-  <inkml:trace contextRef="#ctx0" brushRef="#br0">9 116 10 0,'-8'-2'5'0,"6"2"6"16,2 0-3-16,7-2-7 15,1 0 0-15,0-3 0 16,5 1 1-16,10-3-3 16,0 2 1-16,5-1 1 15,3-1 0-15,-6 0-1 0,6-2 1 16,-3 5-2-16,11-7 1 15,-3 4-4-15,5-7 0 16,-6 6-1-16,9-8 1 16</inkml:trace>
-</inkml:ink>
-</file>
-
 <file path=word/ink/ink6.xml><?xml version="1.0" encoding="utf-8"?>
 <inkml:ink xmlns:inkml="http://www.w3.org/2003/InkML">
   <inkml:definitions>
@@ -5122,7 +7025,7 @@
           <inkml:channelProperty channel="T" name="resolution" value="1" units="1/dev"/>
         </inkml:channelProperties>
       </inkml:inkSource>
-      <inkml:timestamp xml:id="ts0" timeString="2016-01-16T02:52:22.753"/>
+      <inkml:timestamp xml:id="ts0" timeString="2016-01-16T15:03:14.180"/>
     </inkml:context>
     <inkml:brush xml:id="br0">
       <inkml:brushProperty name="width" value="0.1" units="cm"/>
@@ -5130,7 +7033,7 @@
       <inkml:brushProperty name="fitToCurve" value="1"/>
     </inkml:brush>
   </inkml:definitions>
-  <inkml:trace contextRef="#ctx0" brushRef="#br0">27 283 17 0,'-8'0'8'0,"-2"11"-8"0,7-11 11 15,3 0-11-15,-5 0 1 0,3 0-1 16,2-7 1-16,0 1-2 15,0-1 1-15,2-5 0 16,3-1 1-16,3-8-1 16,-3 1 0-16,3-5 0 15,0-2 0-15,-1-1 0 16,3 3 0-16,3 3-1 16,0-1 1-16,2 2 0 15,-2 8 0-15,3-1 0 0,-1 7 0 16,-2 3 0-16,-5 4 0 15,2 4 0-15,-3 8 0 32,4 6 0-32,-9 5 0 0,3 11 0 15,3 2 1-15,-5 3 0 16,2 4 0-16,2-7 0 16,6 3 1-16,-2-7-1 15,4-5 0-15,3-4 0 16,5-7 0-16,-10-3 0 15,2-4 0-15,3-4-1 0,0-3 0 16,-8 0 0-16,8 1 0 0,-2-3-3 16,-6-3 1-1</inkml:trace>
+  <inkml:trace contextRef="#ctx0" brushRef="#br0">1 0 20 0,'-5'6'10'0,"5"-6"-10"0,5 0 14 0,0 7-15 16,0-7 1-16,3 7 0 16,0-2 0-16,-3-3 0 15,0 5 1-15,-2 0 0 16,2-1 1-16,-5 4 0 16,0-1 1-16,0 4-1 15,0 3 1-15,-5 0-1 16,5 5 1-16,-3-3-1 15,-2 7 0-15,5-5-1 16,-5-1 1-16,5-1-1 16,0-4 1-16,0-3-1 15,0 3 0-15,0-5-1 16,0 2 1-16,-3 1-1 16,3-3 0-16,-5-2 0 0,5 4 0 0,0-4 0 15,0-3 0-15,0 3 0 16,0-5 0-16,8 5 0 15,2-7 1-15,-2 0-1 16,5 0 0-16,-1 0 0 16,1 0 0-16,3 0 0 15,-1 0 0-15,0 0-1 16,1 0 1-16,-4 5-2 16,4-3 1-16,-3-2-3 15,-1 5 1-15,-1-3-4 16,2-2 0-16,-3 2-2 15,3 0 1-15</inkml:trace>
 </inkml:ink>
 </file>
 
@@ -5152,7 +7055,7 @@
           <inkml:channelProperty channel="T" name="resolution" value="1" units="1/dev"/>
         </inkml:channelProperties>
       </inkml:inkSource>
-      <inkml:timestamp xml:id="ts0" timeString="2016-01-16T02:52:22.090"/>
+      <inkml:timestamp xml:id="ts0" timeString="2016-01-16T15:03:12.605"/>
     </inkml:context>
     <inkml:brush xml:id="br0">
       <inkml:brushProperty name="width" value="0.1" units="cm"/>
@@ -5160,7 +7063,7 @@
       <inkml:brushProperty name="fitToCurve" value="1"/>
     </inkml:brush>
   </inkml:definitions>
-  <inkml:trace contextRef="#ctx0" brushRef="#br0">2 0 13 0,'-3'7'6'0,"3"0"-2"0,0-5 6 15,8 5-8-15,0 2 0 16,7 7 2-16,-2 0 1 16,5 2-6-16,7 2 0 15,6 10 4-15,0-1 0 0,2-2-2 16,-3 1 1-16,-4-6-2 16,-3-1 1-16,-3-5-1 15,-2-3 0-15,8-1-3 16,-8-3 0-16,0-5-4 15,-3 1 1-15</inkml:trace>
+  <inkml:trace contextRef="#ctx0" brushRef="#br0">159 166 16 0,'-6'-12'8'0,"1"3"-13"0,5 9 13 0,-2 5-7 15,-6-3 1-15,1 0-3 16,-4 7 1-16,1 0-1 16,-3 3 1-16,1-3 0 15,1 0 0-15,4 5-1 16,-1-1 0-16,3 3 3 16,2-7 0-16,3 0 1 15,0 0 0-15,6 0 0 16,-1-2 0-16,2-2 0 0,1-1 1 15,0-1-3-15,-1-3 1 32,1 0-2-32,-3-3 1 0,0-6-1 0,0-2 0 15,-2-5-2-15,-1-2 1 16,-2-5 0-16,-5-4 1 31,-2-3-1-31,-6 3 1 0,0 2 1 16,-2 0 0-16,-1 2 0 15,4 3 1-15,2 4-1 16,-1 5 1-16,4 2-2 16,2 4 1-16,2 3-1 15,0 4 0-15,3 5 0 16,3 4 1-16,0 5 0 16,2 5 0-16,0 4 1 15,2-3 0-15,4-1-1 16,1 1 1-16,4-1-1 15,2-1 1-15,-1-6-3 16,1-3 0-16,0-2-2 16,2-2 1-16,-4 5-3 15,2-3 1-15,-8-3-5 0,-3-1 1 16</inkml:trace>
 </inkml:ink>
 </file>
 
@@ -5182,7 +7085,7 @@
           <inkml:channelProperty channel="T" name="resolution" value="1" units="1/dev"/>
         </inkml:channelProperties>
       </inkml:inkSource>
-      <inkml:timestamp xml:id="ts0" timeString="2016-01-16T02:52:19.734"/>
+      <inkml:timestamp xml:id="ts0" timeString="2016-01-16T15:03:11.965"/>
     </inkml:context>
     <inkml:brush xml:id="br0">
       <inkml:brushProperty name="width" value="0.1" units="cm"/>
@@ -5190,7 +7093,7 @@
       <inkml:brushProperty name="fitToCurve" value="1"/>
     </inkml:brush>
   </inkml:definitions>
-  <inkml:trace contextRef="#ctx0" brushRef="#br0">-3 173 24 0,'-3'-4'12'0,"13"1"-14"0,-4 1 21 15,-1 0-19-15,2 2 1 16,1 0 0-16,0 4 1 0,2-4-1 15,3 9 0-15,-3 3 1 16,3 4 1-16,0 6 0 16,2 3 0-16,1 3-1 15,1 4 1-15,4-7-1 0,-6 0 0 16,11 9-1 0,5 0 0-16,-6 0 0 15,-2-7 0-15,-5 0-1 0,3-4 1 16,-8-5 0-16,-1-4 1 15,-1-7 0 1,-4-9 0-16,1-5 0 16,-3-9 1-16,0-9-1 15,0-2 0-15,6-10-1 16,-6-4 1-16,0-4-2 16,5-1 1-16,6-2-2 15,-1 3 1-15,5 4-1 16,1 5 0-16,-1 2-1 0,1 2 1 31,7-2-7-31,-5 6 0 16,-2 6-4-16,-6 10 0 0</inkml:trace>
+  <inkml:trace contextRef="#ctx0" brushRef="#br0">0 181 8 0,'3'-2'4'0,"10"-2"-3"16,-13 4 2-16,5-3-4 15,2-1 1-15,1-1 2 16,0 1 0-16,-1-1-1 15,1 1 0-15,0-5 1 16,2 2 0-16,0-2 0 16,0 0 1-16,3-5-2 15,0 7 0-15,-1-6-1 16,1-1 1-16,-3 3-1 16,-2 0 0-16,-3-1 0 15,-5-1 1-15,-2 4 0 16,-6 2 0-16,-2 4 0 15,-3 1 0-15,0 2 0 0,-2 2 0 16,0 3-1-16,2 6 0 16,0-2-1-16,3 0 1 15,0 3-1-15,-1 1 1 32,6 8 0-32,5 1 1 15,5-6-1-15,1 0 0 16,4-2 0-16,3-5 1 15,2-7-1-15,0 0 1 0,0-2-2 16,3-2 1-16,0-2-3 16,-3-1 1-16,-2-4-3 15,-3 2 0-15</inkml:trace>
 </inkml:ink>
 </file>
 
@@ -5212,7 +7115,7 @@
           <inkml:channelProperty channel="T" name="resolution" value="1" units="1/dev"/>
         </inkml:channelProperties>
       </inkml:inkSource>
-      <inkml:timestamp xml:id="ts0" timeString="2016-01-16T02:52:19.035"/>
+      <inkml:timestamp xml:id="ts0" timeString="2016-01-16T15:03:11.215"/>
     </inkml:context>
     <inkml:brush xml:id="br0">
       <inkml:brushProperty name="width" value="0.1" units="cm"/>
@@ -5220,7 +7123,7 @@
       <inkml:brushProperty name="fitToCurve" value="1"/>
     </inkml:brush>
   </inkml:definitions>
-  <inkml:trace contextRef="#ctx0" brushRef="#br0">19 195 24 0,'-23'-14'12'0,"31"-8"-10"16,-3 15 17-16,0 0-19 15,5 0 1-15,3 0 1 16,2 1 1-16,-2-1-3 15,2 2 0-15,3-2 2 0,7 1 1 16,8-3-2-16,5-5 1 16,0 3-1-16,8-1 0 0,2 3-4 15,-7 0 1-15,-8-2-4 16,3 2 1-16,-3-3-4 16,-3 8 0-16</inkml:trace>
+  <inkml:trace contextRef="#ctx0" brushRef="#br0">3 6 15 0,'-3'-2'7'0,"6"-3"-7"16,-3 5 11-16,0 0-11 0,2 0 0 15,-2 0 0-15,5 2 1 16,-2 1-1-16,2 3 0 0,-2 3 1 16,2 3 0-16,-3-3 0 15,3 2 1-15,1 5 0 16,1 0 0-16,1-3 0 15,5 3 0-15,-3-2-2 16,3-1 1-16,-3-2-1 31,0 3 0-31,0-3 0 16,1 1 0-16,-1-1 0 0,3-2 0 16,4-2 0-16,-1 2 1 15,2 0-1-15,2-7 1 16,-2-2-1-16,2 0 1 15,1-2-1-15,-1-3 1 0,1 1-1 16,-3 4 0-16,0-5-4 16,0 1 0-16,-6 1-2 15,-7 1 0-15</inkml:trace>
 </inkml:ink>
 </file>
 

</xml_diff>